<commit_message>
added parts to report
</commit_message>
<xml_diff>
--- a/Assignment_2.docx
+++ b/Assignment_2.docx
@@ -19,46 +19,523 @@
     <w:p/>
     <w:p>
       <w:pPr>
+        <w:pStyle w:val="Heading1"/>
+      </w:pPr>
+      <w:r>
+        <w:t xml:space="preserve">1 </w:t>
+      </w:r>
+      <w:r>
+        <w:t>Description of the Algorithms:</w:t>
+      </w:r>
+    </w:p>
+    <w:p>
+      <w:pPr>
         <w:pStyle w:val="Heading2"/>
+      </w:pPr>
+      <w:r>
+        <w:t>1.1 Minimum Distance 1</w:t>
+      </w:r>
+    </w:p>
+    <w:p>
+      <w:r>
+        <w:t>A. Levitin proposed an algorithm for finding the distance between the two closest e</w:t>
+      </w:r>
+      <w:r>
+        <w:t xml:space="preserve">lements in an array of numbers (see Figure 1). </w:t>
+      </w:r>
+    </w:p>
+    <w:p>
+      <w:pPr>
+        <w:pStyle w:val="Heading1"/>
+      </w:pPr>
+      <w:r>
+        <w:t>3 Methodology, Tools and Techniques</w:t>
+      </w:r>
+    </w:p>
+    <w:p>
+      <w:pPr>
+        <w:pStyle w:val="Heading2"/>
+      </w:pPr>
+      <w:r>
+        <w:t xml:space="preserve">3.1 Program Environment </w:t>
+      </w:r>
+    </w:p>
+    <w:p>
+      <w:r>
+        <w:t xml:space="preserve">The </w:t>
+      </w:r>
+      <w:r>
+        <w:t>experiments were executed on an i5-2500k desktop with 8gb of ram and a 7200rpm HDD</w:t>
+      </w:r>
+      <w:r>
+        <w:t xml:space="preserve"> </w:t>
+      </w:r>
+      <w:r>
+        <w:t>running windows 7 service pack 1. C++’s pseudorandom number ge</w:t>
+      </w:r>
+      <w:r>
+        <w:t xml:space="preserve">nerator [1] found in the stdlib </w:t>
+      </w:r>
+      <w:r>
+        <w:t>library was used to produce test data and the clock library [2] was u</w:t>
+      </w:r>
+      <w:r>
+        <w:t xml:space="preserve">sed to measure execution times. </w:t>
+      </w:r>
+      <w:r>
+        <w:t>Windows 7 was chosen over newer operating systems beca</w:t>
+      </w:r>
+      <w:r>
+        <w:t xml:space="preserve">use it has much less background </w:t>
+      </w:r>
+      <w:r>
+        <w:t>processes that run so therefore reduced random interference bet</w:t>
+      </w:r>
+      <w:r>
+        <w:t xml:space="preserve">ween tests. All other processes </w:t>
+      </w:r>
+      <w:r>
+        <w:t>were also closed during testing to further red</w:t>
+      </w:r>
+      <w:r>
+        <w:t>uce interference between tests.</w:t>
+      </w:r>
+    </w:p>
+    <w:p>
+      <w:r>
+        <w:t>Graphs were then produced using Microsoft Excel. This w</w:t>
+      </w:r>
+      <w:r>
+        <w:t xml:space="preserve">as done by programming the test </w:t>
+      </w:r>
+      <w:r>
+        <w:t xml:space="preserve">applications to write project results to a ‘.csv’ file which was then imported to Excel. </w:t>
+      </w:r>
+    </w:p>
+    <w:p>
+      <w:pPr>
+        <w:pStyle w:val="Heading2"/>
+      </w:pPr>
+      <w:r>
+        <w:t xml:space="preserve">3.2 Program Implementations </w:t>
+      </w:r>
+    </w:p>
+    <w:p>
+      <w:r>
+        <w:t>The two separate algorithms were implemented using methods in separate static classes to allow for clean code layout instead of lumping everything into one file. The methods that represent the algorithms can be found in appendix A and B respectively. The translation from pseudocode to C++ was rather straightforward so when comparing them the layout should be very consistent with the pseudocode.</w:t>
+      </w:r>
+    </w:p>
+    <w:p>
+      <w:pPr>
+        <w:pStyle w:val="Heading2"/>
+      </w:pPr>
+      <w:r>
+        <w:t>3.3 generating test data and running the experiments</w:t>
+      </w:r>
+    </w:p>
+    <w:p>
+      <w:r>
+        <w:t xml:space="preserve">To test the correctness of both the algorithm’s implementations a small test program was written for each which ran the implementation with given variables and compared the results to the expected input. The data supplied by this process was then printed as string stating if it succeeded or failed and gave context (Appendix C). </w:t>
+      </w:r>
+    </w:p>
+    <w:p>
+      <w:pPr>
+        <w:rPr>
+          <w:color w:val="FF0000"/>
+        </w:rPr>
+      </w:pPr>
+      <w:r>
+        <w:rPr>
+          <w:color w:val="FF0000"/>
+        </w:rPr>
+        <w:t>TODO Basic Operations and Execution Time</w:t>
+      </w:r>
+      <w:r>
+        <w:rPr>
+          <w:color w:val="FF0000"/>
+        </w:rPr>
+        <w:t xml:space="preserve"> </w:t>
+      </w:r>
+    </w:p>
+    <w:p>
+      <w:pPr>
+        <w:pStyle w:val="Heading1"/>
+      </w:pPr>
+      <w:r>
+        <w:t>4 Experimental Results</w:t>
+      </w:r>
+    </w:p>
+    <w:p>
+      <w:pPr>
+        <w:pStyle w:val="Heading2"/>
+      </w:pPr>
+      <w:r>
+        <w:t>4.1 Functional Testing</w:t>
+      </w:r>
+    </w:p>
+    <w:p>
+      <w:r>
+        <w:t xml:space="preserve">To test the correctness of both implementations the approach described in Appendix C was used. An example of this is testing an array with the items </w:t>
+      </w:r>
+      <w:r>
+        <w:rPr>
+          <w:rFonts w:ascii="Consolas" w:hAnsi="Consolas"/>
+        </w:rPr>
+        <w:t>2,7,16,30</w:t>
+      </w:r>
+      <w:r>
+        <w:rPr>
+          <w:rFonts w:ascii="Consolas" w:hAnsi="Consolas"/>
+        </w:rPr>
+        <w:t xml:space="preserve"> </w:t>
+      </w:r>
+      <w:r>
+        <w:t>using either algorithm 1 or 2, expecting a minimum distance of 5 and getting the following output:</w:t>
+      </w:r>
+    </w:p>
+    <w:p>
+      <w:pPr>
+        <w:spacing w:after="0"/>
+        <w:ind w:left="720"/>
+        <w:rPr>
+          <w:rFonts w:ascii="Consolas" w:hAnsi="Consolas"/>
+        </w:rPr>
+      </w:pPr>
+      <w:r>
+        <w:rPr>
+          <w:rFonts w:ascii="Consolas" w:hAnsi="Consolas"/>
+        </w:rPr>
+        <w:t>Input: {2,7,16,30}</w:t>
+      </w:r>
+    </w:p>
+    <w:p>
+      <w:pPr>
+        <w:spacing w:after="0"/>
+        <w:ind w:left="720"/>
+      </w:pPr>
+      <w:r>
+        <w:rPr>
+          <w:rFonts w:ascii="Consolas" w:hAnsi="Consolas"/>
+        </w:rPr>
+        <w:t xml:space="preserve">        Expected Output: 5 Observed Output: 5 (TEST PASSED)</w:t>
+      </w:r>
+    </w:p>
+    <w:p>
+      <w:pPr>
+        <w:spacing w:before="240" w:after="0"/>
+      </w:pPr>
+      <w:r>
+        <w:t>This confirms that when given an ordered list of varying gaps it correctly identifies the correct distance.</w:t>
+      </w:r>
+    </w:p>
+    <w:p>
+      <w:pPr>
+        <w:pStyle w:val="NoSpacing"/>
+        <w:spacing w:after="240"/>
+      </w:pPr>
+      <w:r>
+        <w:t>In Another test with the inputs -1, -5, -7, -10, -15, when expecting the output 2, using either of the algorithms the following output was produced:</w:t>
+      </w:r>
+    </w:p>
+    <w:p>
+      <w:pPr>
+        <w:pStyle w:val="NoSpacing"/>
+        <w:ind w:left="720"/>
+        <w:rPr>
+          <w:rFonts w:ascii="Consolas" w:hAnsi="Consolas"/>
+        </w:rPr>
+      </w:pPr>
+      <w:r>
+        <w:rPr>
+          <w:rFonts w:ascii="Consolas" w:hAnsi="Consolas"/>
+        </w:rPr>
+        <w:lastRenderedPageBreak/>
+        <w:t>Input: {-1,-5,-7,-10,-15}</w:t>
+      </w:r>
+    </w:p>
+    <w:p>
+      <w:pPr>
+        <w:pStyle w:val="NoSpacing"/>
+        <w:ind w:left="720"/>
+        <w:rPr>
+          <w:rFonts w:ascii="Consolas" w:hAnsi="Consolas"/>
+        </w:rPr>
+      </w:pPr>
+      <w:r>
+        <w:rPr>
+          <w:rFonts w:ascii="Consolas" w:hAnsi="Consolas"/>
+        </w:rPr>
+        <w:t xml:space="preserve">        Expected Output: 2 Observed Output: 2 (TEST PASSED)</w:t>
+      </w:r>
+    </w:p>
+    <w:p>
+      <w:pPr>
+        <w:pStyle w:val="NoSpacing"/>
+        <w:spacing w:before="240"/>
+      </w:pPr>
+      <w:r>
+        <w:t>This shows that when given negative numbers both algorithms can still correctly identify the shortest distance.</w:t>
+      </w:r>
+    </w:p>
+    <w:p>
+      <w:pPr>
+        <w:pStyle w:val="NoSpacing"/>
+        <w:spacing w:after="240"/>
+      </w:pPr>
+      <w:r>
+        <w:t>On the lower extreme inputting an array of just 1s such as 1, 1, 1, with the expected result of 0, either one of the algorithms outputted the following data:</w:t>
+      </w:r>
+    </w:p>
+    <w:p>
+      <w:pPr>
+        <w:pStyle w:val="NoSpacing"/>
+        <w:ind w:left="720"/>
+        <w:rPr>
+          <w:rFonts w:ascii="Consolas" w:hAnsi="Consolas"/>
+        </w:rPr>
+      </w:pPr>
+      <w:r>
+        <w:rPr>
+          <w:rFonts w:ascii="Consolas" w:hAnsi="Consolas"/>
+        </w:rPr>
+        <w:t>Input: {1,1,1}</w:t>
+      </w:r>
+    </w:p>
+    <w:p>
+      <w:pPr>
+        <w:pStyle w:val="NoSpacing"/>
+        <w:ind w:left="720"/>
+        <w:rPr>
+          <w:rFonts w:ascii="Consolas" w:hAnsi="Consolas"/>
+        </w:rPr>
+      </w:pPr>
+      <w:r>
+        <w:rPr>
+          <w:rFonts w:ascii="Consolas" w:hAnsi="Consolas"/>
+        </w:rPr>
+        <w:t xml:space="preserve">        Expected Output: 0 Observed Output: 0 (TEST PASSED)</w:t>
+      </w:r>
+    </w:p>
+    <w:p>
+      <w:pPr>
+        <w:pStyle w:val="NoSpacing"/>
+        <w:spacing w:before="240"/>
+      </w:pPr>
+      <w:r>
+        <w:t>Confirming that when given an array with items of zero distance the items are not ignored and instead correctly returns zero.</w:t>
+      </w:r>
+    </w:p>
+    <w:p>
+      <w:pPr>
+        <w:pStyle w:val="NoSpacing"/>
+        <w:spacing w:after="240"/>
+      </w:pPr>
+      <w:r>
+        <w:t xml:space="preserve">Another extreme case is using an unsorted list such as </w:t>
+      </w:r>
+      <w:r>
+        <w:t>5,</w:t>
+      </w:r>
+      <w:r>
+        <w:t xml:space="preserve"> </w:t>
+      </w:r>
+      <w:r>
+        <w:t>-5,</w:t>
+      </w:r>
+      <w:r>
+        <w:t xml:space="preserve"> </w:t>
+      </w:r>
+      <w:r>
+        <w:t>0,</w:t>
+      </w:r>
+      <w:r>
+        <w:t xml:space="preserve"> </w:t>
+      </w:r>
+      <w:r>
+        <w:t>-2,</w:t>
+      </w:r>
+      <w:r>
+        <w:t xml:space="preserve"> </w:t>
+      </w:r>
+      <w:r>
+        <w:t>10,</w:t>
+      </w:r>
+      <w:r>
+        <w:t xml:space="preserve"> </w:t>
+      </w:r>
+      <w:r>
+        <w:t>15</w:t>
+      </w:r>
+      <w:r>
+        <w:t xml:space="preserve">, with the expected result being 2. When testing this on either algorithm the following result is outputted:  </w:t>
+      </w:r>
+    </w:p>
+    <w:p>
+      <w:pPr>
+        <w:pStyle w:val="NoSpacing"/>
+        <w:ind w:left="720"/>
+        <w:rPr>
+          <w:rFonts w:ascii="Consolas" w:hAnsi="Consolas"/>
+        </w:rPr>
+      </w:pPr>
+      <w:r>
+        <w:rPr>
+          <w:rFonts w:ascii="Consolas" w:hAnsi="Consolas"/>
+        </w:rPr>
+        <w:t>Input: {5,-5,0,-2,10,15}</w:t>
+      </w:r>
+    </w:p>
+    <w:p>
+      <w:pPr>
+        <w:pStyle w:val="NoSpacing"/>
+        <w:ind w:left="720"/>
+        <w:rPr>
+          <w:rFonts w:ascii="Consolas" w:hAnsi="Consolas"/>
+        </w:rPr>
+      </w:pPr>
+      <w:r>
+        <w:rPr>
+          <w:rFonts w:ascii="Consolas" w:hAnsi="Consolas"/>
+        </w:rPr>
+        <w:t xml:space="preserve">        Expected Output: 2 Observed Output: 2 (TEST PASSED)</w:t>
+      </w:r>
+    </w:p>
+    <w:p>
+      <w:pPr>
+        <w:pStyle w:val="NoSpacing"/>
+        <w:spacing w:before="240" w:after="240"/>
+      </w:pPr>
+      <w:r>
+        <w:t>This confirms that the algorithm works even when given the extreme case of unordered input. The tests shown here and other tests that were done on the algorithms demonstrate that each algorithm outputs the desired outputs.</w:t>
+      </w:r>
+    </w:p>
+    <w:p>
+      <w:pPr>
+        <w:pStyle w:val="Heading2"/>
+      </w:pPr>
+      <w:r>
+        <w:t>4.2 Average-Case Number of Basic Operations</w:t>
+      </w:r>
+    </w:p>
+    <w:p>
+      <w:pPr>
+        <w:rPr>
+          <w:color w:val="FF0000"/>
+        </w:rPr>
+      </w:pPr>
+      <w:r>
+        <w:rPr>
+          <w:color w:val="FF0000"/>
+        </w:rPr>
+        <w:t>TODO</w:t>
+      </w:r>
+    </w:p>
+    <w:p>
+      <w:pPr>
+        <w:pStyle w:val="Heading2"/>
+      </w:pPr>
+      <w:r>
+        <w:t>4.3 Average Case Execution Time</w:t>
+      </w:r>
+    </w:p>
+    <w:p>
+      <w:pPr>
+        <w:rPr>
+          <w:color w:val="FF0000"/>
+        </w:rPr>
+      </w:pPr>
+      <w:r>
+        <w:rPr>
+          <w:color w:val="FF0000"/>
+        </w:rPr>
+        <w:t>TODO</w:t>
+      </w:r>
+      <w:r>
+        <w:rPr>
+          <w:color w:val="FF0000"/>
+        </w:rPr>
+        <w:t xml:space="preserve"> </w:t>
+      </w:r>
+    </w:p>
+    <w:p>
+      <w:pPr>
+        <w:pStyle w:val="Heading1"/>
+      </w:pPr>
+      <w:r>
+        <w:t>References</w:t>
+      </w:r>
+    </w:p>
+    <w:p>
+      <w:pPr>
+        <w:pStyle w:val="ListParagraph"/>
         <w:numPr>
           <w:ilvl w:val="0"/>
-          <w:numId w:val="1"/>
+          <w:numId w:val="7"/>
         </w:numPr>
       </w:pPr>
       <w:r>
-        <w:t>Description of the Algorithms:</w:t>
-      </w:r>
-    </w:p>
-    <w:p>
-      <w:pPr>
-        <w:pStyle w:val="Heading3"/>
+        <w:t xml:space="preserve"> Cplusplus.com (</w:t>
+      </w:r>
+      <w:proofErr w:type="spellStart"/>
+      <w:r>
+        <w:t>n.d</w:t>
+      </w:r>
+      <w:proofErr w:type="spellEnd"/>
+      <w:r>
+        <w:t xml:space="preserve">) rand. Retrieved May 13, 2017, from </w:t>
+      </w:r>
+      <w:hyperlink r:id="rId5" w:history="1">
+        <w:r>
+          <w:rPr>
+            <w:rStyle w:val="Hyperlink"/>
+          </w:rPr>
+          <w:t>http://www.cplusplus.com/reference/cstdlib/rand/</w:t>
+        </w:r>
+      </w:hyperlink>
+      <w:r>
+        <w:t xml:space="preserve"> </w:t>
+      </w:r>
+    </w:p>
+    <w:p>
+      <w:pPr>
+        <w:pStyle w:val="ListParagraph"/>
         <w:numPr>
-          <w:ilvl w:val="1"/>
-          <w:numId w:val="3"/>
+          <w:ilvl w:val="0"/>
+          <w:numId w:val="7"/>
         </w:numPr>
       </w:pPr>
       <w:r>
-        <w:t>Minimum Distance 1:</w:t>
-      </w:r>
-    </w:p>
-    <w:p>
-      <w:r>
-        <w:t>A. Levitin proposed an algorithm for finding the distance between the two closest e</w:t>
-      </w:r>
-      <w:r>
-        <w:t xml:space="preserve">lements in an array of numbers (see Figure 1). </w:t>
-      </w:r>
+        <w:t>2. Cplusplus.com (</w:t>
+      </w:r>
+      <w:proofErr w:type="spellStart"/>
+      <w:r>
+        <w:t>n.d</w:t>
+      </w:r>
+      <w:proofErr w:type="spellEnd"/>
+      <w:r>
+        <w:t>) time. Retrieved May 13, 2017, from http://www.cplusplus.com/reference/ctime/clock/</w:t>
+      </w:r>
+    </w:p>
+    <w:p>
       <w:r>
         <w:br w:type="page"/>
       </w:r>
-    </w:p>
+      <w:bookmarkStart w:id="0" w:name="_GoBack"/>
+      <w:bookmarkEnd w:id="0"/>
+    </w:p>
+    <w:p/>
     <w:p>
       <w:pPr>
         <w:pStyle w:val="Heading2"/>
       </w:pPr>
       <w:r>
-        <w:lastRenderedPageBreak/>
-        <w:t xml:space="preserve"> Figures:</w:t>
+        <w:t xml:space="preserve"> </w:t>
+      </w:r>
+      <w:r>
+        <w:rPr>
+          <w:rStyle w:val="Heading1Char"/>
+        </w:rPr>
+        <w:t>Figures</w:t>
       </w:r>
     </w:p>
     <w:p>
@@ -169,13 +646,7 @@
           <w:rPr>
             <w:rFonts w:ascii="Cambria Math" w:hAnsi="Cambria Math"/>
           </w:rPr>
-          <m:t>dmin</m:t>
-        </m:r>
-        <m:r>
-          <w:rPr>
-            <w:rFonts w:ascii="Cambria Math" w:hAnsi="Cambria Math"/>
-          </w:rPr>
-          <m:t>←∞</m:t>
+          <m:t>dmin←∞</m:t>
         </m:r>
       </m:oMath>
     </w:p>
@@ -299,13 +770,7 @@
           <w:rPr>
             <w:rFonts w:ascii="Cambria Math" w:eastAsiaTheme="minorEastAsia" w:hAnsi="Cambria Math"/>
           </w:rPr>
-          <m:t>j</m:t>
-        </m:r>
-        <m:r>
-          <w:rPr>
-            <w:rFonts w:ascii="Cambria Math" w:eastAsiaTheme="minorEastAsia" w:hAnsi="Cambria Math"/>
-          </w:rPr>
-          <m:t>←</m:t>
+          <m:t>j←</m:t>
         </m:r>
         <m:r>
           <m:rPr>
@@ -395,16 +860,7 @@
           <w:rPr>
             <w:rFonts w:ascii="Cambria Math" w:eastAsiaTheme="minorEastAsia" w:hAnsi="Cambria Math"/>
           </w:rPr>
-          <m:t>i</m:t>
-        </m:r>
-        <m:r>
-          <m:rPr>
-            <m:sty m:val="bi"/>
-          </m:rPr>
-          <w:rPr>
-            <w:rFonts w:ascii="Cambria Math" w:eastAsiaTheme="minorEastAsia" w:hAnsi="Cambria Math"/>
-          </w:rPr>
-          <m:t>≠</m:t>
+          <m:t>i≠</m:t>
         </m:r>
         <m:r>
           <w:rPr>
@@ -637,8 +1093,16 @@
         <w:rPr>
           <w:rFonts w:eastAsiaTheme="minorEastAsia"/>
         </w:rPr>
-        <w:t>Figure 1: A. Levitin’s given algorithm – MinDistance</w:t>
-      </w:r>
+        <w:t xml:space="preserve">Figure 1: A. Levitin’s given algorithm – </w:t>
+      </w:r>
+      <w:proofErr w:type="spellStart"/>
+      <w:r>
+        <w:rPr>
+          <w:rFonts w:eastAsiaTheme="minorEastAsia"/>
+        </w:rPr>
+        <w:t>MinDistance</w:t>
+      </w:r>
+      <w:proofErr w:type="spellEnd"/>
     </w:p>
     <w:p>
       <w:pPr>
@@ -679,13 +1143,7 @@
           <w:rPr>
             <w:rFonts w:ascii="Cambria Math" w:hAnsi="Cambria Math"/>
           </w:rPr>
-          <m:t>MinDistance</m:t>
-        </m:r>
-        <m:r>
-          <w:rPr>
-            <w:rFonts w:ascii="Cambria Math" w:hAnsi="Cambria Math"/>
-          </w:rPr>
-          <m:t>2</m:t>
+          <m:t>MinDistance2</m:t>
         </m:r>
         <m:r>
           <m:rPr>
@@ -833,13 +1291,7 @@
           <w:rPr>
             <w:rFonts w:ascii="Cambria Math" w:eastAsiaTheme="minorEastAsia" w:hAnsi="Cambria Math"/>
           </w:rPr>
-          <m:t>n-</m:t>
-        </m:r>
-        <m:r>
-          <w:rPr>
-            <w:rFonts w:ascii="Cambria Math" w:eastAsiaTheme="minorEastAsia" w:hAnsi="Cambria Math"/>
-          </w:rPr>
-          <m:t>2</m:t>
+          <m:t>n-2</m:t>
         </m:r>
         <m:r>
           <m:rPr>
@@ -901,13 +1353,7 @@
           <w:rPr>
             <w:rFonts w:ascii="Cambria Math" w:eastAsiaTheme="minorEastAsia" w:hAnsi="Cambria Math"/>
           </w:rPr>
-          <m:t>j←</m:t>
-        </m:r>
-        <m:r>
-          <w:rPr>
-            <w:rFonts w:ascii="Cambria Math" w:eastAsiaTheme="minorEastAsia" w:hAnsi="Cambria Math"/>
-          </w:rPr>
-          <m:t>i+1</m:t>
+          <m:t>j←i+1</m:t>
         </m:r>
         <m:r>
           <m:rPr>
@@ -1160,8 +1606,452 @@
         </w:rPr>
         <w:t>Figure 2: Proposed solution of greater efficiency – MinDsitance2</w:t>
       </w:r>
-      <w:bookmarkStart w:id="0" w:name="_GoBack"/>
-      <w:bookmarkEnd w:id="0"/>
+    </w:p>
+    <w:p>
+      <w:pPr>
+        <w:rPr>
+          <w:rFonts w:eastAsiaTheme="minorEastAsia"/>
+        </w:rPr>
+      </w:pPr>
+    </w:p>
+    <w:p>
+      <w:pPr>
+        <w:rPr>
+          <w:rFonts w:eastAsiaTheme="minorEastAsia"/>
+        </w:rPr>
+      </w:pPr>
+      <w:r>
+        <w:rPr>
+          <w:rFonts w:eastAsiaTheme="minorEastAsia"/>
+        </w:rPr>
+        <w:br w:type="page"/>
+      </w:r>
+    </w:p>
+    <w:p>
+      <w:pPr>
+        <w:pStyle w:val="Heading1"/>
+      </w:pPr>
+      <w:r>
+        <w:lastRenderedPageBreak/>
+        <w:t>Appendix A: Implementation of Algorithm 1</w:t>
+      </w:r>
+    </w:p>
+    <w:p>
+      <w:r>
+        <w:t>The following appendix presents the C++ implementation that is used in this report for the pseudocode that is described in Figure 1. It consists of two for loops (lines 3 and 4) which match the two in Figure 1 (Conditions C and D). these are used to compare each item against each item in the supplied array. The application then uses this comparison setup to generate the difference between each item to see if the difference between them is less than the current minimum (line 5). This corresponds to the check in Figure 1 (Condition E). When true the current value is made the new minimum (Line 6) which compares to the value set in Figure 1 (Condition F). The value is then returned at the end of the loops (line 10) which is the same as Figure 1 (Condition G).</w:t>
+      </w:r>
+    </w:p>
+    <w:bookmarkStart w:id="1" w:name="_MON_1552054306"/>
+    <w:bookmarkEnd w:id="1"/>
+    <w:p>
+      <w:r>
+        <w:rPr>
+          <w:b/>
+          <w:sz w:val="28"/>
+          <w:szCs w:val="28"/>
+        </w:rPr>
+        <w:object w:dxaOrig="9026" w:dyaOrig="2834">
+          <v:shapetype id="_x0000_t75" coordsize="21600,21600" o:spt="75" o:preferrelative="t" path="m@4@5l@4@11@9@11@9@5xe" filled="f" stroked="f">
+            <v:stroke joinstyle="miter"/>
+            <v:formulas>
+              <v:f eqn="if lineDrawn pixelLineWidth 0"/>
+              <v:f eqn="sum @0 1 0"/>
+              <v:f eqn="sum 0 0 @1"/>
+              <v:f eqn="prod @2 1 2"/>
+              <v:f eqn="prod @3 21600 pixelWidth"/>
+              <v:f eqn="prod @3 21600 pixelHeight"/>
+              <v:f eqn="sum @0 0 1"/>
+              <v:f eqn="prod @6 1 2"/>
+              <v:f eqn="prod @7 21600 pixelWidth"/>
+              <v:f eqn="sum @8 21600 0"/>
+              <v:f eqn="prod @7 21600 pixelHeight"/>
+              <v:f eqn="sum @10 21600 0"/>
+            </v:formulas>
+            <v:path o:extrusionok="f" gradientshapeok="t" o:connecttype="rect"/>
+            <o:lock v:ext="edit" aspectratio="t"/>
+          </v:shapetype>
+          <v:shape id="_x0000_i1025" type="#_x0000_t75" style="width:451pt;height:141.95pt" o:ole="">
+            <v:imagedata r:id="rId6" o:title=""/>
+          </v:shape>
+          <o:OLEObject Type="Embed" ProgID="Word.OpenDocumentText.12" ShapeID="_x0000_i1025" DrawAspect="Content" ObjectID="_1556283257" r:id="rId7"/>
+        </w:object>
+      </w:r>
+    </w:p>
+    <w:p>
+      <w:pPr>
+        <w:pStyle w:val="Heading1"/>
+        <w:spacing w:before="0"/>
+      </w:pPr>
+      <w:r>
+        <w:t>Appendix B: Implementation of Algorithm 2</w:t>
+      </w:r>
+    </w:p>
+    <w:p>
+      <w:r>
+        <w:t>The following appendix presents the C++ implementation that is used in this report for the pseudocode that is described in Figure 2. It consists of two for loops (lines 3 and 4) which match the two in Figure 2 (Conditions C and D). these are used to compare each item against each item against the items after it in the current array. The application then uses this comparison setup to generate the difference between each item to see if the difference between them is less than the current minimum (line 6). This corresponds to the check in Figure 2 (Condition F). When true the current value is made the new minimum (Line 7) which compares to the value set in Figure 2 (Condition G). The value is then returned at the end of the loops (line 11) which is the same as Figure 2 (Condition H).</w:t>
+      </w:r>
+    </w:p>
+    <w:bookmarkStart w:id="2" w:name="_MON_1556221843"/>
+    <w:bookmarkEnd w:id="2"/>
+    <w:p>
+      <w:pPr>
+        <w:pStyle w:val="Heading1"/>
+        <w:rPr>
+          <w:b/>
+          <w:sz w:val="28"/>
+          <w:szCs w:val="28"/>
+        </w:rPr>
+      </w:pPr>
+      <w:r>
+        <w:rPr>
+          <w:b/>
+          <w:sz w:val="28"/>
+          <w:szCs w:val="28"/>
+        </w:rPr>
+        <w:object w:dxaOrig="9026" w:dyaOrig="3091">
+          <v:shape id="_x0000_i1026" type="#_x0000_t75" style="width:451pt;height:154.85pt" o:ole="">
+            <v:imagedata r:id="rId8" o:title=""/>
+          </v:shape>
+          <o:OLEObject Type="Embed" ProgID="Word.OpenDocumentText.12" ShapeID="_x0000_i1026" DrawAspect="Content" ObjectID="_1556283258" r:id="rId9"/>
+        </w:object>
+      </w:r>
+    </w:p>
+    <w:p>
+      <w:pPr>
+        <w:pStyle w:val="Heading1"/>
+      </w:pPr>
+      <w:bookmarkStart w:id="3" w:name="_Hlk482535237"/>
+      <w:r>
+        <w:t xml:space="preserve">Appendix C: Code for </w:t>
+      </w:r>
+      <w:bookmarkEnd w:id="3"/>
+      <w:r>
+        <w:t>Functional Testing</w:t>
+      </w:r>
+    </w:p>
+    <w:p>
+      <w:r>
+        <w:t>To test the correctness of the implementations the following function was written to run the implementation with given variables and compare the results to the expected output. Near-identical versions were created for the other algorithm.</w:t>
+      </w:r>
+    </w:p>
+    <w:p>
+      <w:r>
+        <w:lastRenderedPageBreak/>
+        <w:t xml:space="preserve">Firstly, the output is initialised and filled with the contents of the input array (lines 2-9). The computed distance is then created and inserted to the output stream (lines 10 and 11). The computed output is then compared to the expected output and a pass or fail flag is appended to the end of the stream (lines 12-16). </w:t>
+      </w:r>
+    </w:p>
+    <w:bookmarkStart w:id="4" w:name="_MON_1556224621"/>
+    <w:bookmarkEnd w:id="4"/>
+    <w:p>
+      <w:pPr>
+        <w:rPr>
+          <w:b/>
+          <w:sz w:val="28"/>
+          <w:szCs w:val="28"/>
+        </w:rPr>
+      </w:pPr>
+      <w:r>
+        <w:rPr>
+          <w:b/>
+          <w:sz w:val="28"/>
+          <w:szCs w:val="28"/>
+        </w:rPr>
+        <w:object w:dxaOrig="9026" w:dyaOrig="5152">
+          <v:shape id="_x0000_i1027" type="#_x0000_t75" style="width:451pt;height:258.1pt" o:ole="">
+            <v:imagedata r:id="rId10" o:title=""/>
+          </v:shape>
+          <o:OLEObject Type="Embed" ProgID="Word.OpenDocumentText.12" ShapeID="_x0000_i1027" DrawAspect="Content" ObjectID="_1556283259" r:id="rId11"/>
+        </w:object>
+      </w:r>
+    </w:p>
+    <w:p>
+      <w:r>
+        <w:t>By varying the input of the function to test for various cases, it was confirmed that the two implementations worked correctly and returned the expected results every time.</w:t>
+      </w:r>
+    </w:p>
+    <w:p>
+      <w:pPr>
+        <w:pStyle w:val="Heading1"/>
+      </w:pPr>
+      <w:r>
+        <w:t>Appendix D: Code Modifications for Counting Basic Operations</w:t>
+      </w:r>
+    </w:p>
+    <w:p>
+      <w:pPr>
+        <w:spacing w:after="0"/>
+      </w:pPr>
+      <w:r>
+        <w:t>To measure the number of basic operations (Section 2.1) performed by both algorithms they had to be modified to count the number of times the basic operation was executed. This was done by adding a counter that incremented that was then returned instead of the distance.</w:t>
+      </w:r>
+    </w:p>
+    <w:p>
+      <w:r>
+        <w:t>The following version of the first algorithm (Appendix A) was created to count the number of basic operations. Underlined code is new or modified.</w:t>
+      </w:r>
+    </w:p>
+    <w:bookmarkStart w:id="5" w:name="_MON_1556277598"/>
+    <w:bookmarkEnd w:id="5"/>
+    <w:p>
+      <w:pPr>
+        <w:spacing w:after="0"/>
+        <w:rPr>
+          <w:b/>
+          <w:sz w:val="28"/>
+          <w:szCs w:val="28"/>
+        </w:rPr>
+      </w:pPr>
+      <w:r>
+        <w:rPr>
+          <w:b/>
+          <w:sz w:val="28"/>
+          <w:szCs w:val="28"/>
+        </w:rPr>
+        <w:object w:dxaOrig="9026" w:dyaOrig="4281">
+          <v:shape id="_x0000_i1029" type="#_x0000_t75" style="width:451pt;height:213.95pt" o:ole="">
+            <v:imagedata r:id="rId12" o:title=""/>
+          </v:shape>
+          <o:OLEObject Type="Embed" ProgID="Word.OpenDocumentText.12" ShapeID="_x0000_i1029" DrawAspect="Content" ObjectID="_1556283260" r:id="rId13"/>
+        </w:object>
+      </w:r>
+    </w:p>
+    <w:p>
+      <w:pPr>
+        <w:pStyle w:val="NoSpacing"/>
+      </w:pPr>
+      <w:r>
+        <w:lastRenderedPageBreak/>
+        <w:t xml:space="preserve">Firstly, the counter variable </w:t>
+      </w:r>
+      <w:r>
+        <w:rPr>
+          <w:i/>
+        </w:rPr>
+        <w:t xml:space="preserve">operations </w:t>
+      </w:r>
+      <w:r>
+        <w:t xml:space="preserve">is initialised (line 2). The counter is then incremented each time the basic operation of getting the absolute variable of the comparator minus the compared is encountered (lines 7-8 and 9-10), This required some heavy modifying by splitting the if statement (line 6) so that a counter can be added for when the second half is executed. The resulting count is then returned instead of the distance (line 13). </w:t>
+      </w:r>
+    </w:p>
+    <w:p>
+      <w:pPr>
+        <w:pStyle w:val="NoSpacing"/>
+        <w:spacing w:after="240"/>
+      </w:pPr>
+      <w:r>
+        <w:t>Similar modifications were made to the second algorithm which follows.</w:t>
+      </w:r>
+    </w:p>
+    <w:bookmarkStart w:id="6" w:name="_MON_1556277681"/>
+    <w:bookmarkEnd w:id="6"/>
+    <w:p>
+      <w:pPr>
+        <w:rPr>
+          <w:b/>
+          <w:sz w:val="28"/>
+          <w:szCs w:val="28"/>
+        </w:rPr>
+      </w:pPr>
+      <w:r>
+        <w:rPr>
+          <w:b/>
+          <w:sz w:val="28"/>
+          <w:szCs w:val="28"/>
+        </w:rPr>
+        <w:object w:dxaOrig="9026" w:dyaOrig="3606">
+          <v:shape id="_x0000_i1028" type="#_x0000_t75" style="width:451pt;height:180.7pt" o:ole="">
+            <v:imagedata r:id="rId14" o:title=""/>
+          </v:shape>
+          <o:OLEObject Type="Embed" ProgID="Word.OpenDocumentText.12" ShapeID="_x0000_i1028" DrawAspect="Content" ObjectID="_1556283261" r:id="rId15"/>
+        </w:object>
+      </w:r>
+    </w:p>
+    <w:p>
+      <w:pPr>
+        <w:pStyle w:val="NoSpacing"/>
+      </w:pPr>
+      <w:r>
+        <w:t xml:space="preserve">the counter variable </w:t>
+      </w:r>
+      <w:r>
+        <w:rPr>
+          <w:i/>
+        </w:rPr>
+        <w:t xml:space="preserve">operations </w:t>
+      </w:r>
+      <w:r>
+        <w:t xml:space="preserve">is initialised (line 2). The counter is then incremented each time the basic operation of getting the absolute variable of the comparator minus the compared is encountered (lines 6-7). The resulting count is then returned instead of the distance (line 13). </w:t>
+      </w:r>
+    </w:p>
+    <w:p>
+      <w:pPr>
+        <w:pStyle w:val="Heading1"/>
+      </w:pPr>
+      <w:r>
+        <w:t>Appendix E: Code for Counting the Number of Basic Operations</w:t>
+      </w:r>
+    </w:p>
+    <w:p>
+      <w:r>
+        <w:t xml:space="preserve">The following code in this appendix presents the function that was written to count the number of basic operations for both algorithms across growing array lengths. The following function was used to generate Figure </w:t>
+      </w:r>
+      <w:r>
+        <w:rPr>
+          <w:b/>
+          <w:color w:val="FF0000"/>
+        </w:rPr>
+        <w:t>TODO</w:t>
+      </w:r>
+      <w:r>
+        <w:t>.</w:t>
+      </w:r>
+    </w:p>
+    <w:bookmarkStart w:id="7" w:name="_MON_1556277339"/>
+    <w:bookmarkEnd w:id="7"/>
+    <w:p>
+      <w:pPr>
+        <w:rPr>
+          <w:b/>
+          <w:sz w:val="28"/>
+          <w:szCs w:val="28"/>
+        </w:rPr>
+      </w:pPr>
+      <w:r>
+        <w:rPr>
+          <w:b/>
+          <w:sz w:val="28"/>
+          <w:szCs w:val="28"/>
+        </w:rPr>
+        <w:object w:dxaOrig="9026" w:dyaOrig="4637">
+          <v:shape id="_x0000_i1030" type="#_x0000_t75" style="width:451pt;height:232.3pt" o:ole="">
+            <v:imagedata r:id="rId16" o:title=""/>
+          </v:shape>
+          <o:OLEObject Type="Embed" ProgID="Word.OpenDocumentText.12" ShapeID="_x0000_i1030" DrawAspect="Content" ObjectID="_1556283262" r:id="rId17"/>
+        </w:object>
+      </w:r>
+    </w:p>
+    <w:p>
+      <w:pPr>
+        <w:pStyle w:val="NoSpacing"/>
+      </w:pPr>
+      <w:r>
+        <w:t xml:space="preserve">The code first creates a file stream and sets up the randomiser (lines 2-4) then for each increment of </w:t>
+      </w:r>
+      <w:proofErr w:type="spellStart"/>
+      <w:r>
+        <w:rPr>
+          <w:i/>
+        </w:rPr>
+        <w:t>testJump</w:t>
+      </w:r>
+      <w:proofErr w:type="spellEnd"/>
+      <w:r>
+        <w:rPr>
+          <w:i/>
+        </w:rPr>
+        <w:t xml:space="preserve"> </w:t>
+      </w:r>
+      <w:r>
+        <w:t xml:space="preserve">from zero to </w:t>
+      </w:r>
+      <w:proofErr w:type="spellStart"/>
+      <w:r>
+        <w:rPr>
+          <w:i/>
+        </w:rPr>
+        <w:t>setSize</w:t>
+      </w:r>
+      <w:proofErr w:type="spellEnd"/>
+      <w:r>
+        <w:t xml:space="preserve"> does the following. Firstly, it sets up a test array with a length that is the current increment of the loop and places random numbers into each position (lines 6-10). With </w:t>
+      </w:r>
+      <w:r>
+        <w:lastRenderedPageBreak/>
+        <w:t>this array, the count for both algorithms are then calculated by running the modified versions of the algorithms and outputted to a csv file (lines 12-14).</w:t>
+      </w:r>
+    </w:p>
+    <w:p>
+      <w:pPr>
+        <w:pStyle w:val="Heading1"/>
+      </w:pPr>
+      <w:r>
+        <w:t>Appendix F: Code to Measure Execution Times</w:t>
+      </w:r>
+    </w:p>
+    <w:p>
+      <w:r>
+        <w:t xml:space="preserve">The following appendix presents the function that was written to measure the execution time for both algorithms for sets of incrementing sizes. The following code counts the time taken to run a set number of each algorithm for incrementing sizes of arrays to generate Figure </w:t>
+      </w:r>
+      <w:r>
+        <w:rPr>
+          <w:b/>
+          <w:color w:val="FF0000"/>
+        </w:rPr>
+        <w:t>TODO</w:t>
+      </w:r>
+      <w:r>
+        <w:t>.</w:t>
+      </w:r>
+    </w:p>
+    <w:bookmarkStart w:id="8" w:name="_MON_1556277435"/>
+    <w:bookmarkEnd w:id="8"/>
+    <w:p>
+      <w:pPr>
+        <w:rPr>
+          <w:b/>
+          <w:sz w:val="28"/>
+          <w:szCs w:val="28"/>
+        </w:rPr>
+      </w:pPr>
+      <w:r>
+        <w:rPr>
+          <w:b/>
+          <w:sz w:val="28"/>
+          <w:szCs w:val="28"/>
+        </w:rPr>
+        <w:object w:dxaOrig="9026" w:dyaOrig="7470">
+          <v:shape id="_x0000_i1031" type="#_x0000_t75" style="width:451pt;height:373.6pt" o:ole="">
+            <v:imagedata r:id="rId18" o:title=""/>
+          </v:shape>
+          <o:OLEObject Type="Embed" ProgID="Word.OpenDocumentText.12" ShapeID="_x0000_i1031" DrawAspect="Content" ObjectID="_1556283263" r:id="rId19"/>
+        </w:object>
+      </w:r>
+    </w:p>
+    <w:p>
+      <w:pPr>
+        <w:pStyle w:val="NoSpacing"/>
+      </w:pPr>
+      <w:r>
+        <w:t xml:space="preserve">The code first creates a file stream and sets up the randomiser (lines 2-4) then for each increment of </w:t>
+      </w:r>
+      <w:proofErr w:type="spellStart"/>
+      <w:r>
+        <w:rPr>
+          <w:i/>
+        </w:rPr>
+        <w:t>testJump</w:t>
+      </w:r>
+      <w:proofErr w:type="spellEnd"/>
+      <w:r>
+        <w:rPr>
+          <w:i/>
+        </w:rPr>
+        <w:t xml:space="preserve"> </w:t>
+      </w:r>
+      <w:r>
+        <w:t xml:space="preserve">from zero to </w:t>
+      </w:r>
+      <w:proofErr w:type="spellStart"/>
+      <w:r>
+        <w:rPr>
+          <w:i/>
+        </w:rPr>
+        <w:t>setSize</w:t>
+      </w:r>
+      <w:proofErr w:type="spellEnd"/>
+      <w:r>
+        <w:t xml:space="preserve"> does the following. Firstly, it sets up a test array with a length that is the number of repeats and a depth of the current increment of the loop and then places random numbers into each position (lines 6-12). With this data, the time taken to execute all repeats is done for both algorithms using a time taken at the start and a time taken at the end separately for both (lines 13-22). The starting and finish times are then subtracted from each other respectively and divided by the number of repeats which is then written to a .csv file (line 24).</w:t>
+      </w:r>
     </w:p>
     <w:p>
       <w:pPr>
@@ -1296,6 +2186,95 @@
     </w:lvl>
   </w:abstractNum>
   <w:abstractNum w:abstractNumId="1" w15:restartNumberingAfterBreak="0">
+    <w:nsid w:val="269D1919"/>
+    <w:multiLevelType w:val="hybridMultilevel"/>
+    <w:tmpl w:val="4522AFAC"/>
+    <w:lvl w:ilvl="0" w:tplc="E4AAE232">
+      <w:start w:val="1"/>
+      <w:numFmt w:val="decimal"/>
+      <w:lvlText w:val="%1"/>
+      <w:lvlJc w:val="left"/>
+      <w:pPr>
+        <w:ind w:left="720" w:hanging="360"/>
+      </w:pPr>
+      <w:rPr>
+        <w:rFonts w:hint="default"/>
+      </w:rPr>
+    </w:lvl>
+    <w:lvl w:ilvl="1" w:tplc="0C090019" w:tentative="1">
+      <w:start w:val="1"/>
+      <w:numFmt w:val="lowerLetter"/>
+      <w:lvlText w:val="%2."/>
+      <w:lvlJc w:val="left"/>
+      <w:pPr>
+        <w:ind w:left="1440" w:hanging="360"/>
+      </w:pPr>
+    </w:lvl>
+    <w:lvl w:ilvl="2" w:tplc="0C09001B" w:tentative="1">
+      <w:start w:val="1"/>
+      <w:numFmt w:val="lowerRoman"/>
+      <w:lvlText w:val="%3."/>
+      <w:lvlJc w:val="right"/>
+      <w:pPr>
+        <w:ind w:left="2160" w:hanging="180"/>
+      </w:pPr>
+    </w:lvl>
+    <w:lvl w:ilvl="3" w:tplc="0C09000F" w:tentative="1">
+      <w:start w:val="1"/>
+      <w:numFmt w:val="decimal"/>
+      <w:lvlText w:val="%4."/>
+      <w:lvlJc w:val="left"/>
+      <w:pPr>
+        <w:ind w:left="2880" w:hanging="360"/>
+      </w:pPr>
+    </w:lvl>
+    <w:lvl w:ilvl="4" w:tplc="0C090019" w:tentative="1">
+      <w:start w:val="1"/>
+      <w:numFmt w:val="lowerLetter"/>
+      <w:lvlText w:val="%5."/>
+      <w:lvlJc w:val="left"/>
+      <w:pPr>
+        <w:ind w:left="3600" w:hanging="360"/>
+      </w:pPr>
+    </w:lvl>
+    <w:lvl w:ilvl="5" w:tplc="0C09001B" w:tentative="1">
+      <w:start w:val="1"/>
+      <w:numFmt w:val="lowerRoman"/>
+      <w:lvlText w:val="%6."/>
+      <w:lvlJc w:val="right"/>
+      <w:pPr>
+        <w:ind w:left="4320" w:hanging="180"/>
+      </w:pPr>
+    </w:lvl>
+    <w:lvl w:ilvl="6" w:tplc="0C09000F" w:tentative="1">
+      <w:start w:val="1"/>
+      <w:numFmt w:val="decimal"/>
+      <w:lvlText w:val="%7."/>
+      <w:lvlJc w:val="left"/>
+      <w:pPr>
+        <w:ind w:left="5040" w:hanging="360"/>
+      </w:pPr>
+    </w:lvl>
+    <w:lvl w:ilvl="7" w:tplc="0C090019" w:tentative="1">
+      <w:start w:val="1"/>
+      <w:numFmt w:val="lowerLetter"/>
+      <w:lvlText w:val="%8."/>
+      <w:lvlJc w:val="left"/>
+      <w:pPr>
+        <w:ind w:left="5760" w:hanging="360"/>
+      </w:pPr>
+    </w:lvl>
+    <w:lvl w:ilvl="8" w:tplc="0C09001B" w:tentative="1">
+      <w:start w:val="1"/>
+      <w:numFmt w:val="lowerRoman"/>
+      <w:lvlText w:val="%9."/>
+      <w:lvlJc w:val="right"/>
+      <w:pPr>
+        <w:ind w:left="6480" w:hanging="180"/>
+      </w:pPr>
+    </w:lvl>
+  </w:abstractNum>
+  <w:abstractNum w:abstractNumId="2" w15:restartNumberingAfterBreak="0">
     <w:nsid w:val="30DF0B66"/>
     <w:multiLevelType w:val="hybridMultilevel"/>
     <w:tmpl w:val="AA2609D2"/>
@@ -1384,7 +2363,7 @@
       </w:pPr>
     </w:lvl>
   </w:abstractNum>
-  <w:abstractNum w:abstractNumId="2" w15:restartNumberingAfterBreak="0">
+  <w:abstractNum w:abstractNumId="3" w15:restartNumberingAfterBreak="0">
     <w:nsid w:val="35D0242F"/>
     <w:multiLevelType w:val="hybridMultilevel"/>
     <w:tmpl w:val="90FA72D2"/>
@@ -1470,7 +2449,96 @@
       </w:pPr>
     </w:lvl>
   </w:abstractNum>
-  <w:abstractNum w:abstractNumId="3" w15:restartNumberingAfterBreak="0">
+  <w:abstractNum w:abstractNumId="4" w15:restartNumberingAfterBreak="0">
+    <w:nsid w:val="37AC05C1"/>
+    <w:multiLevelType w:val="hybridMultilevel"/>
+    <w:tmpl w:val="8500D4A4"/>
+    <w:lvl w:ilvl="0" w:tplc="6238804C">
+      <w:start w:val="1"/>
+      <w:numFmt w:val="decimal"/>
+      <w:lvlText w:val="%1."/>
+      <w:lvlJc w:val="left"/>
+      <w:pPr>
+        <w:ind w:left="405" w:hanging="360"/>
+      </w:pPr>
+      <w:rPr>
+        <w:rFonts w:hint="default"/>
+      </w:rPr>
+    </w:lvl>
+    <w:lvl w:ilvl="1" w:tplc="0C090019" w:tentative="1">
+      <w:start w:val="1"/>
+      <w:numFmt w:val="lowerLetter"/>
+      <w:lvlText w:val="%2."/>
+      <w:lvlJc w:val="left"/>
+      <w:pPr>
+        <w:ind w:left="1125" w:hanging="360"/>
+      </w:pPr>
+    </w:lvl>
+    <w:lvl w:ilvl="2" w:tplc="0C09001B" w:tentative="1">
+      <w:start w:val="1"/>
+      <w:numFmt w:val="lowerRoman"/>
+      <w:lvlText w:val="%3."/>
+      <w:lvlJc w:val="right"/>
+      <w:pPr>
+        <w:ind w:left="1845" w:hanging="180"/>
+      </w:pPr>
+    </w:lvl>
+    <w:lvl w:ilvl="3" w:tplc="0C09000F" w:tentative="1">
+      <w:start w:val="1"/>
+      <w:numFmt w:val="decimal"/>
+      <w:lvlText w:val="%4."/>
+      <w:lvlJc w:val="left"/>
+      <w:pPr>
+        <w:ind w:left="2565" w:hanging="360"/>
+      </w:pPr>
+    </w:lvl>
+    <w:lvl w:ilvl="4" w:tplc="0C090019" w:tentative="1">
+      <w:start w:val="1"/>
+      <w:numFmt w:val="lowerLetter"/>
+      <w:lvlText w:val="%5."/>
+      <w:lvlJc w:val="left"/>
+      <w:pPr>
+        <w:ind w:left="3285" w:hanging="360"/>
+      </w:pPr>
+    </w:lvl>
+    <w:lvl w:ilvl="5" w:tplc="0C09001B" w:tentative="1">
+      <w:start w:val="1"/>
+      <w:numFmt w:val="lowerRoman"/>
+      <w:lvlText w:val="%6."/>
+      <w:lvlJc w:val="right"/>
+      <w:pPr>
+        <w:ind w:left="4005" w:hanging="180"/>
+      </w:pPr>
+    </w:lvl>
+    <w:lvl w:ilvl="6" w:tplc="0C09000F" w:tentative="1">
+      <w:start w:val="1"/>
+      <w:numFmt w:val="decimal"/>
+      <w:lvlText w:val="%7."/>
+      <w:lvlJc w:val="left"/>
+      <w:pPr>
+        <w:ind w:left="4725" w:hanging="360"/>
+      </w:pPr>
+    </w:lvl>
+    <w:lvl w:ilvl="7" w:tplc="0C090019" w:tentative="1">
+      <w:start w:val="1"/>
+      <w:numFmt w:val="lowerLetter"/>
+      <w:lvlText w:val="%8."/>
+      <w:lvlJc w:val="left"/>
+      <w:pPr>
+        <w:ind w:left="5445" w:hanging="360"/>
+      </w:pPr>
+    </w:lvl>
+    <w:lvl w:ilvl="8" w:tplc="0C09001B" w:tentative="1">
+      <w:start w:val="1"/>
+      <w:numFmt w:val="lowerRoman"/>
+      <w:lvlText w:val="%9."/>
+      <w:lvlJc w:val="right"/>
+      <w:pPr>
+        <w:ind w:left="6165" w:hanging="180"/>
+      </w:pPr>
+    </w:lvl>
+  </w:abstractNum>
+  <w:abstractNum w:abstractNumId="5" w15:restartNumberingAfterBreak="0">
     <w:nsid w:val="463E0B76"/>
     <w:multiLevelType w:val="hybridMultilevel"/>
     <w:tmpl w:val="09FC5054"/>
@@ -1559,7 +2627,96 @@
       </w:pPr>
     </w:lvl>
   </w:abstractNum>
-  <w:abstractNum w:abstractNumId="4" w15:restartNumberingAfterBreak="0">
+  <w:abstractNum w:abstractNumId="6" w15:restartNumberingAfterBreak="0">
+    <w:nsid w:val="66162439"/>
+    <w:multiLevelType w:val="hybridMultilevel"/>
+    <w:tmpl w:val="EA7645C4"/>
+    <w:lvl w:ilvl="0" w:tplc="DBEA1B70">
+      <w:start w:val="1"/>
+      <w:numFmt w:val="decimal"/>
+      <w:lvlText w:val="%1"/>
+      <w:lvlJc w:val="left"/>
+      <w:pPr>
+        <w:ind w:left="720" w:hanging="360"/>
+      </w:pPr>
+      <w:rPr>
+        <w:rFonts w:hint="default"/>
+      </w:rPr>
+    </w:lvl>
+    <w:lvl w:ilvl="1" w:tplc="0C090019" w:tentative="1">
+      <w:start w:val="1"/>
+      <w:numFmt w:val="lowerLetter"/>
+      <w:lvlText w:val="%2."/>
+      <w:lvlJc w:val="left"/>
+      <w:pPr>
+        <w:ind w:left="1440" w:hanging="360"/>
+      </w:pPr>
+    </w:lvl>
+    <w:lvl w:ilvl="2" w:tplc="0C09001B" w:tentative="1">
+      <w:start w:val="1"/>
+      <w:numFmt w:val="lowerRoman"/>
+      <w:lvlText w:val="%3."/>
+      <w:lvlJc w:val="right"/>
+      <w:pPr>
+        <w:ind w:left="2160" w:hanging="180"/>
+      </w:pPr>
+    </w:lvl>
+    <w:lvl w:ilvl="3" w:tplc="0C09000F" w:tentative="1">
+      <w:start w:val="1"/>
+      <w:numFmt w:val="decimal"/>
+      <w:lvlText w:val="%4."/>
+      <w:lvlJc w:val="left"/>
+      <w:pPr>
+        <w:ind w:left="2880" w:hanging="360"/>
+      </w:pPr>
+    </w:lvl>
+    <w:lvl w:ilvl="4" w:tplc="0C090019" w:tentative="1">
+      <w:start w:val="1"/>
+      <w:numFmt w:val="lowerLetter"/>
+      <w:lvlText w:val="%5."/>
+      <w:lvlJc w:val="left"/>
+      <w:pPr>
+        <w:ind w:left="3600" w:hanging="360"/>
+      </w:pPr>
+    </w:lvl>
+    <w:lvl w:ilvl="5" w:tplc="0C09001B" w:tentative="1">
+      <w:start w:val="1"/>
+      <w:numFmt w:val="lowerRoman"/>
+      <w:lvlText w:val="%6."/>
+      <w:lvlJc w:val="right"/>
+      <w:pPr>
+        <w:ind w:left="4320" w:hanging="180"/>
+      </w:pPr>
+    </w:lvl>
+    <w:lvl w:ilvl="6" w:tplc="0C09000F" w:tentative="1">
+      <w:start w:val="1"/>
+      <w:numFmt w:val="decimal"/>
+      <w:lvlText w:val="%7."/>
+      <w:lvlJc w:val="left"/>
+      <w:pPr>
+        <w:ind w:left="5040" w:hanging="360"/>
+      </w:pPr>
+    </w:lvl>
+    <w:lvl w:ilvl="7" w:tplc="0C090019" w:tentative="1">
+      <w:start w:val="1"/>
+      <w:numFmt w:val="lowerLetter"/>
+      <w:lvlText w:val="%8."/>
+      <w:lvlJc w:val="left"/>
+      <w:pPr>
+        <w:ind w:left="5760" w:hanging="360"/>
+      </w:pPr>
+    </w:lvl>
+    <w:lvl w:ilvl="8" w:tplc="0C09001B" w:tentative="1">
+      <w:start w:val="1"/>
+      <w:numFmt w:val="lowerRoman"/>
+      <w:lvlText w:val="%9."/>
+      <w:lvlJc w:val="right"/>
+      <w:pPr>
+        <w:ind w:left="6480" w:hanging="180"/>
+      </w:pPr>
+    </w:lvl>
+  </w:abstractNum>
+  <w:abstractNum w:abstractNumId="7" w15:restartNumberingAfterBreak="0">
     <w:nsid w:val="695A7DAC"/>
     <w:multiLevelType w:val="hybridMultilevel"/>
     <w:tmpl w:val="90FA72D2"/>
@@ -1645,7 +2802,7 @@
       </w:pPr>
     </w:lvl>
   </w:abstractNum>
-  <w:abstractNum w:abstractNumId="5" w15:restartNumberingAfterBreak="0">
+  <w:abstractNum w:abstractNumId="8" w15:restartNumberingAfterBreak="0">
     <w:nsid w:val="6DC03C3A"/>
     <w:multiLevelType w:val="multilevel"/>
     <w:tmpl w:val="99B07334"/>
@@ -1759,22 +2916,31 @@
     </w:lvl>
   </w:abstractNum>
   <w:num w:numId="1">
-    <w:abstractNumId w:val="1"/>
+    <w:abstractNumId w:val="2"/>
   </w:num>
   <w:num w:numId="2">
     <w:abstractNumId w:val="0"/>
   </w:num>
   <w:num w:numId="3">
+    <w:abstractNumId w:val="8"/>
+  </w:num>
+  <w:num w:numId="4">
     <w:abstractNumId w:val="5"/>
   </w:num>
-  <w:num w:numId="4">
+  <w:num w:numId="5">
     <w:abstractNumId w:val="3"/>
   </w:num>
-  <w:num w:numId="5">
-    <w:abstractNumId w:val="2"/>
+  <w:num w:numId="6">
+    <w:abstractNumId w:val="7"/>
   </w:num>
-  <w:num w:numId="6">
+  <w:num w:numId="7">
     <w:abstractNumId w:val="4"/>
+  </w:num>
+  <w:num w:numId="8">
+    <w:abstractNumId w:val="1"/>
+  </w:num>
+  <w:num w:numId="9">
+    <w:abstractNumId w:val="6"/>
   </w:num>
 </w:numbering>
 </file>
@@ -2176,6 +3342,27 @@
     <w:name w:val="Normal"/>
     <w:qFormat/>
   </w:style>
+  <w:style w:type="paragraph" w:styleId="Heading1">
+    <w:name w:val="heading 1"/>
+    <w:basedOn w:val="Normal"/>
+    <w:next w:val="Normal"/>
+    <w:link w:val="Heading1Char"/>
+    <w:uiPriority w:val="9"/>
+    <w:qFormat/>
+    <w:rsid w:val="00CF4DE6"/>
+    <w:pPr>
+      <w:keepNext/>
+      <w:keepLines/>
+      <w:spacing w:before="240" w:after="0"/>
+      <w:outlineLvl w:val="0"/>
+    </w:pPr>
+    <w:rPr>
+      <w:rFonts w:asciiTheme="majorHAnsi" w:eastAsiaTheme="majorEastAsia" w:hAnsiTheme="majorHAnsi" w:cstheme="majorBidi"/>
+      <w:color w:val="2F5496" w:themeColor="accent1" w:themeShade="BF"/>
+      <w:sz w:val="32"/>
+      <w:szCs w:val="32"/>
+    </w:rPr>
+  </w:style>
   <w:style w:type="paragraph" w:styleId="Heading2">
     <w:name w:val="heading 2"/>
     <w:basedOn w:val="Normal"/>
@@ -2293,6 +3480,39 @@
     <w:rPr>
       <w:color w:val="808080"/>
     </w:rPr>
+  </w:style>
+  <w:style w:type="character" w:customStyle="1" w:styleId="Heading1Char">
+    <w:name w:val="Heading 1 Char"/>
+    <w:basedOn w:val="DefaultParagraphFont"/>
+    <w:link w:val="Heading1"/>
+    <w:uiPriority w:val="9"/>
+    <w:rsid w:val="00CF4DE6"/>
+    <w:rPr>
+      <w:rFonts w:asciiTheme="majorHAnsi" w:eastAsiaTheme="majorEastAsia" w:hAnsiTheme="majorHAnsi" w:cstheme="majorBidi"/>
+      <w:color w:val="2F5496" w:themeColor="accent1" w:themeShade="BF"/>
+      <w:sz w:val="32"/>
+      <w:szCs w:val="32"/>
+    </w:rPr>
+  </w:style>
+  <w:style w:type="character" w:styleId="Hyperlink">
+    <w:name w:val="Hyperlink"/>
+    <w:basedOn w:val="DefaultParagraphFont"/>
+    <w:uiPriority w:val="99"/>
+    <w:unhideWhenUsed/>
+    <w:rsid w:val="00CF4DE6"/>
+    <w:rPr>
+      <w:color w:val="0563C1" w:themeColor="hyperlink"/>
+      <w:u w:val="single"/>
+    </w:rPr>
+  </w:style>
+  <w:style w:type="paragraph" w:styleId="NoSpacing">
+    <w:name w:val="No Spacing"/>
+    <w:uiPriority w:val="1"/>
+    <w:qFormat/>
+    <w:rsid w:val="00CF4DE6"/>
+    <w:pPr>
+      <w:spacing w:after="0" w:line="240" w:lineRule="auto"/>
+    </w:pPr>
   </w:style>
 </w:styles>
 </file>

</xml_diff>

<commit_message>
Added descriptions to word doc
</commit_message>
<xml_diff>
--- a/Assignment_2.docx
+++ b/Assignment_2.docx
@@ -29,27 +29,515 @@
       </w:r>
     </w:p>
     <w:p>
+      <w:r>
+        <w:t xml:space="preserve">In his textbook, ‘Introduction to The Design and Analysis of Algorithms’, A. Levitin proposes an algorithm </w:t>
+      </w:r>
+      <w:r>
+        <w:rPr>
+          <w:i/>
+        </w:rPr>
+        <w:t xml:space="preserve">MinDistance </w:t>
+      </w:r>
+      <w:r>
+        <w:t xml:space="preserve">(see Figure 1). The idea of the algorithm is to find the minimum distance between any pair of two elements in a given array of numbers. Levitin’s proposed algorithm is given as an exercise for the reader, the task being to modify or write a new algorithm that has a better efficiency than his. This report will compare and contrast a second algorithm, </w:t>
+      </w:r>
+      <w:r>
+        <w:rPr>
+          <w:i/>
+        </w:rPr>
+        <w:t>MinDistance2</w:t>
+      </w:r>
+      <w:r>
+        <w:t xml:space="preserve">, in terms of both time taken, and the number of basic operations performed.  </w:t>
+      </w:r>
+    </w:p>
+    <w:p>
+      <w:pPr>
+        <w:pStyle w:val="Heading3"/>
+        <w:numPr>
+          <w:ilvl w:val="1"/>
+          <w:numId w:val="3"/>
+        </w:numPr>
+      </w:pPr>
+      <w:r>
+        <w:t>Minimum Distance 1:</w:t>
+      </w:r>
+    </w:p>
+    <w:p>
+      <w:r>
+        <w:t xml:space="preserve">Levitin’s algorithm takes in an array </w:t>
+      </w:r>
+      <w:r>
+        <w:rPr>
+          <w:b/>
+          <w:i/>
+        </w:rPr>
+        <w:t>A</w:t>
+      </w:r>
+      <w:r>
+        <w:t xml:space="preserve"> of numbers, with length </w:t>
+      </w:r>
+      <w:r>
+        <w:rPr>
+          <w:b/>
+          <w:i/>
+        </w:rPr>
+        <w:t>n</w:t>
+      </w:r>
+      <w:r>
+        <w:t xml:space="preserve">. The output of the algorithm is then the minimum distance between two of its elements. The output variable </w:t>
+      </w:r>
+      <w:r>
+        <w:rPr>
+          <w:b/>
+          <w:i/>
+        </w:rPr>
+        <w:t>dmin</w:t>
+      </w:r>
+      <w:r>
+        <w:t xml:space="preserve"> is set (line b), to a value of infinity, so that no integer distance between two elements could possibly be smaller. The algorithm contains 2 nested </w:t>
+      </w:r>
+      <w:r>
+        <w:rPr>
+          <w:b/>
+          <w:i/>
+        </w:rPr>
+        <w:t>for</w:t>
+      </w:r>
+      <w:r>
+        <w:t xml:space="preserve"> loops (line c and d), that run loop counters from </w:t>
+      </w:r>
+      <w:r>
+        <w:rPr>
+          <w:b/>
+          <w:i/>
+        </w:rPr>
+        <w:t>0</w:t>
+      </w:r>
+      <w:r>
+        <w:t xml:space="preserve"> to </w:t>
+      </w:r>
+      <w:r>
+        <w:rPr>
+          <w:b/>
+          <w:i/>
+        </w:rPr>
+        <w:t>n-1</w:t>
+      </w:r>
+      <w:r>
+        <w:t xml:space="preserve">, and are used to compare the distance between the current two loop values, and </w:t>
+      </w:r>
+      <w:r>
+        <w:rPr>
+          <w:b/>
+          <w:i/>
+        </w:rPr>
+        <w:t>dmin</w:t>
+      </w:r>
+      <w:r>
+        <w:t xml:space="preserve">. Inside the second </w:t>
+      </w:r>
+      <w:r>
+        <w:rPr>
+          <w:b/>
+          <w:i/>
+        </w:rPr>
+        <w:t>for</w:t>
+      </w:r>
+      <w:r>
+        <w:t xml:space="preserve"> loop is an </w:t>
+      </w:r>
+      <w:r>
+        <w:rPr>
+          <w:b/>
+          <w:i/>
+        </w:rPr>
+        <w:t>if</w:t>
+      </w:r>
+      <w:r>
+        <w:t xml:space="preserve"> statement (line e), this checks that the compared elements are not the same, and whether the distance between the elements, </w:t>
+      </w:r>
+      <w:r>
+        <w:rPr>
+          <w:b/>
+          <w:i/>
+        </w:rPr>
+        <w:t>A[i]</w:t>
+      </w:r>
+      <w:r>
+        <w:t xml:space="preserve"> and </w:t>
+      </w:r>
+      <w:r>
+        <w:rPr>
+          <w:b/>
+          <w:i/>
+        </w:rPr>
+        <w:t>A[j]</w:t>
+      </w:r>
+      <w:r>
+        <w:t xml:space="preserve"> is less than the current </w:t>
+      </w:r>
+      <w:r>
+        <w:rPr>
+          <w:b/>
+          <w:i/>
+        </w:rPr>
+        <w:t>dmin</w:t>
+      </w:r>
+      <w:r>
+        <w:t xml:space="preserve"> value. If both conditions are true, the new smallest distance is stored in the </w:t>
+      </w:r>
+      <w:r>
+        <w:rPr>
+          <w:b/>
+          <w:i/>
+        </w:rPr>
+        <w:t>dmin</w:t>
+      </w:r>
+      <w:r>
+        <w:t xml:space="preserve"> value on line f. This algorithm contains no early exit statement and will always run through both loops entirely. Finally, line g contains the </w:t>
+      </w:r>
+      <w:r>
+        <w:rPr>
+          <w:b/>
+          <w:i/>
+        </w:rPr>
+        <w:t>return</w:t>
+      </w:r>
+      <w:r>
+        <w:t xml:space="preserve"> statement in which the smallest value is returned. </w:t>
+      </w:r>
+    </w:p>
+    <w:p>
+      <w:pPr>
+        <w:pStyle w:val="Heading3"/>
+        <w:numPr>
+          <w:ilvl w:val="1"/>
+          <w:numId w:val="3"/>
+        </w:numPr>
+      </w:pPr>
+      <w:r>
+        <w:t>Minimum Distance 2:</w:t>
+      </w:r>
+    </w:p>
+    <w:p>
+      <w:r>
+        <w:t xml:space="preserve">The proposed solution to Levitin’s problem is </w:t>
+      </w:r>
+      <w:r>
+        <w:rPr>
+          <w:i/>
+        </w:rPr>
+        <w:t>MinDistance2</w:t>
+      </w:r>
+      <w:r>
+        <w:t xml:space="preserve">. Much like the above, this algorithm also takes in an array </w:t>
+      </w:r>
+      <w:r>
+        <w:rPr>
+          <w:b/>
+          <w:i/>
+        </w:rPr>
+        <w:t>A</w:t>
+      </w:r>
+      <w:r>
+        <w:t xml:space="preserve"> of numbers, with length </w:t>
+      </w:r>
+      <w:r>
+        <w:rPr>
+          <w:b/>
+          <w:i/>
+        </w:rPr>
+        <w:t>n</w:t>
+      </w:r>
+      <w:r>
+        <w:t xml:space="preserve">. The output of the algorithm is then the minimum distance between two of its elements. Again, the integer variable </w:t>
+      </w:r>
+      <w:r>
+        <w:rPr>
+          <w:b/>
+          <w:i/>
+        </w:rPr>
+        <w:t>dmin</w:t>
+      </w:r>
+      <w:r>
+        <w:t xml:space="preserve"> is set on line b. </w:t>
+      </w:r>
+      <w:r>
+        <w:rPr>
+          <w:i/>
+        </w:rPr>
+        <w:t>MinDistance2</w:t>
+      </w:r>
+      <w:r>
+        <w:t xml:space="preserve"> contains two nested </w:t>
+      </w:r>
+      <w:r>
+        <w:rPr>
+          <w:b/>
+          <w:i/>
+        </w:rPr>
+        <w:t>for</w:t>
+      </w:r>
+      <w:r>
+        <w:t xml:space="preserve"> loops. The first </w:t>
+      </w:r>
+      <w:r>
+        <w:rPr>
+          <w:b/>
+          <w:i/>
+        </w:rPr>
+        <w:t>for</w:t>
+      </w:r>
+      <w:r>
+        <w:t xml:space="preserve"> loop runs loop variable </w:t>
+      </w:r>
+      <w:r>
+        <w:rPr>
+          <w:b/>
+          <w:i/>
+        </w:rPr>
+        <w:t>i</w:t>
+      </w:r>
+      <w:r>
+        <w:t xml:space="preserve"> from </w:t>
+      </w:r>
+      <w:r>
+        <w:rPr>
+          <w:b/>
+          <w:i/>
+        </w:rPr>
+        <w:t>0</w:t>
+      </w:r>
+      <w:r>
+        <w:t xml:space="preserve"> to </w:t>
+      </w:r>
+      <w:r>
+        <w:rPr>
+          <w:b/>
+          <w:i/>
+        </w:rPr>
+        <w:t>n-1</w:t>
+      </w:r>
+      <w:r>
+        <w:t xml:space="preserve">. The nested </w:t>
+      </w:r>
+      <w:r>
+        <w:rPr>
+          <w:b/>
+          <w:i/>
+        </w:rPr>
+        <w:t>for</w:t>
+      </w:r>
+      <w:r>
+        <w:t xml:space="preserve"> loop however, runs the loop variable </w:t>
+      </w:r>
+      <w:r>
+        <w:rPr>
+          <w:b/>
+          <w:i/>
+        </w:rPr>
+        <w:t xml:space="preserve">j </w:t>
+      </w:r>
+      <w:r>
+        <w:t xml:space="preserve">from the current value of </w:t>
+      </w:r>
+      <w:r>
+        <w:rPr>
+          <w:b/>
+          <w:i/>
+        </w:rPr>
+        <w:t>i</w:t>
+      </w:r>
+      <w:r>
+        <w:t xml:space="preserve"> to </w:t>
+      </w:r>
+      <w:r>
+        <w:rPr>
+          <w:b/>
+          <w:i/>
+        </w:rPr>
+        <w:t>n-1</w:t>
+      </w:r>
+      <w:r>
+        <w:t>. In this algorithm, the distance between the two loop values (</w:t>
+      </w:r>
+      <w:r>
+        <w:rPr>
+          <w:b/>
+          <w:i/>
+        </w:rPr>
+        <w:t>A[i]</w:t>
+      </w:r>
+      <w:r>
+        <w:t xml:space="preserve"> - </w:t>
+      </w:r>
+      <w:r>
+        <w:rPr>
+          <w:b/>
+          <w:i/>
+        </w:rPr>
+        <w:t>A[j]</w:t>
+      </w:r>
+      <w:r>
+        <w:t xml:space="preserve">) is stored in a temporary variable, </w:t>
+      </w:r>
+      <w:r>
+        <w:rPr>
+          <w:b/>
+          <w:i/>
+        </w:rPr>
+        <w:t>temp</w:t>
+      </w:r>
+      <w:r>
+        <w:t xml:space="preserve"> (line e). In this case the </w:t>
+      </w:r>
+      <w:r>
+        <w:rPr>
+          <w:b/>
+          <w:i/>
+        </w:rPr>
+        <w:t>if</w:t>
+      </w:r>
+      <w:r>
+        <w:t xml:space="preserve"> statement (line f) simply checks the stored </w:t>
+      </w:r>
+      <w:r>
+        <w:rPr>
+          <w:b/>
+          <w:i/>
+        </w:rPr>
+        <w:t>temp</w:t>
+      </w:r>
+      <w:r>
+        <w:t xml:space="preserve"> value against </w:t>
+      </w:r>
+      <w:r>
+        <w:rPr>
+          <w:b/>
+          <w:i/>
+        </w:rPr>
+        <w:t>dmin</w:t>
+      </w:r>
+      <w:r>
+        <w:t xml:space="preserve">. If it is lower the </w:t>
+      </w:r>
+      <w:r>
+        <w:rPr>
+          <w:b/>
+          <w:i/>
+        </w:rPr>
+        <w:t xml:space="preserve">temp </w:t>
+      </w:r>
+      <w:r>
+        <w:t xml:space="preserve">value is stored in </w:t>
+      </w:r>
+      <w:r>
+        <w:rPr>
+          <w:b/>
+          <w:i/>
+        </w:rPr>
+        <w:t>dmin</w:t>
+      </w:r>
+      <w:r>
+        <w:t xml:space="preserve"> on line g. Finally, the </w:t>
+      </w:r>
+      <w:r>
+        <w:rPr>
+          <w:b/>
+          <w:i/>
+        </w:rPr>
+        <w:t>dmin</w:t>
+      </w:r>
+      <w:r>
+        <w:t xml:space="preserve"> value is returned in line h.</w:t>
+      </w:r>
+    </w:p>
+    <w:p>
+      <w:pPr>
+        <w:pStyle w:val="Heading1"/>
+      </w:pPr>
+      <w:r>
+        <w:t>2) Theoretical Analysis of the Algorithm</w:t>
+      </w:r>
+    </w:p>
+    <w:p>
+      <w:r>
+        <w:t>This section describes both algorithm’s predicted average-case efficiency, with respect to their</w:t>
+      </w:r>
+      <w:bookmarkStart w:id="0" w:name="_GoBack"/>
+      <w:bookmarkEnd w:id="0"/>
+      <w:r>
+        <w:t xml:space="preserve"> basic operation. </w:t>
+      </w:r>
+    </w:p>
+    <w:p>
+      <w:pPr>
+        <w:pStyle w:val="Heading1"/>
+      </w:pPr>
+      <w:r>
+        <w:t>3 Methodology, Tools and Techniques</w:t>
+      </w:r>
+    </w:p>
+    <w:p>
       <w:pPr>
         <w:pStyle w:val="Heading2"/>
       </w:pPr>
       <w:r>
-        <w:t>1.1 Minimum Distance 1</w:t>
-      </w:r>
-    </w:p>
-    <w:p>
-      <w:r>
-        <w:t>A. Levitin proposed an algorithm for finding the distance between the two closest e</w:t>
-      </w:r>
-      <w:r>
-        <w:t xml:space="preserve">lements in an array of numbers (see Figure 1). </w:t>
-      </w:r>
-    </w:p>
-    <w:p>
-      <w:pPr>
-        <w:pStyle w:val="Heading1"/>
-      </w:pPr>
-      <w:r>
-        <w:t>3 Methodology, Tools and Techniques</w:t>
+        <w:t xml:space="preserve">3.1 Program Environment </w:t>
+      </w:r>
+    </w:p>
+    <w:p>
+      <w:r>
+        <w:t xml:space="preserve">The </w:t>
+      </w:r>
+      <w:r>
+        <w:t>experiments were executed on an i5-2500k desktop with 8gb of ram and a 7200rpm HDD</w:t>
+      </w:r>
+      <w:r>
+        <w:t xml:space="preserve"> </w:t>
+      </w:r>
+      <w:r>
+        <w:t>running windows 7 service pack 1. C++’s pseudorandom number ge</w:t>
+      </w:r>
+      <w:r>
+        <w:t xml:space="preserve">nerator [1] found in the stdlib </w:t>
+      </w:r>
+      <w:r>
+        <w:t>library was used to produce test data and the clock library [2] was u</w:t>
+      </w:r>
+      <w:r>
+        <w:t xml:space="preserve">sed to measure execution times. </w:t>
+      </w:r>
+      <w:r>
+        <w:t>Windows 7 was chosen over newer operating systems beca</w:t>
+      </w:r>
+      <w:r>
+        <w:t xml:space="preserve">use it has much less background </w:t>
+      </w:r>
+      <w:r>
+        <w:t>processes that run so therefore reduced random interference bet</w:t>
+      </w:r>
+      <w:r>
+        <w:t xml:space="preserve">ween tests. All other processes </w:t>
+      </w:r>
+      <w:r>
+        <w:t>were also closed during testing to further red</w:t>
+      </w:r>
+      <w:r>
+        <w:t>uce interference between tests.</w:t>
+      </w:r>
+    </w:p>
+    <w:p>
+      <w:r>
+        <w:lastRenderedPageBreak/>
+        <w:t>Graphs were then produced using Microsoft Excel. This w</w:t>
+      </w:r>
+      <w:r>
+        <w:t xml:space="preserve">as done by programming the test </w:t>
+      </w:r>
+      <w:r>
+        <w:t xml:space="preserve">applications to write project results to a ‘.csv’ file which was then imported to Excel. </w:t>
       </w:r>
     </w:p>
     <w:p>
@@ -57,59 +545,12 @@
         <w:pStyle w:val="Heading2"/>
       </w:pPr>
       <w:r>
-        <w:t xml:space="preserve">3.1 Program Environment </w:t>
-      </w:r>
-    </w:p>
-    <w:p>
-      <w:r>
-        <w:t xml:space="preserve">The </w:t>
-      </w:r>
-      <w:r>
-        <w:t>experiments were executed on an i5-2500k desktop with 8gb of ram and a 7200rpm HDD</w:t>
-      </w:r>
-      <w:r>
-        <w:t xml:space="preserve"> </w:t>
-      </w:r>
-      <w:r>
-        <w:t>running windows 7 service pack 1. C++’s pseudorandom number ge</w:t>
-      </w:r>
-      <w:r>
-        <w:t xml:space="preserve">nerator [1] found in the stdlib </w:t>
-      </w:r>
-      <w:r>
-        <w:t>library was used to produce test data and the clock library [2] was u</w:t>
-      </w:r>
-      <w:r>
-        <w:t xml:space="preserve">sed to measure execution times. </w:t>
-      </w:r>
-      <w:r>
-        <w:t>Windows 7 was chosen over newer operating systems beca</w:t>
-      </w:r>
-      <w:r>
-        <w:t xml:space="preserve">use it has much less background </w:t>
-      </w:r>
-      <w:r>
-        <w:t>processes that run so therefore reduced random interference bet</w:t>
-      </w:r>
-      <w:r>
-        <w:t xml:space="preserve">ween tests. All other processes </w:t>
-      </w:r>
-      <w:r>
-        <w:t>were also closed during testing to further red</w:t>
-      </w:r>
-      <w:r>
-        <w:t>uce interference between tests.</w:t>
-      </w:r>
-    </w:p>
-    <w:p>
-      <w:r>
-        <w:t>Graphs were then produced using Microsoft Excel. This w</w:t>
-      </w:r>
-      <w:r>
-        <w:t xml:space="preserve">as done by programming the test </w:t>
-      </w:r>
-      <w:r>
-        <w:t xml:space="preserve">applications to write project results to a ‘.csv’ file which was then imported to Excel. </w:t>
+        <w:t xml:space="preserve">3.2 Program Implementations </w:t>
+      </w:r>
+    </w:p>
+    <w:p>
+      <w:r>
+        <w:t>The two separate algorithms were implemented using methods in separate static classes to allow for clean code layout instead of lumping everything into one file. The methods that represent the algorithms can be found in appendix A and B respectively. The translation from pseudocode to C++ was rather straightforward so when comparing them the layout should be very consistent with the pseudocode.</w:t>
       </w:r>
     </w:p>
     <w:p>
@@ -117,20 +558,31 @@
         <w:pStyle w:val="Heading2"/>
       </w:pPr>
       <w:r>
-        <w:t xml:space="preserve">3.2 Program Implementations </w:t>
-      </w:r>
-    </w:p>
-    <w:p>
-      <w:r>
-        <w:t>The two separate algorithms were implemented using methods in separate static classes to allow for clean code layout instead of lumping everything into one file. The methods that represent the algorithms can be found in appendix A and B respectively. The translation from pseudocode to C++ was rather straightforward so when comparing them the layout should be very consistent with the pseudocode.</w:t>
-      </w:r>
-    </w:p>
-    <w:p>
-      <w:pPr>
-        <w:pStyle w:val="Heading2"/>
-      </w:pPr>
-      <w:r>
-        <w:t>3.3 generating test data and running the experiments</w:t>
+        <w:t xml:space="preserve">3.3 </w:t>
+      </w:r>
+      <w:r>
+        <w:t>G</w:t>
+      </w:r>
+      <w:r>
+        <w:t xml:space="preserve">enerating </w:t>
+      </w:r>
+      <w:r>
+        <w:t>T</w:t>
+      </w:r>
+      <w:r>
+        <w:t xml:space="preserve">est </w:t>
+      </w:r>
+      <w:r>
+        <w:t>D</w:t>
+      </w:r>
+      <w:r>
+        <w:t xml:space="preserve">ata and </w:t>
+      </w:r>
+      <w:r>
+        <w:t>Running the E</w:t>
+      </w:r>
+      <w:r>
+        <w:t>xperiments</w:t>
       </w:r>
     </w:p>
     <w:p>
@@ -249,7 +701,6 @@
         <w:rPr>
           <w:rFonts w:ascii="Consolas" w:hAnsi="Consolas"/>
         </w:rPr>
-        <w:lastRenderedPageBreak/>
         <w:t>Input: {-1,-5,-7,-10,-15}</w:t>
       </w:r>
     </w:p>
@@ -406,6 +857,7 @@
         <w:spacing w:before="240" w:after="240"/>
       </w:pPr>
       <w:r>
+        <w:lastRenderedPageBreak/>
         <w:t>This confirms that the algorithm works even when given the extreme case of unordered input. The tests shown here and other tests that were done on the algorithms demonstrate that each algorithm outputs the desired outputs.</w:t>
       </w:r>
     </w:p>
@@ -474,15 +926,7 @@
         </w:numPr>
       </w:pPr>
       <w:r>
-        <w:t xml:space="preserve"> Cplusplus.com (</w:t>
-      </w:r>
-      <w:proofErr w:type="spellStart"/>
-      <w:r>
-        <w:t>n.d</w:t>
-      </w:r>
-      <w:proofErr w:type="spellEnd"/>
-      <w:r>
-        <w:t xml:space="preserve">) rand. Retrieved May 13, 2017, from </w:t>
+        <w:t xml:space="preserve"> Cplusplus.com (n.d) rand. Retrieved May 13, 2017, from </w:t>
       </w:r>
       <w:hyperlink r:id="rId5" w:history="1">
         <w:r>
@@ -505,23 +949,13 @@
         </w:numPr>
       </w:pPr>
       <w:r>
-        <w:t>2. Cplusplus.com (</w:t>
-      </w:r>
-      <w:proofErr w:type="spellStart"/>
-      <w:r>
-        <w:t>n.d</w:t>
-      </w:r>
-      <w:proofErr w:type="spellEnd"/>
-      <w:r>
-        <w:t>) time. Retrieved May 13, 2017, from http://www.cplusplus.com/reference/ctime/clock/</w:t>
+        <w:t>2. Cplusplus.com (n.d) time. Retrieved May 13, 2017, from http://www.cplusplus.com/reference/ctime/clock/</w:t>
       </w:r>
     </w:p>
     <w:p>
       <w:r>
         <w:br w:type="page"/>
       </w:r>
-      <w:bookmarkStart w:id="0" w:name="_GoBack"/>
-      <w:bookmarkEnd w:id="0"/>
     </w:p>
     <w:p/>
     <w:p>
@@ -1093,16 +1527,8 @@
         <w:rPr>
           <w:rFonts w:eastAsiaTheme="minorEastAsia"/>
         </w:rPr>
-        <w:t xml:space="preserve">Figure 1: A. Levitin’s given algorithm – </w:t>
-      </w:r>
-      <w:proofErr w:type="spellStart"/>
-      <w:r>
-        <w:rPr>
-          <w:rFonts w:eastAsiaTheme="minorEastAsia"/>
-        </w:rPr>
-        <w:t>MinDistance</w:t>
-      </w:r>
-      <w:proofErr w:type="spellEnd"/>
+        <w:t>Figure 1: A. Levitin’s given algorithm – MinDistance</w:t>
+      </w:r>
     </w:p>
     <w:p>
       <w:pPr>
@@ -1670,10 +2096,10 @@
             <v:path o:extrusionok="f" gradientshapeok="t" o:connecttype="rect"/>
             <o:lock v:ext="edit" aspectratio="t"/>
           </v:shapetype>
-          <v:shape id="_x0000_i1025" type="#_x0000_t75" style="width:451pt;height:141.95pt" o:ole="">
+          <v:shape id="_x0000_i1025" type="#_x0000_t75" style="width:450.75pt;height:141.75pt" o:ole="">
             <v:imagedata r:id="rId6" o:title=""/>
           </v:shape>
-          <o:OLEObject Type="Embed" ProgID="Word.OpenDocumentText.12" ShapeID="_x0000_i1025" DrawAspect="Content" ObjectID="_1556283257" r:id="rId7"/>
+          <o:OLEObject Type="Embed" ProgID="Word.OpenDocumentText.12" ShapeID="_x0000_i1025" DrawAspect="Content" ObjectID="_1556307007" r:id="rId7"/>
         </w:object>
       </w:r>
     </w:p>
@@ -1709,10 +2135,10 @@
           <w:szCs w:val="28"/>
         </w:rPr>
         <w:object w:dxaOrig="9026" w:dyaOrig="3091">
-          <v:shape id="_x0000_i1026" type="#_x0000_t75" style="width:451pt;height:154.85pt" o:ole="">
+          <v:shape id="_x0000_i1026" type="#_x0000_t75" style="width:450.75pt;height:154.5pt" o:ole="">
             <v:imagedata r:id="rId8" o:title=""/>
           </v:shape>
-          <o:OLEObject Type="Embed" ProgID="Word.OpenDocumentText.12" ShapeID="_x0000_i1026" DrawAspect="Content" ObjectID="_1556283258" r:id="rId9"/>
+          <o:OLEObject Type="Embed" ProgID="Word.OpenDocumentText.12" ShapeID="_x0000_i1026" DrawAspect="Content" ObjectID="_1556307008" r:id="rId9"/>
         </w:object>
       </w:r>
     </w:p>
@@ -1757,10 +2183,10 @@
           <w:szCs w:val="28"/>
         </w:rPr>
         <w:object w:dxaOrig="9026" w:dyaOrig="5152">
-          <v:shape id="_x0000_i1027" type="#_x0000_t75" style="width:451pt;height:258.1pt" o:ole="">
+          <v:shape id="_x0000_i1027" type="#_x0000_t75" style="width:450.75pt;height:258pt" o:ole="">
             <v:imagedata r:id="rId10" o:title=""/>
           </v:shape>
-          <o:OLEObject Type="Embed" ProgID="Word.OpenDocumentText.12" ShapeID="_x0000_i1027" DrawAspect="Content" ObjectID="_1556283259" r:id="rId11"/>
+          <o:OLEObject Type="Embed" ProgID="Word.OpenDocumentText.12" ShapeID="_x0000_i1027" DrawAspect="Content" ObjectID="_1556307009" r:id="rId11"/>
         </w:object>
       </w:r>
     </w:p>
@@ -1808,10 +2234,10 @@
           <w:szCs w:val="28"/>
         </w:rPr>
         <w:object w:dxaOrig="9026" w:dyaOrig="4281">
-          <v:shape id="_x0000_i1029" type="#_x0000_t75" style="width:451pt;height:213.95pt" o:ole="">
+          <v:shape id="_x0000_i1028" type="#_x0000_t75" style="width:450.75pt;height:213.75pt" o:ole="">
             <v:imagedata r:id="rId12" o:title=""/>
           </v:shape>
-          <o:OLEObject Type="Embed" ProgID="Word.OpenDocumentText.12" ShapeID="_x0000_i1029" DrawAspect="Content" ObjectID="_1556283260" r:id="rId13"/>
+          <o:OLEObject Type="Embed" ProgID="Word.OpenDocumentText.12" ShapeID="_x0000_i1028" DrawAspect="Content" ObjectID="_1556307010" r:id="rId13"/>
         </w:object>
       </w:r>
     </w:p>
@@ -1859,10 +2285,10 @@
           <w:szCs w:val="28"/>
         </w:rPr>
         <w:object w:dxaOrig="9026" w:dyaOrig="3606">
-          <v:shape id="_x0000_i1028" type="#_x0000_t75" style="width:451pt;height:180.7pt" o:ole="">
+          <v:shape id="_x0000_i1029" type="#_x0000_t75" style="width:450.75pt;height:180.75pt" o:ole="">
             <v:imagedata r:id="rId14" o:title=""/>
           </v:shape>
-          <o:OLEObject Type="Embed" ProgID="Word.OpenDocumentText.12" ShapeID="_x0000_i1028" DrawAspect="Content" ObjectID="_1556283261" r:id="rId15"/>
+          <o:OLEObject Type="Embed" ProgID="Word.OpenDocumentText.12" ShapeID="_x0000_i1029" DrawAspect="Content" ObjectID="_1556307011" r:id="rId15"/>
         </w:object>
       </w:r>
     </w:p>
@@ -1923,10 +2349,10 @@
           <w:szCs w:val="28"/>
         </w:rPr>
         <w:object w:dxaOrig="9026" w:dyaOrig="4637">
-          <v:shape id="_x0000_i1030" type="#_x0000_t75" style="width:451pt;height:232.3pt" o:ole="">
+          <v:shape id="_x0000_i1030" type="#_x0000_t75" style="width:450.75pt;height:232.5pt" o:ole="">
             <v:imagedata r:id="rId16" o:title=""/>
           </v:shape>
-          <o:OLEObject Type="Embed" ProgID="Word.OpenDocumentText.12" ShapeID="_x0000_i1030" DrawAspect="Content" ObjectID="_1556283262" r:id="rId17"/>
+          <o:OLEObject Type="Embed" ProgID="Word.OpenDocumentText.12" ShapeID="_x0000_i1030" DrawAspect="Content" ObjectID="_1556307012" r:id="rId17"/>
         </w:object>
       </w:r>
     </w:p>
@@ -1937,31 +2363,21 @@
       <w:r>
         <w:t xml:space="preserve">The code first creates a file stream and sets up the randomiser (lines 2-4) then for each increment of </w:t>
       </w:r>
-      <w:proofErr w:type="spellStart"/>
-      <w:r>
-        <w:rPr>
-          <w:i/>
-        </w:rPr>
-        <w:t>testJump</w:t>
-      </w:r>
-      <w:proofErr w:type="spellEnd"/>
-      <w:r>
-        <w:rPr>
-          <w:i/>
-        </w:rPr>
-        <w:t xml:space="preserve"> </w:t>
+      <w:r>
+        <w:rPr>
+          <w:i/>
+        </w:rPr>
+        <w:t xml:space="preserve">testJump </w:t>
       </w:r>
       <w:r>
         <w:t xml:space="preserve">from zero to </w:t>
       </w:r>
-      <w:proofErr w:type="spellStart"/>
       <w:r>
         <w:rPr>
           <w:i/>
         </w:rPr>
         <w:t>setSize</w:t>
       </w:r>
-      <w:proofErr w:type="spellEnd"/>
       <w:r>
         <w:t xml:space="preserve"> does the following. Firstly, it sets up a test array with a length that is the current increment of the loop and places random numbers into each position (lines 6-10). With </w:t>
       </w:r>
@@ -2010,10 +2426,10 @@
           <w:szCs w:val="28"/>
         </w:rPr>
         <w:object w:dxaOrig="9026" w:dyaOrig="7470">
-          <v:shape id="_x0000_i1031" type="#_x0000_t75" style="width:451pt;height:373.6pt" o:ole="">
+          <v:shape id="_x0000_i1031" type="#_x0000_t75" style="width:450.75pt;height:373.5pt" o:ole="">
             <v:imagedata r:id="rId18" o:title=""/>
           </v:shape>
-          <o:OLEObject Type="Embed" ProgID="Word.OpenDocumentText.12" ShapeID="_x0000_i1031" DrawAspect="Content" ObjectID="_1556283263" r:id="rId19"/>
+          <o:OLEObject Type="Embed" ProgID="Word.OpenDocumentText.12" ShapeID="_x0000_i1031" DrawAspect="Content" ObjectID="_1556307013" r:id="rId19"/>
         </w:object>
       </w:r>
     </w:p>
@@ -2024,31 +2440,21 @@
       <w:r>
         <w:t xml:space="preserve">The code first creates a file stream and sets up the randomiser (lines 2-4) then for each increment of </w:t>
       </w:r>
-      <w:proofErr w:type="spellStart"/>
-      <w:r>
-        <w:rPr>
-          <w:i/>
-        </w:rPr>
-        <w:t>testJump</w:t>
-      </w:r>
-      <w:proofErr w:type="spellEnd"/>
-      <w:r>
-        <w:rPr>
-          <w:i/>
-        </w:rPr>
-        <w:t xml:space="preserve"> </w:t>
+      <w:r>
+        <w:rPr>
+          <w:i/>
+        </w:rPr>
+        <w:t xml:space="preserve">testJump </w:t>
       </w:r>
       <w:r>
         <w:t xml:space="preserve">from zero to </w:t>
       </w:r>
-      <w:proofErr w:type="spellStart"/>
       <w:r>
         <w:rPr>
           <w:i/>
         </w:rPr>
         <w:t>setSize</w:t>
       </w:r>
-      <w:proofErr w:type="spellEnd"/>
       <w:r>
         <w:t xml:space="preserve"> does the following. Firstly, it sets up a test array with a length that is the number of repeats and a depth of the current increment of the loop and then places random numbers into each position (lines 6-12). With this data, the time taken to execute all repeats is done for both algorithms using a time taken at the start and a time taken at the end separately for both (lines 13-22). The starting and finish times are then subtracted from each other respectively and divided by the number of repeats which is then written to a .csv file (line 24).</w:t>
       </w:r>

</xml_diff>

<commit_message>
Added section 2 to the word Doc
</commit_message>
<xml_diff>
--- a/Assignment_2.docx
+++ b/Assignment_2.docx
@@ -20,9 +20,13 @@
     <w:p>
       <w:pPr>
         <w:pStyle w:val="Heading1"/>
-      </w:pPr>
-      <w:r>
-        <w:t xml:space="preserve">1 </w:t>
+        <w:numPr>
+          <w:ilvl w:val="0"/>
+          <w:numId w:val="10"/>
+        </w:numPr>
+      </w:pPr>
+      <w:r>
+        <w:t xml:space="preserve"> </w:t>
       </w:r>
       <w:r>
         <w:t>Description of the Algorithms:</w:t>
@@ -456,20 +460,679 @@
     <w:p>
       <w:pPr>
         <w:pStyle w:val="Heading1"/>
-      </w:pPr>
-      <w:r>
-        <w:t>2) Theoretical Analysis of the Algorithm</w:t>
-      </w:r>
-    </w:p>
-    <w:p>
-      <w:r>
-        <w:t>This section describes both algorithm’s predicted average-case efficiency, with respect to their</w:t>
+        <w:numPr>
+          <w:ilvl w:val="0"/>
+          <w:numId w:val="10"/>
+        </w:numPr>
+      </w:pPr>
+      <w:r>
+        <w:t>Theoretical Analysis of the Algorithm</w:t>
+      </w:r>
+    </w:p>
+    <w:p>
+      <w:r>
+        <w:t xml:space="preserve">This section describes both algorithm’s predicted average-case efficiency, with respect to their basic operation. </w:t>
+      </w:r>
+    </w:p>
+    <w:p>
+      <w:pPr>
+        <w:pStyle w:val="Heading3"/>
+      </w:pPr>
+      <w:r>
+        <w:t>2.1)</w:t>
+      </w:r>
+      <w:r>
+        <w:tab/>
+        <w:t>Basic Operation</w:t>
+      </w:r>
+      <w:r>
+        <w:t xml:space="preserve"> of the Algoithms</w:t>
+      </w:r>
+    </w:p>
+    <w:p>
+      <w:r>
+        <w:t>Analysis of an algorithm</w:t>
+      </w:r>
+      <w:r>
+        <w:t xml:space="preserve"> can be separated into two separate </w:t>
+      </w:r>
+      <w:r>
+        <w:t>categories, space and time analysis. This choice determines the basic operation. In this case, we are interested in time analysis, whic</w:t>
+      </w:r>
+      <w:r>
+        <w:t>h makes the basic operation</w:t>
+      </w:r>
+      <w:r>
+        <w:t xml:space="preserve"> one which has the greatest influence on the total running time of the algorithm</w:t>
+      </w:r>
+      <w:r>
+        <w:t xml:space="preserve"> (Levitin, 2012</w:t>
+      </w:r>
+      <w:r>
+        <w:t>, p. 44).</w:t>
+      </w:r>
+      <w:r>
+        <w:t xml:space="preserve"> In this case, the basic operation can then be said to be any operation which </w:t>
+      </w:r>
+      <w:r>
+        <w:t xml:space="preserve">calculates the distance between two array elements. These operations, seen as </w:t>
+      </w:r>
+      <w:r>
+        <w:rPr>
+          <w:b/>
+          <w:i/>
+        </w:rPr>
+        <w:t>A[i] - A[j]</w:t>
+      </w:r>
+      <w:r>
+        <w:t xml:space="preserve"> in Figure 1, exist on lines e and f. </w:t>
+      </w:r>
+      <w:r>
+        <w:t xml:space="preserve">In line e, the distance calculation exists as part of an </w:t>
+      </w:r>
+      <w:r>
+        <w:rPr>
+          <w:b/>
+          <w:i/>
+        </w:rPr>
+        <w:t>if</w:t>
+      </w:r>
+      <w:r>
+        <w:t xml:space="preserve"> statement. Due to the fact that the calculation is not stored in a variable, it must then also be calculated again when being assigned to the </w:t>
+      </w:r>
+      <w:r>
+        <w:t>minimum</w:t>
+      </w:r>
+      <w:r>
+        <w:t xml:space="preserve"> distance variable </w:t>
+      </w:r>
+      <w:r>
+        <w:rPr>
+          <w:b/>
+          <w:i/>
+        </w:rPr>
+        <w:t>dmin</w:t>
+      </w:r>
+      <w:r>
+        <w:t xml:space="preserve"> online f. </w:t>
+      </w:r>
+      <w:r>
+        <w:t xml:space="preserve">Although the calculation on line f is not performed in every single loop it was still determined as a basic operation due to the significant </w:t>
+      </w:r>
+      <w:r>
+        <w:lastRenderedPageBreak/>
+        <w:t>difference in clock cycles between the minimum distance operation, and all other operations in the algorithm.</w:t>
+      </w:r>
+    </w:p>
+    <w:p>
+      <w:r>
+        <w:t xml:space="preserve">Much the same as Levitin’s proposed algorithm, the basic operation for the given potential solution, </w:t>
+      </w:r>
+      <w:r>
+        <w:rPr>
+          <w:i/>
+        </w:rPr>
+        <w:t>MinDIstance2</w:t>
+      </w:r>
+      <w:r>
+        <w:rPr>
+          <w:i/>
+        </w:rPr>
+        <w:t xml:space="preserve">, </w:t>
+      </w:r>
+      <w:r>
+        <w:t xml:space="preserve">is any operation which calculates the absolute value between any two elements in the given array. </w:t>
+      </w:r>
+      <w:r>
+        <w:t>This operation can be seen on line</w:t>
+      </w:r>
+      <w:r>
+        <w:t xml:space="preserve"> e, where the calculate</w:t>
+      </w:r>
+      <w:r>
+        <w:t>d</w:t>
+      </w:r>
+      <w:r>
+        <w:t xml:space="preserve"> value is stored in the </w:t>
+      </w:r>
+      <w:r>
+        <w:rPr>
+          <w:b/>
+          <w:i/>
+        </w:rPr>
+        <w:t>temp</w:t>
+      </w:r>
+      <w:r>
+        <w:t xml:space="preserve"> value for further use in the algorithm.</w:t>
+      </w:r>
+      <w:r>
+        <w:t xml:space="preserve"> </w:t>
+      </w:r>
+    </w:p>
+    <w:p>
+      <w:pPr>
+        <w:pStyle w:val="Heading3"/>
+      </w:pPr>
+      <w:r>
+        <w:t>2.</w:t>
+      </w:r>
+      <w:r>
+        <w:t>2</w:t>
+      </w:r>
+      <w:r>
+        <w:t>) Choice of Problem Size</w:t>
+      </w:r>
+    </w:p>
+    <w:p>
+      <w:pPr>
+        <w:rPr>
+          <w:color w:val="FF0000"/>
+        </w:rPr>
+      </w:pPr>
+      <w:r>
+        <w:rPr>
+          <w:b/>
+          <w:i/>
+          <w:color w:val="FF0000"/>
+        </w:rPr>
+        <w:t>TODO</w:t>
+      </w:r>
+    </w:p>
+    <w:p>
+      <w:pPr>
+        <w:pStyle w:val="Heading3"/>
+      </w:pPr>
+      <w:r>
+        <w:t>2.</w:t>
+      </w:r>
+      <w:r>
+        <w:t>3</w:t>
+      </w:r>
+      <w:r>
+        <w:t>) Average-Case Efficiency for MinDistance</w:t>
+      </w:r>
+    </w:p>
+    <w:p>
+      <w:pPr>
+        <w:rPr>
+          <w:color w:val="FF0000"/>
+        </w:rPr>
+      </w:pPr>
+      <w:r>
+        <w:t>Generally, it is important to discuss both the worst-case and best-case efficiency when describing the average-case. However, due to the fact that the algorithm has no early exit condition, all three efficiency cases will be the same.</w:t>
+      </w:r>
+      <w:r>
+        <w:t xml:space="preserve"> </w:t>
+      </w:r>
+      <w:r>
+        <w:t xml:space="preserve">For Levitin’s algorithm, both cases of the basic operation exist inside the nested for loops. Both loops will run through </w:t>
+      </w:r>
+      <w:r>
+        <w:rPr>
+          <w:b/>
+          <w:i/>
+        </w:rPr>
+        <w:t>n</w:t>
+      </w:r>
+      <w:r>
+        <w:t xml:space="preserve"> times, as neither have an early exit condition. However, </w:t>
+      </w:r>
+      <w:r>
+        <w:t xml:space="preserve"> </w:t>
+      </w:r>
+      <w:r>
+        <w:rPr>
+          <w:b/>
+          <w:i/>
+          <w:color w:val="FF0000"/>
+        </w:rPr>
+        <w:t>Need to finish</w:t>
+      </w:r>
+    </w:p>
+    <w:p>
+      <w:r>
+        <w:t xml:space="preserve">The proposed efficiency solution however, has a dramatically better performance. Again, the basic operation exists inside the two nested </w:t>
+      </w:r>
+      <w:r>
+        <w:rPr>
+          <w:b/>
+          <w:i/>
+        </w:rPr>
+        <w:t>for</w:t>
+      </w:r>
+      <w:r>
+        <w:t xml:space="preserve"> loops. There are two changes which effect the average case efficiency, these being the choice of loop counter in the inner </w:t>
+      </w:r>
+      <w:r>
+        <w:rPr>
+          <w:b/>
+          <w:i/>
+        </w:rPr>
+        <w:t>for</w:t>
+      </w:r>
+      <w:r>
+        <w:t xml:space="preserve"> loop, and the variable being used to hold the distance calculation</w:t>
+      </w:r>
+      <w:r>
+        <w:t>.</w:t>
+      </w:r>
+      <w:r>
+        <w:t xml:space="preserve"> </w:t>
+      </w:r>
+      <w:r>
+        <w:t xml:space="preserve">The outer for loop in this case, runs </w:t>
+      </w:r>
+      <w:r>
+        <w:rPr>
+          <w:b/>
+          <w:i/>
+        </w:rPr>
+        <w:t>n-1</w:t>
+      </w:r>
+      <w:r>
+        <w:t xml:space="preserve"> times. The inner loop however, will run </w:t>
+      </w:r>
+      <w:r>
+        <w:rPr>
+          <w:b/>
+          <w:i/>
+        </w:rPr>
+        <w:t>n-2</w:t>
+      </w:r>
+      <w:r>
+        <w:t xml:space="preserve"> iterations on the first iteration, </w:t>
+      </w:r>
+      <w:r>
+        <w:rPr>
+          <w:b/>
+          <w:i/>
+        </w:rPr>
+        <w:t>n-3</w:t>
+      </w:r>
+      <w:r>
+        <w:t xml:space="preserve"> iterations for the second, and so on. This occurs until final iteration where it will run </w:t>
+      </w:r>
+      <w:r>
+        <w:rPr>
+          <w:b/>
+          <w:i/>
+        </w:rPr>
+        <w:t>n-(n-1)</w:t>
+      </w:r>
+      <w:r>
+        <w:t xml:space="preserve"> times. Inside these loops the basic operation is performed once on line e</w:t>
+      </w:r>
+      <w:r>
+        <w:t>,</w:t>
+      </w:r>
+      <w:r>
+        <w:t xml:space="preserve"> when storing the distance in the </w:t>
+      </w:r>
+      <w:r>
+        <w:rPr>
+          <w:b/>
+          <w:i/>
+        </w:rPr>
+        <w:t>temp</w:t>
+      </w:r>
+      <w:r>
+        <w:t xml:space="preserve"> variable. </w:t>
+      </w:r>
+      <w:r>
+        <w:t>Thus, we have an</w:t>
+      </w:r>
+      <w:r>
+        <w:t xml:space="preserve"> average case efficiency as follows: </w:t>
+      </w:r>
+    </w:p>
+    <w:p>
+      <w:pPr>
+        <w:rPr>
+          <w:rFonts w:eastAsiaTheme="minorEastAsia"/>
+        </w:rPr>
+      </w:pPr>
+      <m:oMathPara>
+        <m:oMath>
+          <m:sSub>
+            <m:sSubPr>
+              <m:ctrlPr>
+                <w:rPr>
+                  <w:rFonts w:ascii="Cambria Math" w:hAnsi="Cambria Math"/>
+                  <w:i/>
+                </w:rPr>
+              </m:ctrlPr>
+            </m:sSubPr>
+            <m:e>
+              <m:r>
+                <w:rPr>
+                  <w:rFonts w:ascii="Cambria Math" w:hAnsi="Cambria Math"/>
+                </w:rPr>
+                <m:t>C</m:t>
+              </m:r>
+            </m:e>
+            <m:sub>
+              <m:r>
+                <w:rPr>
+                  <w:rFonts w:ascii="Cambria Math" w:hAnsi="Cambria Math"/>
+                </w:rPr>
+                <m:t>avg</m:t>
+              </m:r>
+            </m:sub>
+          </m:sSub>
+          <m:d>
+            <m:dPr>
+              <m:ctrlPr>
+                <w:rPr>
+                  <w:rFonts w:ascii="Cambria Math" w:hAnsi="Cambria Math"/>
+                  <w:i/>
+                </w:rPr>
+              </m:ctrlPr>
+            </m:dPr>
+            <m:e>
+              <m:r>
+                <w:rPr>
+                  <w:rFonts w:ascii="Cambria Math" w:hAnsi="Cambria Math"/>
+                </w:rPr>
+                <m:t>n</m:t>
+              </m:r>
+            </m:e>
+          </m:d>
+          <m:r>
+            <w:rPr>
+              <w:rFonts w:ascii="Cambria Math" w:hAnsi="Cambria Math"/>
+            </w:rPr>
+            <m:t>=</m:t>
+          </m:r>
+          <m:r>
+            <w:rPr>
+              <w:rFonts w:ascii="Cambria Math" w:hAnsi="Cambria Math"/>
+            </w:rPr>
+            <m:t xml:space="preserve"> </m:t>
+          </m:r>
+          <m:r>
+            <w:rPr>
+              <w:rFonts w:ascii="Cambria Math" w:eastAsiaTheme="minorEastAsia" w:hAnsi="Cambria Math"/>
+            </w:rPr>
+            <m:t>1</m:t>
+          </m:r>
+          <m:d>
+            <m:dPr>
+              <m:ctrlPr>
+                <w:rPr>
+                  <w:rFonts w:ascii="Cambria Math" w:eastAsiaTheme="minorEastAsia" w:hAnsi="Cambria Math"/>
+                  <w:i/>
+                </w:rPr>
+              </m:ctrlPr>
+            </m:dPr>
+            <m:e>
+              <m:r>
+                <w:rPr>
+                  <w:rFonts w:ascii="Cambria Math" w:eastAsiaTheme="minorEastAsia" w:hAnsi="Cambria Math"/>
+                </w:rPr>
+                <m:t>n-1</m:t>
+              </m:r>
+            </m:e>
+          </m:d>
+          <m:d>
+            <m:dPr>
+              <m:ctrlPr>
+                <w:rPr>
+                  <w:rFonts w:ascii="Cambria Math" w:eastAsiaTheme="minorEastAsia" w:hAnsi="Cambria Math"/>
+                  <w:i/>
+                </w:rPr>
+              </m:ctrlPr>
+            </m:dPr>
+            <m:e>
+              <m:r>
+                <w:rPr>
+                  <w:rFonts w:ascii="Cambria Math" w:eastAsiaTheme="minorEastAsia" w:hAnsi="Cambria Math"/>
+                </w:rPr>
+                <m:t>n-2</m:t>
+              </m:r>
+            </m:e>
+          </m:d>
+          <m:r>
+            <w:rPr>
+              <w:rFonts w:ascii="Cambria Math" w:eastAsiaTheme="minorEastAsia" w:hAnsi="Cambria Math"/>
+            </w:rPr>
+            <m:t>…(n-</m:t>
+          </m:r>
+          <m:d>
+            <m:dPr>
+              <m:ctrlPr>
+                <w:rPr>
+                  <w:rFonts w:ascii="Cambria Math" w:eastAsiaTheme="minorEastAsia" w:hAnsi="Cambria Math"/>
+                  <w:i/>
+                </w:rPr>
+              </m:ctrlPr>
+            </m:dPr>
+            <m:e>
+              <m:r>
+                <w:rPr>
+                  <w:rFonts w:ascii="Cambria Math" w:eastAsiaTheme="minorEastAsia" w:hAnsi="Cambria Math"/>
+                </w:rPr>
+                <m:t>n-1</m:t>
+              </m:r>
+            </m:e>
+          </m:d>
+          <m:r>
+            <w:rPr>
+              <w:rFonts w:ascii="Cambria Math" w:eastAsiaTheme="minorEastAsia" w:hAnsi="Cambria Math"/>
+            </w:rPr>
+            <m:t>)</m:t>
+          </m:r>
+        </m:oMath>
+      </m:oMathPara>
+    </w:p>
+    <w:p>
+      <m:oMathPara>
+        <m:oMath>
+          <m:sSub>
+            <m:sSubPr>
+              <m:ctrlPr>
+                <w:rPr>
+                  <w:rFonts w:ascii="Cambria Math" w:hAnsi="Cambria Math"/>
+                  <w:i/>
+                </w:rPr>
+              </m:ctrlPr>
+            </m:sSubPr>
+            <m:e>
+              <m:r>
+                <w:rPr>
+                  <w:rFonts w:ascii="Cambria Math" w:hAnsi="Cambria Math"/>
+                </w:rPr>
+                <m:t>C</m:t>
+              </m:r>
+            </m:e>
+            <m:sub>
+              <m:r>
+                <w:rPr>
+                  <w:rFonts w:ascii="Cambria Math" w:hAnsi="Cambria Math"/>
+                </w:rPr>
+                <m:t>avg</m:t>
+              </m:r>
+            </m:sub>
+          </m:sSub>
+          <m:d>
+            <m:dPr>
+              <m:ctrlPr>
+                <w:rPr>
+                  <w:rFonts w:ascii="Cambria Math" w:hAnsi="Cambria Math"/>
+                  <w:i/>
+                </w:rPr>
+              </m:ctrlPr>
+            </m:dPr>
+            <m:e>
+              <m:r>
+                <w:rPr>
+                  <w:rFonts w:ascii="Cambria Math" w:hAnsi="Cambria Math"/>
+                </w:rPr>
+                <m:t>n</m:t>
+              </m:r>
+            </m:e>
+          </m:d>
+          <m:r>
+            <w:rPr>
+              <w:rFonts w:ascii="Cambria Math" w:hAnsi="Cambria Math"/>
+            </w:rPr>
+            <m:t>=</m:t>
+          </m:r>
+          <m:d>
+            <m:dPr>
+              <m:ctrlPr>
+                <w:rPr>
+                  <w:rFonts w:ascii="Cambria Math" w:hAnsi="Cambria Math"/>
+                  <w:i/>
+                </w:rPr>
+              </m:ctrlPr>
+            </m:dPr>
+            <m:e>
+              <m:r>
+                <w:rPr>
+                  <w:rFonts w:ascii="Cambria Math" w:hAnsi="Cambria Math"/>
+                </w:rPr>
+                <m:t>n-1</m:t>
+              </m:r>
+            </m:e>
+          </m:d>
+          <m:r>
+            <w:rPr>
+              <w:rFonts w:ascii="Cambria Math" w:hAnsi="Cambria Math"/>
+            </w:rPr>
+            <m:t>!</m:t>
+          </m:r>
+        </m:oMath>
+      </m:oMathPara>
+    </w:p>
+    <w:p>
+      <w:r>
+        <w:t xml:space="preserve">The efficiency class for </w:t>
+      </w:r>
+      <w:r>
+        <w:rPr>
+          <w:i/>
+        </w:rPr>
+        <w:t>MinDistance2</w:t>
+      </w:r>
+      <w:r>
+        <w:t xml:space="preserve"> is still</w:t>
+      </w:r>
+      <w:r>
+        <w:t xml:space="preserve"> </w:t>
+      </w:r>
+      <w:r>
+        <w:t xml:space="preserve"> </w:t>
+      </w:r>
+      <m:oMath>
+        <m:sSub>
+          <m:sSubPr>
+            <m:ctrlPr>
+              <w:rPr>
+                <w:rFonts w:ascii="Cambria Math" w:hAnsi="Cambria Math"/>
+                <w:i/>
+              </w:rPr>
+            </m:ctrlPr>
+          </m:sSubPr>
+          <m:e>
+            <m:r>
+              <w:rPr>
+                <w:rFonts w:ascii="Cambria Math" w:hAnsi="Cambria Math"/>
+              </w:rPr>
+              <m:t>C</m:t>
+            </m:r>
+          </m:e>
+          <m:sub>
+            <m:r>
+              <w:rPr>
+                <w:rFonts w:ascii="Cambria Math" w:hAnsi="Cambria Math"/>
+              </w:rPr>
+              <m:t>avg</m:t>
+            </m:r>
+          </m:sub>
+        </m:sSub>
+        <m:d>
+          <m:dPr>
+            <m:ctrlPr>
+              <w:rPr>
+                <w:rFonts w:ascii="Cambria Math" w:hAnsi="Cambria Math"/>
+                <w:i/>
+              </w:rPr>
+            </m:ctrlPr>
+          </m:dPr>
+          <m:e>
+            <m:r>
+              <w:rPr>
+                <w:rFonts w:ascii="Cambria Math" w:hAnsi="Cambria Math"/>
+              </w:rPr>
+              <m:t>n</m:t>
+            </m:r>
+          </m:e>
+        </m:d>
+        <m:r>
+          <w:rPr>
+            <w:rFonts w:ascii="Cambria Math" w:hAnsi="Cambria Math"/>
+          </w:rPr>
+          <m:t xml:space="preserve"> </m:t>
+        </m:r>
+        <m:r>
+          <w:rPr>
+            <w:rFonts w:ascii="Cambria Math" w:hAnsi="Cambria Math"/>
+          </w:rPr>
+          <m:t>Є</m:t>
+        </m:r>
+        <m:r>
+          <w:rPr>
+            <w:rFonts w:ascii="Cambria Math" w:hAnsi="Cambria Math"/>
+          </w:rPr>
+          <m:t xml:space="preserve"> Θ</m:t>
+        </m:r>
+        <m:r>
+          <w:rPr>
+            <w:rFonts w:ascii="Cambria Math" w:eastAsiaTheme="minorEastAsia" w:hAnsi="Cambria Math"/>
+          </w:rPr>
+          <m:t>(</m:t>
+        </m:r>
+        <m:sSup>
+          <m:sSupPr>
+            <m:ctrlPr>
+              <w:rPr>
+                <w:rFonts w:ascii="Cambria Math" w:eastAsiaTheme="minorEastAsia" w:hAnsi="Cambria Math"/>
+                <w:i/>
+              </w:rPr>
+            </m:ctrlPr>
+          </m:sSupPr>
+          <m:e>
+            <m:r>
+              <w:rPr>
+                <w:rFonts w:ascii="Cambria Math" w:eastAsiaTheme="minorEastAsia" w:hAnsi="Cambria Math"/>
+              </w:rPr>
+              <m:t>n</m:t>
+            </m:r>
+          </m:e>
+          <m:sup>
+            <m:r>
+              <w:rPr>
+                <w:rFonts w:ascii="Cambria Math" w:eastAsiaTheme="minorEastAsia" w:hAnsi="Cambria Math"/>
+              </w:rPr>
+              <m:t>2</m:t>
+            </m:r>
+          </m:sup>
+        </m:sSup>
+        <m:r>
+          <w:rPr>
+            <w:rFonts w:ascii="Cambria Math" w:eastAsiaTheme="minorEastAsia" w:hAnsi="Cambria Math"/>
+          </w:rPr>
+          <m:t>)</m:t>
+        </m:r>
+      </m:oMath>
+      <w:r>
+        <w:rPr>
+          <w:rFonts w:eastAsiaTheme="minorEastAsia"/>
+        </w:rPr>
+        <w:t xml:space="preserve"> however, it can be seen that the average case efficiency is much lower. </w:t>
       </w:r>
       <w:bookmarkStart w:id="0" w:name="_GoBack"/>
       <w:bookmarkEnd w:id="0"/>
-      <w:r>
-        <w:t xml:space="preserve"> basic operation. </w:t>
-      </w:r>
     </w:p>
     <w:p>
       <w:pPr>
@@ -530,27 +1193,30 @@
     </w:p>
     <w:p>
       <w:r>
+        <w:t>Graphs were then produced using Microsoft Excel. This w</w:t>
+      </w:r>
+      <w:r>
+        <w:t xml:space="preserve">as done by programming the test </w:t>
+      </w:r>
+      <w:r>
+        <w:t xml:space="preserve">applications to write project results to a ‘.csv’ file which was then imported to Excel. </w:t>
+      </w:r>
+    </w:p>
+    <w:p>
+      <w:pPr>
+        <w:pStyle w:val="Heading2"/>
+      </w:pPr>
+      <w:r>
+        <w:t xml:space="preserve">3.2 Program Implementations </w:t>
+      </w:r>
+    </w:p>
+    <w:p>
+      <w:r>
+        <w:t xml:space="preserve">The two separate algorithms were implemented using methods in separate static classes to allow for clean code layout instead of lumping everything into one file. The methods that represent the algorithms can be found in appendix A and B respectively. The translation from pseudocode to C++ </w:t>
+      </w:r>
+      <w:r>
         <w:lastRenderedPageBreak/>
-        <w:t>Graphs were then produced using Microsoft Excel. This w</w:t>
-      </w:r>
-      <w:r>
-        <w:t xml:space="preserve">as done by programming the test </w:t>
-      </w:r>
-      <w:r>
-        <w:t xml:space="preserve">applications to write project results to a ‘.csv’ file which was then imported to Excel. </w:t>
-      </w:r>
-    </w:p>
-    <w:p>
-      <w:pPr>
-        <w:pStyle w:val="Heading2"/>
-      </w:pPr>
-      <w:r>
-        <w:t xml:space="preserve">3.2 Program Implementations </w:t>
-      </w:r>
-    </w:p>
-    <w:p>
-      <w:r>
-        <w:t>The two separate algorithms were implemented using methods in separate static classes to allow for clean code layout instead of lumping everything into one file. The methods that represent the algorithms can be found in appendix A and B respectively. The translation from pseudocode to C++ was rather straightforward so when comparing them the layout should be very consistent with the pseudocode.</w:t>
+        <w:t>was rather straightforward so when comparing them the layout should be very consistent with the pseudocode.</w:t>
       </w:r>
     </w:p>
     <w:p>
@@ -857,36 +1523,36 @@
         <w:spacing w:before="240" w:after="240"/>
       </w:pPr>
       <w:r>
+        <w:t>This confirms that the algorithm works even when given the extreme case of unordered input. The tests shown here and other tests that were done on the algorithms demonstrate that each algorithm outputs the desired outputs.</w:t>
+      </w:r>
+    </w:p>
+    <w:p>
+      <w:pPr>
+        <w:pStyle w:val="Heading2"/>
+      </w:pPr>
+      <w:r>
+        <w:t>4.2 Average-Case Number of Basic Operations</w:t>
+      </w:r>
+    </w:p>
+    <w:p>
+      <w:pPr>
+        <w:rPr>
+          <w:color w:val="FF0000"/>
+        </w:rPr>
+      </w:pPr>
+      <w:r>
+        <w:rPr>
+          <w:color w:val="FF0000"/>
+        </w:rPr>
+        <w:t>TODO</w:t>
+      </w:r>
+    </w:p>
+    <w:p>
+      <w:pPr>
+        <w:pStyle w:val="Heading2"/>
+      </w:pPr>
+      <w:r>
         <w:lastRenderedPageBreak/>
-        <w:t>This confirms that the algorithm works even when given the extreme case of unordered input. The tests shown here and other tests that were done on the algorithms demonstrate that each algorithm outputs the desired outputs.</w:t>
-      </w:r>
-    </w:p>
-    <w:p>
-      <w:pPr>
-        <w:pStyle w:val="Heading2"/>
-      </w:pPr>
-      <w:r>
-        <w:t>4.2 Average-Case Number of Basic Operations</w:t>
-      </w:r>
-    </w:p>
-    <w:p>
-      <w:pPr>
-        <w:rPr>
-          <w:color w:val="FF0000"/>
-        </w:rPr>
-      </w:pPr>
-      <w:r>
-        <w:rPr>
-          <w:color w:val="FF0000"/>
-        </w:rPr>
-        <w:t>TODO</w:t>
-      </w:r>
-    </w:p>
-    <w:p>
-      <w:pPr>
-        <w:pStyle w:val="Heading2"/>
-      </w:pPr>
-      <w:r>
         <w:t>4.3 Average Case Execution Time</w:t>
       </w:r>
     </w:p>
@@ -926,7 +1592,7 @@
         </w:numPr>
       </w:pPr>
       <w:r>
-        <w:t xml:space="preserve"> Cplusplus.com (n.d) rand. Retrieved May 13, 2017, from </w:t>
+        <w:t xml:space="preserve">Cplusplus.com (n.d) rand. Retrieved May 13, 2017, from </w:t>
       </w:r>
       <w:hyperlink r:id="rId5" w:history="1">
         <w:r>
@@ -949,7 +1615,27 @@
         </w:numPr>
       </w:pPr>
       <w:r>
-        <w:t>2. Cplusplus.com (n.d) time. Retrieved May 13, 2017, from http://www.cplusplus.com/reference/ctime/clock/</w:t>
+        <w:t xml:space="preserve">Cplusplus.com (n.d) time. Retrieved May 13, 2017, from </w:t>
+      </w:r>
+      <w:hyperlink r:id="rId6" w:history="1">
+        <w:r>
+          <w:rPr>
+            <w:rStyle w:val="Hyperlink"/>
+          </w:rPr>
+          <w:t>http://www.cplusplus.com/reference/ctime/clock/</w:t>
+        </w:r>
+      </w:hyperlink>
+    </w:p>
+    <w:p>
+      <w:pPr>
+        <w:pStyle w:val="ListParagraph"/>
+        <w:numPr>
+          <w:ilvl w:val="0"/>
+          <w:numId w:val="7"/>
+        </w:numPr>
+      </w:pPr>
+      <w:r>
+        <w:t>Levitin, A. (2012). Introduction to The Design and Analysis of Algorithms (3rd ed.). Pearson Education Inc.</w:t>
       </w:r>
     </w:p>
     <w:p>
@@ -2097,9 +2783,9 @@
             <o:lock v:ext="edit" aspectratio="t"/>
           </v:shapetype>
           <v:shape id="_x0000_i1025" type="#_x0000_t75" style="width:450.75pt;height:141.75pt" o:ole="">
-            <v:imagedata r:id="rId6" o:title=""/>
+            <v:imagedata r:id="rId7" o:title=""/>
           </v:shape>
-          <o:OLEObject Type="Embed" ProgID="Word.OpenDocumentText.12" ShapeID="_x0000_i1025" DrawAspect="Content" ObjectID="_1556307007" r:id="rId7"/>
+          <o:OLEObject Type="Embed" ProgID="Word.OpenDocumentText.12" ShapeID="_x0000_i1025" DrawAspect="Content" ObjectID="_1556474733" r:id="rId8"/>
         </w:object>
       </w:r>
     </w:p>
@@ -2136,9 +2822,9 @@
         </w:rPr>
         <w:object w:dxaOrig="9026" w:dyaOrig="3091">
           <v:shape id="_x0000_i1026" type="#_x0000_t75" style="width:450.75pt;height:154.5pt" o:ole="">
-            <v:imagedata r:id="rId8" o:title=""/>
+            <v:imagedata r:id="rId9" o:title=""/>
           </v:shape>
-          <o:OLEObject Type="Embed" ProgID="Word.OpenDocumentText.12" ShapeID="_x0000_i1026" DrawAspect="Content" ObjectID="_1556307008" r:id="rId9"/>
+          <o:OLEObject Type="Embed" ProgID="Word.OpenDocumentText.12" ShapeID="_x0000_i1026" DrawAspect="Content" ObjectID="_1556474734" r:id="rId10"/>
         </w:object>
       </w:r>
     </w:p>
@@ -2184,9 +2870,9 @@
         </w:rPr>
         <w:object w:dxaOrig="9026" w:dyaOrig="5152">
           <v:shape id="_x0000_i1027" type="#_x0000_t75" style="width:450.75pt;height:258pt" o:ole="">
-            <v:imagedata r:id="rId10" o:title=""/>
+            <v:imagedata r:id="rId11" o:title=""/>
           </v:shape>
-          <o:OLEObject Type="Embed" ProgID="Word.OpenDocumentText.12" ShapeID="_x0000_i1027" DrawAspect="Content" ObjectID="_1556307009" r:id="rId11"/>
+          <o:OLEObject Type="Embed" ProgID="Word.OpenDocumentText.12" ShapeID="_x0000_i1027" DrawAspect="Content" ObjectID="_1556474735" r:id="rId12"/>
         </w:object>
       </w:r>
     </w:p>
@@ -2235,9 +2921,9 @@
         </w:rPr>
         <w:object w:dxaOrig="9026" w:dyaOrig="4281">
           <v:shape id="_x0000_i1028" type="#_x0000_t75" style="width:450.75pt;height:213.75pt" o:ole="">
-            <v:imagedata r:id="rId12" o:title=""/>
+            <v:imagedata r:id="rId13" o:title=""/>
           </v:shape>
-          <o:OLEObject Type="Embed" ProgID="Word.OpenDocumentText.12" ShapeID="_x0000_i1028" DrawAspect="Content" ObjectID="_1556307010" r:id="rId13"/>
+          <o:OLEObject Type="Embed" ProgID="Word.OpenDocumentText.12" ShapeID="_x0000_i1028" DrawAspect="Content" ObjectID="_1556474736" r:id="rId14"/>
         </w:object>
       </w:r>
     </w:p>
@@ -2286,9 +2972,9 @@
         </w:rPr>
         <w:object w:dxaOrig="9026" w:dyaOrig="3606">
           <v:shape id="_x0000_i1029" type="#_x0000_t75" style="width:450.75pt;height:180.75pt" o:ole="">
-            <v:imagedata r:id="rId14" o:title=""/>
+            <v:imagedata r:id="rId15" o:title=""/>
           </v:shape>
-          <o:OLEObject Type="Embed" ProgID="Word.OpenDocumentText.12" ShapeID="_x0000_i1029" DrawAspect="Content" ObjectID="_1556307011" r:id="rId15"/>
+          <o:OLEObject Type="Embed" ProgID="Word.OpenDocumentText.12" ShapeID="_x0000_i1029" DrawAspect="Content" ObjectID="_1556474737" r:id="rId16"/>
         </w:object>
       </w:r>
     </w:p>
@@ -2350,9 +3036,9 @@
         </w:rPr>
         <w:object w:dxaOrig="9026" w:dyaOrig="4637">
           <v:shape id="_x0000_i1030" type="#_x0000_t75" style="width:450.75pt;height:232.5pt" o:ole="">
-            <v:imagedata r:id="rId16" o:title=""/>
+            <v:imagedata r:id="rId17" o:title=""/>
           </v:shape>
-          <o:OLEObject Type="Embed" ProgID="Word.OpenDocumentText.12" ShapeID="_x0000_i1030" DrawAspect="Content" ObjectID="_1556307012" r:id="rId17"/>
+          <o:OLEObject Type="Embed" ProgID="Word.OpenDocumentText.12" ShapeID="_x0000_i1030" DrawAspect="Content" ObjectID="_1556474738" r:id="rId18"/>
         </w:object>
       </w:r>
     </w:p>
@@ -2427,9 +3113,9 @@
         </w:rPr>
         <w:object w:dxaOrig="9026" w:dyaOrig="7470">
           <v:shape id="_x0000_i1031" type="#_x0000_t75" style="width:450.75pt;height:373.5pt" o:ole="">
-            <v:imagedata r:id="rId18" o:title=""/>
+            <v:imagedata r:id="rId19" o:title=""/>
           </v:shape>
-          <o:OLEObject Type="Embed" ProgID="Word.OpenDocumentText.12" ShapeID="_x0000_i1031" DrawAspect="Content" ObjectID="_1556307013" r:id="rId19"/>
+          <o:OLEObject Type="Embed" ProgID="Word.OpenDocumentText.12" ShapeID="_x0000_i1031" DrawAspect="Content" ObjectID="_1556474739" r:id="rId20"/>
         </w:object>
       </w:r>
     </w:p>
@@ -3209,6 +3895,95 @@
     </w:lvl>
   </w:abstractNum>
   <w:abstractNum w:abstractNumId="8" w15:restartNumberingAfterBreak="0">
+    <w:nsid w:val="6A644AFA"/>
+    <w:multiLevelType w:val="hybridMultilevel"/>
+    <w:tmpl w:val="C08EA5E2"/>
+    <w:lvl w:ilvl="0" w:tplc="0C090011">
+      <w:start w:val="1"/>
+      <w:numFmt w:val="decimal"/>
+      <w:lvlText w:val="%1)"/>
+      <w:lvlJc w:val="left"/>
+      <w:pPr>
+        <w:ind w:left="360" w:hanging="360"/>
+      </w:pPr>
+      <w:rPr>
+        <w:rFonts w:hint="default"/>
+      </w:rPr>
+    </w:lvl>
+    <w:lvl w:ilvl="1" w:tplc="0C090019" w:tentative="1">
+      <w:start w:val="1"/>
+      <w:numFmt w:val="lowerLetter"/>
+      <w:lvlText w:val="%2."/>
+      <w:lvlJc w:val="left"/>
+      <w:pPr>
+        <w:ind w:left="1080" w:hanging="360"/>
+      </w:pPr>
+    </w:lvl>
+    <w:lvl w:ilvl="2" w:tplc="0C09001B" w:tentative="1">
+      <w:start w:val="1"/>
+      <w:numFmt w:val="lowerRoman"/>
+      <w:lvlText w:val="%3."/>
+      <w:lvlJc w:val="right"/>
+      <w:pPr>
+        <w:ind w:left="1800" w:hanging="180"/>
+      </w:pPr>
+    </w:lvl>
+    <w:lvl w:ilvl="3" w:tplc="0C09000F" w:tentative="1">
+      <w:start w:val="1"/>
+      <w:numFmt w:val="decimal"/>
+      <w:lvlText w:val="%4."/>
+      <w:lvlJc w:val="left"/>
+      <w:pPr>
+        <w:ind w:left="2520" w:hanging="360"/>
+      </w:pPr>
+    </w:lvl>
+    <w:lvl w:ilvl="4" w:tplc="0C090019" w:tentative="1">
+      <w:start w:val="1"/>
+      <w:numFmt w:val="lowerLetter"/>
+      <w:lvlText w:val="%5."/>
+      <w:lvlJc w:val="left"/>
+      <w:pPr>
+        <w:ind w:left="3240" w:hanging="360"/>
+      </w:pPr>
+    </w:lvl>
+    <w:lvl w:ilvl="5" w:tplc="0C09001B" w:tentative="1">
+      <w:start w:val="1"/>
+      <w:numFmt w:val="lowerRoman"/>
+      <w:lvlText w:val="%6."/>
+      <w:lvlJc w:val="right"/>
+      <w:pPr>
+        <w:ind w:left="3960" w:hanging="180"/>
+      </w:pPr>
+    </w:lvl>
+    <w:lvl w:ilvl="6" w:tplc="0C09000F" w:tentative="1">
+      <w:start w:val="1"/>
+      <w:numFmt w:val="decimal"/>
+      <w:lvlText w:val="%7."/>
+      <w:lvlJc w:val="left"/>
+      <w:pPr>
+        <w:ind w:left="4680" w:hanging="360"/>
+      </w:pPr>
+    </w:lvl>
+    <w:lvl w:ilvl="7" w:tplc="0C090019" w:tentative="1">
+      <w:start w:val="1"/>
+      <w:numFmt w:val="lowerLetter"/>
+      <w:lvlText w:val="%8."/>
+      <w:lvlJc w:val="left"/>
+      <w:pPr>
+        <w:ind w:left="5400" w:hanging="360"/>
+      </w:pPr>
+    </w:lvl>
+    <w:lvl w:ilvl="8" w:tplc="0C09001B" w:tentative="1">
+      <w:start w:val="1"/>
+      <w:numFmt w:val="lowerRoman"/>
+      <w:lvlText w:val="%9."/>
+      <w:lvlJc w:val="right"/>
+      <w:pPr>
+        <w:ind w:left="6120" w:hanging="180"/>
+      </w:pPr>
+    </w:lvl>
+  </w:abstractNum>
+  <w:abstractNum w:abstractNumId="9" w15:restartNumberingAfterBreak="0">
     <w:nsid w:val="6DC03C3A"/>
     <w:multiLevelType w:val="multilevel"/>
     <w:tmpl w:val="99B07334"/>
@@ -3328,7 +4103,7 @@
     <w:abstractNumId w:val="0"/>
   </w:num>
   <w:num w:numId="3">
-    <w:abstractNumId w:val="8"/>
+    <w:abstractNumId w:val="9"/>
   </w:num>
   <w:num w:numId="4">
     <w:abstractNumId w:val="5"/>
@@ -3347,6 +4122,9 @@
   </w:num>
   <w:num w:numId="9">
     <w:abstractNumId w:val="6"/>
+  </w:num>
+  <w:num w:numId="10">
+    <w:abstractNumId w:val="8"/>
   </w:num>
 </w:numbering>
 </file>
@@ -3813,6 +4591,28 @@
       <w:szCs w:val="24"/>
     </w:rPr>
   </w:style>
+  <w:style w:type="paragraph" w:styleId="Heading4">
+    <w:name w:val="heading 4"/>
+    <w:basedOn w:val="Normal"/>
+    <w:next w:val="Normal"/>
+    <w:link w:val="Heading4Char"/>
+    <w:uiPriority w:val="9"/>
+    <w:unhideWhenUsed/>
+    <w:qFormat/>
+    <w:rsid w:val="00C80FFB"/>
+    <w:pPr>
+      <w:keepNext/>
+      <w:keepLines/>
+      <w:spacing w:before="40" w:after="0"/>
+      <w:outlineLvl w:val="3"/>
+    </w:pPr>
+    <w:rPr>
+      <w:rFonts w:asciiTheme="majorHAnsi" w:eastAsiaTheme="majorEastAsia" w:hAnsiTheme="majorHAnsi" w:cstheme="majorBidi"/>
+      <w:i/>
+      <w:iCs/>
+      <w:color w:val="2F5496" w:themeColor="accent1" w:themeShade="BF"/>
+    </w:rPr>
+  </w:style>
   <w:style w:type="character" w:default="1" w:styleId="DefaultParagraphFont">
     <w:name w:val="Default Paragraph Font"/>
     <w:uiPriority w:val="1"/>
@@ -3919,6 +4719,31 @@
     <w:pPr>
       <w:spacing w:after="0" w:line="240" w:lineRule="auto"/>
     </w:pPr>
+  </w:style>
+  <w:style w:type="character" w:styleId="Mention">
+    <w:name w:val="Mention"/>
+    <w:basedOn w:val="DefaultParagraphFont"/>
+    <w:uiPriority w:val="99"/>
+    <w:semiHidden/>
+    <w:unhideWhenUsed/>
+    <w:rsid w:val="00FF1F18"/>
+    <w:rPr>
+      <w:color w:val="2B579A"/>
+      <w:shd w:val="clear" w:color="auto" w:fill="E6E6E6"/>
+    </w:rPr>
+  </w:style>
+  <w:style w:type="character" w:customStyle="1" w:styleId="Heading4Char">
+    <w:name w:val="Heading 4 Char"/>
+    <w:basedOn w:val="DefaultParagraphFont"/>
+    <w:link w:val="Heading4"/>
+    <w:uiPriority w:val="9"/>
+    <w:rsid w:val="00C80FFB"/>
+    <w:rPr>
+      <w:rFonts w:asciiTheme="majorHAnsi" w:eastAsiaTheme="majorEastAsia" w:hAnsiTheme="majorHAnsi" w:cstheme="majorBidi"/>
+      <w:i/>
+      <w:iCs/>
+      <w:color w:val="2F5496" w:themeColor="accent1" w:themeShade="BF"/>
+    </w:rPr>
   </w:style>
 </w:styles>
 </file>

</xml_diff>

<commit_message>
Finished editing of assignment
</commit_message>
<xml_diff>
--- a/Assignment_2.docx
+++ b/Assignment_2.docx
@@ -2,19 +2,610 @@
 <file path=word/document.xml><?xml version="1.0" encoding="utf-8"?>
 <w:document xmlns:wpc="http://schemas.microsoft.com/office/word/2010/wordprocessingCanvas" xmlns:cx="http://schemas.microsoft.com/office/drawing/2014/chartex" xmlns:cx1="http://schemas.microsoft.com/office/drawing/2015/9/8/chartex" xmlns:cx2="http://schemas.microsoft.com/office/drawing/2015/10/21/chartex" xmlns:cx3="http://schemas.microsoft.com/office/drawing/2016/5/9/chartex" xmlns:cx4="http://schemas.microsoft.com/office/drawing/2016/5/10/chartex" xmlns:cx5="http://schemas.microsoft.com/office/drawing/2016/5/11/chartex" xmlns:cx6="http://schemas.microsoft.com/office/drawing/2016/5/12/chartex" xmlns:cx7="http://schemas.microsoft.com/office/drawing/2016/5/13/chartex" xmlns:cx8="http://schemas.microsoft.com/office/drawing/2016/5/14/chartex" xmlns:mc="http://schemas.openxmlformats.org/markup-compatibility/2006" xmlns:o="urn:schemas-microsoft-com:office:office" xmlns:r="http://schemas.openxmlformats.org/officeDocument/2006/relationships" xmlns:m="http://schemas.openxmlformats.org/officeDocument/2006/math" xmlns:v="urn:schemas-microsoft-com:vml" xmlns:wp14="http://schemas.microsoft.com/office/word/2010/wordprocessingDrawing" xmlns:wp="http://schemas.openxmlformats.org/drawingml/2006/wordprocessingDrawing" xmlns:w10="urn:schemas-microsoft-com:office:word" xmlns:w="http://schemas.openxmlformats.org/wordprocessingml/2006/main" xmlns:w14="http://schemas.microsoft.com/office/word/2010/wordml" xmlns:w15="http://schemas.microsoft.com/office/word/2012/wordml" xmlns:w16se="http://schemas.microsoft.com/office/word/2015/wordml/symex" xmlns:wpg="http://schemas.microsoft.com/office/word/2010/wordprocessingGroup" xmlns:wpi="http://schemas.microsoft.com/office/word/2010/wordprocessingInk" xmlns:wne="http://schemas.microsoft.com/office/word/2006/wordml" xmlns:wps="http://schemas.microsoft.com/office/word/2010/wordprocessingShape" mc:Ignorable="w14 w15 w16se wp14">
   <w:body>
-    <w:p>
-      <w:r>
-        <w:t>CAB301 Algorithms and Complexity Assignment 2</w:t>
-      </w:r>
-    </w:p>
-    <w:p>
-      <w:r>
-        <w:t>Empirical Comparison of Two Algorithms</w:t>
-      </w:r>
-      <w:r>
-        <w:br w:type="page"/>
-      </w:r>
-    </w:p>
+    <w:sdt>
+      <w:sdtPr>
+        <w:rPr>
+          <w:color w:val="4472C4" w:themeColor="accent1"/>
+        </w:rPr>
+        <w:id w:val="904565002"/>
+        <w:docPartObj>
+          <w:docPartGallery w:val="Cover Pages"/>
+          <w:docPartUnique/>
+        </w:docPartObj>
+      </w:sdtPr>
+      <w:sdtEndPr>
+        <w:rPr>
+          <w:color w:val="auto"/>
+        </w:rPr>
+      </w:sdtEndPr>
+      <w:sdtContent>
+        <w:p>
+          <w:pPr>
+            <w:pStyle w:val="NoSpacing"/>
+            <w:spacing w:before="1540" w:after="240"/>
+            <w:jc w:val="center"/>
+            <w:rPr>
+              <w:color w:val="4472C4" w:themeColor="accent1"/>
+            </w:rPr>
+          </w:pPr>
+          <w:r>
+            <w:rPr>
+              <w:noProof/>
+              <w:color w:val="4472C4" w:themeColor="accent1"/>
+              <w:lang w:eastAsia="en-AU"/>
+            </w:rPr>
+            <w:drawing>
+              <wp:inline distT="0" distB="0" distL="0" distR="0">
+                <wp:extent cx="1417320" cy="750898"/>
+                <wp:effectExtent l="0" t="0" r="0" b="0"/>
+                <wp:docPr id="143" name="Picture 143"/>
+                <wp:cNvGraphicFramePr>
+                  <a:graphicFrameLocks xmlns:a="http://schemas.openxmlformats.org/drawingml/2006/main" noChangeAspect="1"/>
+                </wp:cNvGraphicFramePr>
+                <a:graphic xmlns:a="http://schemas.openxmlformats.org/drawingml/2006/main">
+                  <a:graphicData uri="http://schemas.openxmlformats.org/drawingml/2006/picture">
+                    <pic:pic xmlns:pic="http://schemas.openxmlformats.org/drawingml/2006/picture">
+                      <pic:nvPicPr>
+                        <pic:cNvPr id="3" name="t55.png"/>
+                        <pic:cNvPicPr/>
+                      </pic:nvPicPr>
+                      <pic:blipFill>
+                        <a:blip r:embed="rId5" cstate="print">
+                          <a:duotone>
+                            <a:schemeClr val="accent1">
+                              <a:shade val="45000"/>
+                              <a:satMod val="135000"/>
+                            </a:schemeClr>
+                            <a:prstClr val="white"/>
+                          </a:duotone>
+                          <a:extLst>
+                            <a:ext uri="{28A0092B-C50C-407E-A947-70E740481C1C}">
+                              <a14:useLocalDpi xmlns:a14="http://schemas.microsoft.com/office/drawing/2010/main" val="0"/>
+                            </a:ext>
+                          </a:extLst>
+                        </a:blip>
+                        <a:stretch>
+                          <a:fillRect/>
+                        </a:stretch>
+                      </pic:blipFill>
+                      <pic:spPr>
+                        <a:xfrm>
+                          <a:off x="0" y="0"/>
+                          <a:ext cx="1417320" cy="750898"/>
+                        </a:xfrm>
+                        <a:prstGeom prst="rect">
+                          <a:avLst/>
+                        </a:prstGeom>
+                        <a:noFill/>
+                        <a:ln>
+                          <a:noFill/>
+                        </a:ln>
+                      </pic:spPr>
+                    </pic:pic>
+                  </a:graphicData>
+                </a:graphic>
+              </wp:inline>
+            </w:drawing>
+          </w:r>
+        </w:p>
+        <w:sdt>
+          <w:sdtPr>
+            <w:rPr>
+              <w:rFonts w:asciiTheme="majorHAnsi" w:eastAsiaTheme="majorEastAsia" w:hAnsiTheme="majorHAnsi" w:cstheme="majorBidi"/>
+              <w:caps/>
+              <w:color w:val="4472C4" w:themeColor="accent1"/>
+              <w:sz w:val="72"/>
+              <w:szCs w:val="72"/>
+            </w:rPr>
+            <w:alias w:val="Title"/>
+            <w:tag w:val=""/>
+            <w:id w:val="1735040861"/>
+            <w:placeholder>
+              <w:docPart w:val="31A0DD0E7C744E72A950D6AE62CEF856"/>
+            </w:placeholder>
+            <w:dataBinding w:prefixMappings="xmlns:ns0='http://purl.org/dc/elements/1.1/' xmlns:ns1='http://schemas.openxmlformats.org/package/2006/metadata/core-properties' " w:xpath="/ns1:coreProperties[1]/ns0:title[1]" w:storeItemID="{6C3C8BC8-F283-45AE-878A-BAB7291924A1}"/>
+            <w:text/>
+          </w:sdtPr>
+          <w:sdtEndPr>
+            <w:rPr>
+              <w:sz w:val="80"/>
+              <w:szCs w:val="80"/>
+            </w:rPr>
+          </w:sdtEndPr>
+          <w:sdtContent>
+            <w:p>
+              <w:pPr>
+                <w:pStyle w:val="NoSpacing"/>
+                <w:pBdr>
+                  <w:top w:val="single" w:sz="6" w:space="6" w:color="4472C4" w:themeColor="accent1"/>
+                  <w:bottom w:val="single" w:sz="6" w:space="6" w:color="4472C4" w:themeColor="accent1"/>
+                </w:pBdr>
+                <w:spacing w:after="240"/>
+                <w:jc w:val="center"/>
+                <w:rPr>
+                  <w:rFonts w:asciiTheme="majorHAnsi" w:eastAsiaTheme="majorEastAsia" w:hAnsiTheme="majorHAnsi" w:cstheme="majorBidi"/>
+                  <w:caps/>
+                  <w:color w:val="4472C4" w:themeColor="accent1"/>
+                  <w:sz w:val="80"/>
+                  <w:szCs w:val="80"/>
+                </w:rPr>
+              </w:pPr>
+              <w:r>
+                <w:rPr>
+                  <w:rFonts w:asciiTheme="majorHAnsi" w:eastAsiaTheme="majorEastAsia" w:hAnsiTheme="majorHAnsi" w:cstheme="majorBidi"/>
+                  <w:caps/>
+                  <w:color w:val="4472C4" w:themeColor="accent1"/>
+                  <w:sz w:val="72"/>
+                  <w:szCs w:val="72"/>
+                </w:rPr>
+                <w:t>CAB301</w:t>
+              </w:r>
+            </w:p>
+          </w:sdtContent>
+        </w:sdt>
+        <w:sdt>
+          <w:sdtPr>
+            <w:rPr>
+              <w:color w:val="4472C4" w:themeColor="accent1"/>
+              <w:sz w:val="28"/>
+              <w:szCs w:val="28"/>
+            </w:rPr>
+            <w:alias w:val="Subtitle"/>
+            <w:tag w:val=""/>
+            <w:id w:val="328029620"/>
+            <w:placeholder>
+              <w:docPart w:val="E3D2D292E6F142D7BE118AD4A74DF121"/>
+            </w:placeholder>
+            <w:dataBinding w:prefixMappings="xmlns:ns0='http://purl.org/dc/elements/1.1/' xmlns:ns1='http://schemas.openxmlformats.org/package/2006/metadata/core-properties' " w:xpath="/ns1:coreProperties[1]/ns0:subject[1]" w:storeItemID="{6C3C8BC8-F283-45AE-878A-BAB7291924A1}"/>
+            <w:text/>
+          </w:sdtPr>
+          <w:sdtEndPr/>
+          <w:sdtContent>
+            <w:p>
+              <w:pPr>
+                <w:pStyle w:val="NoSpacing"/>
+                <w:jc w:val="center"/>
+                <w:rPr>
+                  <w:color w:val="4472C4" w:themeColor="accent1"/>
+                  <w:sz w:val="28"/>
+                  <w:szCs w:val="28"/>
+                </w:rPr>
+              </w:pPr>
+              <w:r>
+                <w:rPr>
+                  <w:color w:val="4472C4" w:themeColor="accent1"/>
+                  <w:sz w:val="28"/>
+                  <w:szCs w:val="28"/>
+                </w:rPr>
+                <w:t>Assignment 2</w:t>
+              </w:r>
+            </w:p>
+          </w:sdtContent>
+        </w:sdt>
+        <w:p>
+          <w:pPr>
+            <w:pStyle w:val="NoSpacing"/>
+            <w:spacing w:before="480"/>
+            <w:jc w:val="center"/>
+            <w:rPr>
+              <w:color w:val="4472C4" w:themeColor="accent1"/>
+            </w:rPr>
+          </w:pPr>
+          <w:r>
+            <w:rPr>
+              <w:noProof/>
+              <w:color w:val="4472C4" w:themeColor="accent1"/>
+              <w:lang w:eastAsia="en-AU"/>
+            </w:rPr>
+            <mc:AlternateContent>
+              <mc:Choice Requires="wps">
+                <w:drawing>
+                  <wp:anchor distT="0" distB="0" distL="114300" distR="114300" simplePos="0" relativeHeight="251659264" behindDoc="0" locked="0" layoutInCell="1" allowOverlap="1">
+                    <wp:simplePos x="0" y="0"/>
+                    <wp:positionH relativeFrom="margin">
+                      <wp:align>center</wp:align>
+                    </wp:positionH>
+                    <mc:AlternateContent>
+                      <mc:Choice Requires="wp14">
+                        <wp:positionV relativeFrom="page">
+                          <wp14:pctPosVOffset>85000</wp14:pctPosVOffset>
+                        </wp:positionV>
+                      </mc:Choice>
+                      <mc:Fallback>
+                        <wp:positionV relativeFrom="page">
+                          <wp:posOffset>9088120</wp:posOffset>
+                        </wp:positionV>
+                      </mc:Fallback>
+                    </mc:AlternateContent>
+                    <wp:extent cx="6553200" cy="557784"/>
+                    <wp:effectExtent l="0" t="0" r="0" b="12700"/>
+                    <wp:wrapNone/>
+                    <wp:docPr id="142" name="Text Box 142"/>
+                    <wp:cNvGraphicFramePr/>
+                    <a:graphic xmlns:a="http://schemas.openxmlformats.org/drawingml/2006/main">
+                      <a:graphicData uri="http://schemas.microsoft.com/office/word/2010/wordprocessingShape">
+                        <wps:wsp>
+                          <wps:cNvSpPr txBox="1"/>
+                          <wps:spPr>
+                            <a:xfrm>
+                              <a:off x="0" y="0"/>
+                              <a:ext cx="6553200" cy="557784"/>
+                            </a:xfrm>
+                            <a:prstGeom prst="rect">
+                              <a:avLst/>
+                            </a:prstGeom>
+                            <a:noFill/>
+                            <a:ln w="6350">
+                              <a:noFill/>
+                            </a:ln>
+                            <a:effectLst/>
+                          </wps:spPr>
+                          <wps:style>
+                            <a:lnRef idx="0">
+                              <a:schemeClr val="accent1"/>
+                            </a:lnRef>
+                            <a:fillRef idx="0">
+                              <a:schemeClr val="accent1"/>
+                            </a:fillRef>
+                            <a:effectRef idx="0">
+                              <a:schemeClr val="accent1"/>
+                            </a:effectRef>
+                            <a:fontRef idx="minor">
+                              <a:schemeClr val="dk1"/>
+                            </a:fontRef>
+                          </wps:style>
+                          <wps:txbx>
+                            <w:txbxContent>
+                              <w:sdt>
+                                <w:sdtPr>
+                                  <w:rPr>
+                                    <w:caps/>
+                                    <w:color w:val="4472C4" w:themeColor="accent1"/>
+                                    <w:sz w:val="28"/>
+                                    <w:szCs w:val="28"/>
+                                  </w:rPr>
+                                  <w:alias w:val="Date"/>
+                                  <w:tag w:val=""/>
+                                  <w:id w:val="197127006"/>
+                                  <w:showingPlcHdr/>
+                                  <w:dataBinding w:prefixMappings="xmlns:ns0='http://schemas.microsoft.com/office/2006/coverPageProps' " w:xpath="/ns0:CoverPageProperties[1]/ns0:PublishDate[1]" w:storeItemID="{55AF091B-3C7A-41E3-B477-F2FDAA23CFDA}"/>
+                                  <w:date>
+                                    <w:dateFormat w:val="MMMM d, yyyy"/>
+                                    <w:lid w:val="en-US"/>
+                                    <w:storeMappedDataAs w:val="dateTime"/>
+                                    <w:calendar w:val="gregorian"/>
+                                  </w:date>
+                                </w:sdtPr>
+                                <w:sdtEndPr/>
+                                <w:sdtContent>
+                                  <w:p>
+                                    <w:pPr>
+                                      <w:pStyle w:val="NoSpacing"/>
+                                      <w:spacing w:after="40"/>
+                                      <w:jc w:val="center"/>
+                                      <w:rPr>
+                                        <w:caps/>
+                                        <w:color w:val="4472C4" w:themeColor="accent1"/>
+                                        <w:sz w:val="28"/>
+                                        <w:szCs w:val="28"/>
+                                      </w:rPr>
+                                    </w:pPr>
+                                    <w:r>
+                                      <w:rPr>
+                                        <w:caps/>
+                                        <w:color w:val="4472C4" w:themeColor="accent1"/>
+                                        <w:sz w:val="28"/>
+                                        <w:szCs w:val="28"/>
+                                      </w:rPr>
+                                      <w:t xml:space="preserve">     </w:t>
+                                    </w:r>
+                                  </w:p>
+                                </w:sdtContent>
+                              </w:sdt>
+                              <w:p>
+                                <w:pPr>
+                                  <w:pStyle w:val="NoSpacing"/>
+                                  <w:jc w:val="center"/>
+                                  <w:rPr>
+                                    <w:color w:val="4472C4" w:themeColor="accent1"/>
+                                  </w:rPr>
+                                </w:pPr>
+                                <w:r>
+                                  <w:rPr>
+                                    <w:color w:val="4472C4" w:themeColor="accent1"/>
+                                  </w:rPr>
+                                  <w:t>Jacob Martin – N9177906</w:t>
+                                </w:r>
+                              </w:p>
+                              <w:p>
+                                <w:pPr>
+                                  <w:pStyle w:val="NoSpacing"/>
+                                  <w:jc w:val="center"/>
+                                  <w:rPr>
+                                    <w:color w:val="4472C4" w:themeColor="accent1"/>
+                                  </w:rPr>
+                                </w:pPr>
+                                <w:r>
+                                  <w:rPr>
+                                    <w:color w:val="4472C4" w:themeColor="accent1"/>
+                                  </w:rPr>
+                                  <w:t>Michael Devenish</w:t>
+                                </w:r>
+                                <w:r>
+                                  <w:rPr>
+                                    <w:color w:val="4472C4" w:themeColor="accent1"/>
+                                  </w:rPr>
+                                  <w:t xml:space="preserve"> </w:t>
+                                </w:r>
+                                <w:r>
+                                  <w:rPr>
+                                    <w:color w:val="4472C4" w:themeColor="accent1"/>
+                                  </w:rPr>
+                                  <w:t>–</w:t>
+                                </w:r>
+                                <w:r>
+                                  <w:rPr>
+                                    <w:color w:val="4472C4" w:themeColor="accent1"/>
+                                  </w:rPr>
+                                  <w:t xml:space="preserve"> N</w:t>
+                                </w:r>
+                              </w:p>
+                              <w:p>
+                                <w:pPr>
+                                  <w:pStyle w:val="NoSpacing"/>
+                                  <w:jc w:val="center"/>
+                                  <w:rPr>
+                                    <w:color w:val="4472C4" w:themeColor="accent1"/>
+                                  </w:rPr>
+                                </w:pPr>
+                                <w:sdt>
+                                  <w:sdtPr>
+                                    <w:rPr>
+                                      <w:color w:val="4472C4" w:themeColor="accent1"/>
+                                    </w:rPr>
+                                    <w:alias w:val="Address"/>
+                                    <w:tag w:val=""/>
+                                    <w:id w:val="-726379553"/>
+                                    <w:showingPlcHdr/>
+                                    <w:dataBinding w:prefixMappings="xmlns:ns0='http://schemas.microsoft.com/office/2006/coverPageProps' " w:xpath="/ns0:CoverPageProperties[1]/ns0:CompanyAddress[1]" w:storeItemID="{55AF091B-3C7A-41E3-B477-F2FDAA23CFDA}"/>
+                                    <w:text/>
+                                  </w:sdtPr>
+                                  <w:sdtEndPr/>
+                                  <w:sdtContent>
+                                    <w:r>
+                                      <w:rPr>
+                                        <w:color w:val="4472C4" w:themeColor="accent1"/>
+                                      </w:rPr>
+                                      <w:t xml:space="preserve">     </w:t>
+                                    </w:r>
+                                  </w:sdtContent>
+                                </w:sdt>
+                              </w:p>
+                            </w:txbxContent>
+                          </wps:txbx>
+                          <wps:bodyPr rot="0" spcFirstLastPara="0" vertOverflow="overflow" horzOverflow="overflow" vert="horz" wrap="square" lIns="0" tIns="0" rIns="0" bIns="0" numCol="1" spcCol="0" rtlCol="0" fromWordArt="0" anchor="b" anchorCtr="0" forceAA="0" compatLnSpc="1">
+                            <a:prstTxWarp prst="textNoShape">
+                              <a:avLst/>
+                            </a:prstTxWarp>
+                            <a:spAutoFit/>
+                          </wps:bodyPr>
+                        </wps:wsp>
+                      </a:graphicData>
+                    </a:graphic>
+                    <wp14:sizeRelH relativeFrom="margin">
+                      <wp14:pctWidth>100000</wp14:pctWidth>
+                    </wp14:sizeRelH>
+                    <wp14:sizeRelV relativeFrom="margin">
+                      <wp14:pctHeight>0</wp14:pctHeight>
+                    </wp14:sizeRelV>
+                  </wp:anchor>
+                </w:drawing>
+              </mc:Choice>
+              <mc:Fallback>
+                <w:pict>
+                  <v:shapetype id="_x0000_t202" coordsize="21600,21600" o:spt="202" path="m,l,21600r21600,l21600,xe">
+                    <v:stroke joinstyle="miter"/>
+                    <v:path gradientshapeok="t" o:connecttype="rect"/>
+                  </v:shapetype>
+                  <v:shape id="Text Box 142" o:spid="_x0000_s1026" type="#_x0000_t202" style="position:absolute;left:0;text-align:left;margin-left:0;margin-top:0;width:516pt;height:43.9pt;z-index:251659264;visibility:visible;mso-wrap-style:square;mso-width-percent:1000;mso-height-percent:0;mso-top-percent:850;mso-wrap-distance-left:9pt;mso-wrap-distance-top:0;mso-wrap-distance-right:9pt;mso-wrap-distance-bottom:0;mso-position-horizontal:center;mso-position-horizontal-relative:margin;mso-position-vertical-relative:page;mso-width-percent:1000;mso-height-percent:0;mso-top-percent:850;mso-width-relative:margin;mso-height-relative:margin;v-text-anchor:bottom" o:gfxdata="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" filled="f" stroked="f" strokeweight=".5pt">
+                    <v:textbox style="mso-fit-shape-to-text:t" inset="0,0,0,0">
+                      <w:txbxContent>
+                        <w:sdt>
+                          <w:sdtPr>
+                            <w:rPr>
+                              <w:caps/>
+                              <w:color w:val="4472C4" w:themeColor="accent1"/>
+                              <w:sz w:val="28"/>
+                              <w:szCs w:val="28"/>
+                            </w:rPr>
+                            <w:alias w:val="Date"/>
+                            <w:tag w:val=""/>
+                            <w:id w:val="197127006"/>
+                            <w:showingPlcHdr/>
+                            <w:dataBinding w:prefixMappings="xmlns:ns0='http://schemas.microsoft.com/office/2006/coverPageProps' " w:xpath="/ns0:CoverPageProperties[1]/ns0:PublishDate[1]" w:storeItemID="{55AF091B-3C7A-41E3-B477-F2FDAA23CFDA}"/>
+                            <w:date>
+                              <w:dateFormat w:val="MMMM d, yyyy"/>
+                              <w:lid w:val="en-US"/>
+                              <w:storeMappedDataAs w:val="dateTime"/>
+                              <w:calendar w:val="gregorian"/>
+                            </w:date>
+                          </w:sdtPr>
+                          <w:sdtEndPr/>
+                          <w:sdtContent>
+                            <w:p>
+                              <w:pPr>
+                                <w:pStyle w:val="NoSpacing"/>
+                                <w:spacing w:after="40"/>
+                                <w:jc w:val="center"/>
+                                <w:rPr>
+                                  <w:caps/>
+                                  <w:color w:val="4472C4" w:themeColor="accent1"/>
+                                  <w:sz w:val="28"/>
+                                  <w:szCs w:val="28"/>
+                                </w:rPr>
+                              </w:pPr>
+                              <w:r>
+                                <w:rPr>
+                                  <w:caps/>
+                                  <w:color w:val="4472C4" w:themeColor="accent1"/>
+                                  <w:sz w:val="28"/>
+                                  <w:szCs w:val="28"/>
+                                </w:rPr>
+                                <w:t xml:space="preserve">     </w:t>
+                              </w:r>
+                            </w:p>
+                          </w:sdtContent>
+                        </w:sdt>
+                        <w:p>
+                          <w:pPr>
+                            <w:pStyle w:val="NoSpacing"/>
+                            <w:jc w:val="center"/>
+                            <w:rPr>
+                              <w:color w:val="4472C4" w:themeColor="accent1"/>
+                            </w:rPr>
+                          </w:pPr>
+                          <w:r>
+                            <w:rPr>
+                              <w:color w:val="4472C4" w:themeColor="accent1"/>
+                            </w:rPr>
+                            <w:t>Jacob Martin – N9177906</w:t>
+                          </w:r>
+                        </w:p>
+                        <w:p>
+                          <w:pPr>
+                            <w:pStyle w:val="NoSpacing"/>
+                            <w:jc w:val="center"/>
+                            <w:rPr>
+                              <w:color w:val="4472C4" w:themeColor="accent1"/>
+                            </w:rPr>
+                          </w:pPr>
+                          <w:r>
+                            <w:rPr>
+                              <w:color w:val="4472C4" w:themeColor="accent1"/>
+                            </w:rPr>
+                            <w:t>Michael Devenish</w:t>
+                          </w:r>
+                          <w:r>
+                            <w:rPr>
+                              <w:color w:val="4472C4" w:themeColor="accent1"/>
+                            </w:rPr>
+                            <w:t xml:space="preserve"> </w:t>
+                          </w:r>
+                          <w:r>
+                            <w:rPr>
+                              <w:color w:val="4472C4" w:themeColor="accent1"/>
+                            </w:rPr>
+                            <w:t>–</w:t>
+                          </w:r>
+                          <w:r>
+                            <w:rPr>
+                              <w:color w:val="4472C4" w:themeColor="accent1"/>
+                            </w:rPr>
+                            <w:t xml:space="preserve"> N</w:t>
+                          </w:r>
+                        </w:p>
+                        <w:p>
+                          <w:pPr>
+                            <w:pStyle w:val="NoSpacing"/>
+                            <w:jc w:val="center"/>
+                            <w:rPr>
+                              <w:color w:val="4472C4" w:themeColor="accent1"/>
+                            </w:rPr>
+                          </w:pPr>
+                          <w:sdt>
+                            <w:sdtPr>
+                              <w:rPr>
+                                <w:color w:val="4472C4" w:themeColor="accent1"/>
+                              </w:rPr>
+                              <w:alias w:val="Address"/>
+                              <w:tag w:val=""/>
+                              <w:id w:val="-726379553"/>
+                              <w:showingPlcHdr/>
+                              <w:dataBinding w:prefixMappings="xmlns:ns0='http://schemas.microsoft.com/office/2006/coverPageProps' " w:xpath="/ns0:CoverPageProperties[1]/ns0:CompanyAddress[1]" w:storeItemID="{55AF091B-3C7A-41E3-B477-F2FDAA23CFDA}"/>
+                              <w:text/>
+                            </w:sdtPr>
+                            <w:sdtEndPr/>
+                            <w:sdtContent>
+                              <w:r>
+                                <w:rPr>
+                                  <w:color w:val="4472C4" w:themeColor="accent1"/>
+                                </w:rPr>
+                                <w:t xml:space="preserve">     </w:t>
+                              </w:r>
+                            </w:sdtContent>
+                          </w:sdt>
+                        </w:p>
+                      </w:txbxContent>
+                    </v:textbox>
+                    <w10:wrap anchorx="margin" anchory="page"/>
+                  </v:shape>
+                </w:pict>
+              </mc:Fallback>
+            </mc:AlternateContent>
+          </w:r>
+          <w:r>
+            <w:rPr>
+              <w:noProof/>
+              <w:color w:val="4472C4" w:themeColor="accent1"/>
+              <w:lang w:eastAsia="en-AU"/>
+            </w:rPr>
+            <w:drawing>
+              <wp:inline distT="0" distB="0" distL="0" distR="0">
+                <wp:extent cx="758952" cy="478932"/>
+                <wp:effectExtent l="0" t="0" r="3175" b="0"/>
+                <wp:docPr id="144" name="Picture 144"/>
+                <wp:cNvGraphicFramePr>
+                  <a:graphicFrameLocks xmlns:a="http://schemas.openxmlformats.org/drawingml/2006/main" noChangeAspect="1"/>
+                </wp:cNvGraphicFramePr>
+                <a:graphic xmlns:a="http://schemas.openxmlformats.org/drawingml/2006/main">
+                  <a:graphicData uri="http://schemas.openxmlformats.org/drawingml/2006/picture">
+                    <pic:pic xmlns:pic="http://schemas.openxmlformats.org/drawingml/2006/picture">
+                      <pic:nvPicPr>
+                        <pic:cNvPr id="9" name="roco bottom.png"/>
+                        <pic:cNvPicPr/>
+                      </pic:nvPicPr>
+                      <pic:blipFill>
+                        <a:blip r:embed="rId6" cstate="print">
+                          <a:duotone>
+                            <a:schemeClr val="accent1">
+                              <a:shade val="45000"/>
+                              <a:satMod val="135000"/>
+                            </a:schemeClr>
+                            <a:prstClr val="white"/>
+                          </a:duotone>
+                          <a:extLst>
+                            <a:ext uri="{28A0092B-C50C-407E-A947-70E740481C1C}">
+                              <a14:useLocalDpi xmlns:a14="http://schemas.microsoft.com/office/drawing/2010/main" val="0"/>
+                            </a:ext>
+                          </a:extLst>
+                        </a:blip>
+                        <a:stretch>
+                          <a:fillRect/>
+                        </a:stretch>
+                      </pic:blipFill>
+                      <pic:spPr>
+                        <a:xfrm>
+                          <a:off x="0" y="0"/>
+                          <a:ext cx="758952" cy="478932"/>
+                        </a:xfrm>
+                        <a:prstGeom prst="rect">
+                          <a:avLst/>
+                        </a:prstGeom>
+                      </pic:spPr>
+                    </pic:pic>
+                  </a:graphicData>
+                </a:graphic>
+              </wp:inline>
+            </w:drawing>
+          </w:r>
+        </w:p>
+        <w:p>
+          <w:r>
+            <w:br w:type="page"/>
+          </w:r>
+        </w:p>
+      </w:sdtContent>
+    </w:sdt>
     <w:p>
       <w:pPr>
         <w:pStyle w:val="Heading1"/>
@@ -35,19 +626,11 @@
       <w:r>
         <w:t xml:space="preserve">In his textbook, ‘Introduction to The Design and Analysis of Algorithms’, A. Levitin proposes an algorithm </w:t>
       </w:r>
-      <w:proofErr w:type="spellStart"/>
       <w:r>
         <w:rPr>
           <w:i/>
         </w:rPr>
-        <w:t>MinDistance</w:t>
-      </w:r>
-      <w:proofErr w:type="spellEnd"/>
-      <w:r>
-        <w:rPr>
-          <w:i/>
-        </w:rPr>
-        <w:t xml:space="preserve"> </w:t>
+        <w:t xml:space="preserve">MinDistance </w:t>
       </w:r>
       <w:r>
         <w:t xml:space="preserve">(see Figure 1). The idea of the algorithm is to find the minimum distance between any pair of two elements in a given array of numbers. Levitin’s proposed algorithm is given as an exercise for the reader, the task being to modify or write a new algorithm that has a better efficiency than his. This report will compare and contrast a second algorithm, </w:t>
@@ -98,7 +681,6 @@
       <w:r>
         <w:t xml:space="preserve">. The output of the algorithm is then the minimum distance between two of its elements. The output variable </w:t>
       </w:r>
-      <w:proofErr w:type="spellStart"/>
       <w:r>
         <w:rPr>
           <w:b/>
@@ -106,7 +688,6 @@
         </w:rPr>
         <w:t>dmin</w:t>
       </w:r>
-      <w:proofErr w:type="spellEnd"/>
       <w:r>
         <w:t xml:space="preserve"> is set (line b), to a value of infinity, so that no integer distance between two elements could possibly be smaller. The algorithm contains 2 nested </w:t>
       </w:r>
@@ -138,9 +719,11 @@
         <w:t>n-1</w:t>
       </w:r>
       <w:r>
-        <w:t xml:space="preserve">, and are used to compare the distance between the current two loop values, and </w:t>
-      </w:r>
-      <w:proofErr w:type="spellStart"/>
+        <w:t>, and are used to compare the distance bet</w:t>
+      </w:r>
+      <w:r>
+        <w:t xml:space="preserve">ween </w:t>
+      </w:r>
       <w:r>
         <w:rPr>
           <w:b/>
@@ -148,9 +731,17 @@
         </w:rPr>
         <w:t>dmin</w:t>
       </w:r>
-      <w:proofErr w:type="spellEnd"/>
-      <w:r>
-        <w:t xml:space="preserve">. Inside the second </w:t>
+      <w:r>
+        <w:t xml:space="preserve">, and </w:t>
+      </w:r>
+      <w:r>
+        <w:t>the current loop indexes within the array</w:t>
+      </w:r>
+      <w:r>
+        <w:t xml:space="preserve">. </w:t>
+      </w:r>
+      <w:r>
+        <w:t xml:space="preserve">Inside the second </w:t>
       </w:r>
       <w:r>
         <w:rPr>
@@ -170,57 +761,68 @@
         <w:t>if</w:t>
       </w:r>
       <w:r>
-        <w:t xml:space="preserve"> statement (line e), this checks that the compared elements are not the same, and whether the distance between the elements, </w:t>
+        <w:t xml:space="preserve"> statement (line e). This</w:t>
+      </w:r>
+      <w:r>
+        <w:t xml:space="preserve"> checks that the compared elements are not the same</w:t>
+      </w:r>
+      <w:r>
+        <w:t xml:space="preserve"> (</w:t>
       </w:r>
       <w:r>
         <w:rPr>
           <w:b/>
           <w:i/>
         </w:rPr>
-        <w:t>A[</w:t>
-      </w:r>
-      <w:proofErr w:type="spellStart"/>
-      <w:r>
-        <w:rPr>
+        <w:t>i</w:t>
+      </w:r>
+      <w:r>
+        <w:rPr>
+          <w:rFonts w:cstheme="minorHAnsi"/>
           <w:b/>
           <w:i/>
         </w:rPr>
-        <w:t>i</w:t>
-      </w:r>
-      <w:proofErr w:type="spellEnd"/>
+        <w:t>≠</w:t>
+      </w:r>
       <w:r>
         <w:rPr>
           <w:b/>
           <w:i/>
         </w:rPr>
-        <w:t>]</w:t>
-      </w:r>
-      <w:r>
-        <w:t xml:space="preserve"> and </w:t>
+        <w:t>j</w:t>
+      </w:r>
+      <w:r>
+        <w:t>)</w:t>
+      </w:r>
+      <w:r>
+        <w:t xml:space="preserve">, and whether the </w:t>
+      </w:r>
+      <w:r>
+        <w:t xml:space="preserve">absolute value of the </w:t>
+      </w:r>
+      <w:r>
+        <w:t xml:space="preserve">distance between the elements, </w:t>
       </w:r>
       <w:r>
         <w:rPr>
           <w:b/>
           <w:i/>
         </w:rPr>
-        <w:t>A[j]</w:t>
-      </w:r>
-      <w:r>
-        <w:t xml:space="preserve"> is less than the current </w:t>
-      </w:r>
-      <w:proofErr w:type="spellStart"/>
+        <w:t>A[i]</w:t>
+      </w:r>
+      <w:r>
+        <w:t xml:space="preserve"> and </w:t>
+      </w:r>
       <w:r>
         <w:rPr>
           <w:b/>
           <w:i/>
         </w:rPr>
-        <w:t>dmin</w:t>
-      </w:r>
-      <w:proofErr w:type="spellEnd"/>
-      <w:r>
-        <w:t xml:space="preserve"> value. If both conditions are true, the new smallest distance is stored in the </w:t>
-      </w:r>
-      <w:proofErr w:type="spellStart"/>
+        <w:t>A[j]</w:t>
+      </w:r>
+      <w:r>
+        <w:t xml:space="preserve"> is less than the current </w:t>
+      </w:r>
       <w:r>
         <w:rPr>
           <w:b/>
@@ -228,19 +830,34 @@
         </w:rPr>
         <w:t>dmin</w:t>
       </w:r>
-      <w:proofErr w:type="spellEnd"/>
-      <w:r>
-        <w:t xml:space="preserve"> value on line f. This algorithm contains no early exit statement and will always run through both loops entirely. Finally, line g contains the </w:t>
+      <w:r>
+        <w:t xml:space="preserve"> value. If both conditions are true, the new smallest distance is stored in the </w:t>
       </w:r>
       <w:r>
         <w:rPr>
           <w:b/>
           <w:i/>
         </w:rPr>
+        <w:t>dmin</w:t>
+      </w:r>
+      <w:r>
+        <w:t xml:space="preserve"> value on line f. This algorithm contains no early exit statement and will always run through both loops entirely. Finally, line g contains the </w:t>
+      </w:r>
+      <w:r>
+        <w:rPr>
+          <w:b/>
+          <w:i/>
+        </w:rPr>
         <w:t>return</w:t>
       </w:r>
       <w:r>
-        <w:t xml:space="preserve"> statement in which the smallest value is returned. </w:t>
+        <w:t xml:space="preserve"> statement </w:t>
+      </w:r>
+      <w:r>
+        <w:t>on</w:t>
+      </w:r>
+      <w:r>
+        <w:t xml:space="preserve"> which the smallest value is returned. </w:t>
       </w:r>
     </w:p>
     <w:p>
@@ -288,7 +905,6 @@
       <w:r>
         <w:t xml:space="preserve">. The output of the algorithm is then the minimum distance between two of its elements. Again, the integer variable </w:t>
       </w:r>
-      <w:proofErr w:type="spellStart"/>
       <w:r>
         <w:rPr>
           <w:b/>
@@ -296,7 +912,6 @@
         </w:rPr>
         <w:t>dmin</w:t>
       </w:r>
-      <w:proofErr w:type="spellEnd"/>
       <w:r>
         <w:t xml:space="preserve"> is set on line b. </w:t>
       </w:r>
@@ -329,7 +944,6 @@
       <w:r>
         <w:t xml:space="preserve"> loop runs loop variable </w:t>
       </w:r>
-      <w:proofErr w:type="spellStart"/>
       <w:r>
         <w:rPr>
           <w:b/>
@@ -337,7 +951,6 @@
         </w:rPr>
         <w:t>i</w:t>
       </w:r>
-      <w:proofErr w:type="spellEnd"/>
       <w:r>
         <w:t xml:space="preserve"> from </w:t>
       </w:r>
@@ -356,142 +969,156 @@
           <w:b/>
           <w:i/>
         </w:rPr>
-        <w:t>n-1</w:t>
-      </w:r>
-      <w:r>
-        <w:t xml:space="preserve">. The nested </w:t>
+        <w:t>n-</w:t>
       </w:r>
       <w:r>
         <w:rPr>
           <w:b/>
           <w:i/>
         </w:rPr>
-        <w:t>for</w:t>
-      </w:r>
-      <w:r>
-        <w:t xml:space="preserve"> loop however, runs the loop variable </w:t>
+        <w:t>2</w:t>
+      </w:r>
+      <w:r>
+        <w:t xml:space="preserve">. The nested </w:t>
       </w:r>
       <w:r>
         <w:rPr>
           <w:b/>
           <w:i/>
         </w:rPr>
-        <w:t xml:space="preserve">j </w:t>
-      </w:r>
-      <w:r>
-        <w:t xml:space="preserve">from the current value of </w:t>
-      </w:r>
-      <w:proofErr w:type="spellStart"/>
+        <w:t>for</w:t>
+      </w:r>
+      <w:r>
+        <w:t xml:space="preserve"> loop however, runs the loop variable </w:t>
+      </w:r>
       <w:r>
         <w:rPr>
           <w:b/>
           <w:i/>
         </w:rPr>
-        <w:t>i</w:t>
-      </w:r>
-      <w:proofErr w:type="spellEnd"/>
-      <w:r>
-        <w:t xml:space="preserve"> to </w:t>
+        <w:t xml:space="preserve">j </w:t>
+      </w:r>
+      <w:r>
+        <w:t xml:space="preserve">from the current value of </w:t>
       </w:r>
       <w:r>
         <w:rPr>
           <w:b/>
           <w:i/>
         </w:rPr>
-        <w:t>n-1</w:t>
-      </w:r>
-      <w:r>
-        <w:t>. In this algorithm, the distance between the two loop values (</w:t>
+        <w:t>i</w:t>
+      </w:r>
+      <w:r>
+        <w:t xml:space="preserve"> to </w:t>
       </w:r>
       <w:r>
         <w:rPr>
           <w:b/>
           <w:i/>
         </w:rPr>
-        <w:t>A[</w:t>
-      </w:r>
-      <w:proofErr w:type="spellStart"/>
+        <w:t>n-1</w:t>
+      </w:r>
+      <w:r>
+        <w:t>. In this algorithm, the distance between the two loop values (</w:t>
+      </w:r>
+      <w:r>
+        <w:t>|</w:t>
+      </w:r>
       <w:r>
         <w:rPr>
           <w:b/>
           <w:i/>
         </w:rPr>
-        <w:t>i</w:t>
-      </w:r>
-      <w:proofErr w:type="spellEnd"/>
+        <w:t>A[i]</w:t>
+      </w:r>
+      <w:r>
+        <w:t xml:space="preserve"> - </w:t>
+      </w:r>
       <w:r>
         <w:rPr>
           <w:b/>
           <w:i/>
         </w:rPr>
-        <w:t>]</w:t>
-      </w:r>
-      <w:r>
-        <w:t xml:space="preserve"> - </w:t>
+        <w:t>A[j]</w:t>
+      </w:r>
+      <w:r>
+        <w:t>|</w:t>
+      </w:r>
+      <w:r>
+        <w:t xml:space="preserve">) is stored in a variable called </w:t>
       </w:r>
       <w:r>
         <w:rPr>
           <w:b/>
           <w:i/>
         </w:rPr>
-        <w:t>A[j]</w:t>
-      </w:r>
-      <w:r>
-        <w:t xml:space="preserve">) is stored in a temporary variable, </w:t>
+        <w:t>temp</w:t>
+      </w:r>
+      <w:r>
+        <w:t xml:space="preserve"> (line e).</w:t>
+      </w:r>
+      <w:r>
+        <w:t xml:space="preserve"> This value is updated with each iteration of the inner loop.</w:t>
+      </w:r>
+      <w:r>
+        <w:t xml:space="preserve"> In this case</w:t>
+      </w:r>
+      <w:r>
+        <w:t>,</w:t>
+      </w:r>
+      <w:r>
+        <w:t xml:space="preserve"> the </w:t>
       </w:r>
       <w:r>
         <w:rPr>
           <w:b/>
           <w:i/>
         </w:rPr>
-        <w:t>temp</w:t>
-      </w:r>
-      <w:r>
-        <w:t xml:space="preserve"> (line e). In this case the </w:t>
+        <w:t>if</w:t>
+      </w:r>
+      <w:r>
+        <w:t xml:space="preserve"> statement (line f) simply checks the stored </w:t>
       </w:r>
       <w:r>
         <w:rPr>
           <w:b/>
           <w:i/>
         </w:rPr>
-        <w:t>if</w:t>
-      </w:r>
-      <w:r>
-        <w:t xml:space="preserve"> statement (line f) simply checks the stored </w:t>
+        <w:t>temp</w:t>
+      </w:r>
+      <w:r>
+        <w:t xml:space="preserve"> value against </w:t>
       </w:r>
       <w:r>
         <w:rPr>
           <w:b/>
           <w:i/>
         </w:rPr>
-        <w:t>temp</w:t>
-      </w:r>
-      <w:r>
-        <w:t xml:space="preserve"> value against </w:t>
-      </w:r>
-      <w:proofErr w:type="spellStart"/>
+        <w:t>dmin</w:t>
+      </w:r>
+      <w:r>
+        <w:t xml:space="preserve">. If it is lower the </w:t>
+      </w:r>
       <w:r>
         <w:rPr>
           <w:b/>
           <w:i/>
         </w:rPr>
-        <w:t>dmin</w:t>
-      </w:r>
-      <w:proofErr w:type="spellEnd"/>
-      <w:r>
-        <w:t xml:space="preserve">. If it is lower the </w:t>
+        <w:t xml:space="preserve">temp </w:t>
+      </w:r>
+      <w:r>
+        <w:t xml:space="preserve">value is stored in </w:t>
       </w:r>
       <w:r>
         <w:rPr>
           <w:b/>
           <w:i/>
         </w:rPr>
-        <w:t xml:space="preserve">temp </w:t>
-      </w:r>
-      <w:r>
-        <w:t xml:space="preserve">value is stored in </w:t>
-      </w:r>
-      <w:proofErr w:type="spellStart"/>
+        <w:t>dmin</w:t>
+      </w:r>
+      <w:r>
+        <w:t xml:space="preserve"> on line g. Finally, the </w:t>
+      </w:r>
       <w:r>
         <w:rPr>
           <w:b/>
@@ -499,19 +1126,6 @@
         </w:rPr>
         <w:t>dmin</w:t>
       </w:r>
-      <w:proofErr w:type="spellEnd"/>
-      <w:r>
-        <w:t xml:space="preserve"> on line g. Finally, the </w:t>
-      </w:r>
-      <w:proofErr w:type="spellStart"/>
-      <w:r>
-        <w:rPr>
-          <w:b/>
-          <w:i/>
-        </w:rPr>
-        <w:t>dmin</w:t>
-      </w:r>
-      <w:proofErr w:type="spellEnd"/>
       <w:r>
         <w:t xml:space="preserve"> value is returned in line h.</w:t>
       </w:r>
@@ -538,10 +1152,9 @@
         <w:pStyle w:val="Heading3"/>
       </w:pPr>
       <w:r>
-        <w:t>2.1)</w:t>
-      </w:r>
-      <w:r>
-        <w:tab/>
+        <w:t xml:space="preserve">2.1) </w:t>
+      </w:r>
+      <w:r>
         <w:t>Basic Operation</w:t>
       </w:r>
       <w:r>
@@ -574,122 +1187,223 @@
         <w:t>, p. 44).</w:t>
       </w:r>
       <w:r>
-        <w:t xml:space="preserve"> In this case, the basic operation can then be said to be any operation which </w:t>
+        <w:t xml:space="preserve"> </w:t>
+      </w:r>
+      <w:r>
+        <w:t>Therefore</w:t>
+      </w:r>
+      <w:r>
+        <w:t>, the basic operati</w:t>
+      </w:r>
+      <w:r>
+        <w:t xml:space="preserve">on can </w:t>
+      </w:r>
+      <w:r>
+        <w:t xml:space="preserve">be said to be any operation which </w:t>
       </w:r>
       <w:r>
         <w:t xml:space="preserve">calculates the distance between two array elements. These operations, seen as </w:t>
+      </w:r>
+      <w:r>
+        <w:t>|</w:t>
       </w:r>
       <w:r>
         <w:rPr>
           <w:b/>
           <w:i/>
         </w:rPr>
-        <w:t>A[</w:t>
-      </w:r>
-      <w:proofErr w:type="spellStart"/>
+        <w:t>A[i] - A[j]</w:t>
+      </w:r>
+      <w:r>
+        <w:t>|</w:t>
+      </w:r>
+      <w:r>
+        <w:t xml:space="preserve"> in Figure 1, exist on lines e and f. </w:t>
+      </w:r>
+      <w:r>
+        <w:t xml:space="preserve">In line e, the distance calculation exists as part of an </w:t>
+      </w:r>
       <w:r>
         <w:rPr>
           <w:b/>
           <w:i/>
         </w:rPr>
-        <w:t>i</w:t>
-      </w:r>
-      <w:proofErr w:type="spellEnd"/>
+        <w:t>if</w:t>
+      </w:r>
+      <w:r>
+        <w:t xml:space="preserve"> statement. Due to the fact that the calculation is not stored in a variable, it must then also be calculated again when being assigned to the </w:t>
+      </w:r>
+      <w:r>
+        <w:t>minimum</w:t>
+      </w:r>
+      <w:r>
+        <w:t xml:space="preserve"> distance variable </w:t>
+      </w:r>
       <w:r>
         <w:rPr>
           <w:b/>
           <w:i/>
         </w:rPr>
-        <w:t>] - A[j]</w:t>
-      </w:r>
-      <w:r>
-        <w:t xml:space="preserve"> in Figure 1, exist on lines e and f. </w:t>
-      </w:r>
-      <w:r>
-        <w:t xml:space="preserve">In line e, the distance calculation exists as part of an </w:t>
+        <w:t>dmin</w:t>
+      </w:r>
+      <w:r>
+        <w:t>,</w:t>
+      </w:r>
+      <w:r>
+        <w:t xml:space="preserve"> on</w:t>
+      </w:r>
+      <w:r>
+        <w:t xml:space="preserve"> </w:t>
+      </w:r>
+      <w:r>
+        <w:t xml:space="preserve">line f. </w:t>
+      </w:r>
+      <w:r>
+        <w:t xml:space="preserve">Although the calculation is not performed in every single loop it was still </w:t>
+      </w:r>
+      <w:r>
+        <w:t>established to be a</w:t>
+      </w:r>
+      <w:r>
+        <w:t xml:space="preserve"> basic operation due to the significant difference in clock cycles between the </w:t>
+      </w:r>
+      <w:r>
+        <w:t>absolute value calculation</w:t>
+      </w:r>
+      <w:r>
+        <w:t xml:space="preserve"> operation, and all other operations in the algorithm.</w:t>
+      </w:r>
+    </w:p>
+    <w:p>
+      <w:r>
+        <w:lastRenderedPageBreak/>
+        <w:t xml:space="preserve">Much the same as Levitin’s proposed algorithm, the basic operation for the given potential solution, </w:t>
+      </w:r>
+      <w:r>
+        <w:rPr>
+          <w:i/>
+        </w:rPr>
+        <w:t>MinDi</w:t>
+      </w:r>
+      <w:r>
+        <w:rPr>
+          <w:i/>
+        </w:rPr>
+        <w:t>stance2</w:t>
+      </w:r>
+      <w:r>
+        <w:rPr>
+          <w:i/>
+        </w:rPr>
+        <w:t xml:space="preserve">, </w:t>
+      </w:r>
+      <w:r>
+        <w:t xml:space="preserve">is any operation which calculates the absolute value between any two elements in the given array. </w:t>
+      </w:r>
+      <w:r>
+        <w:t>This operation can be seen on line</w:t>
+      </w:r>
+      <w:r>
+        <w:t xml:space="preserve"> e, where the calculate</w:t>
+      </w:r>
+      <w:r>
+        <w:t>d</w:t>
+      </w:r>
+      <w:r>
+        <w:t xml:space="preserve"> value is stored in the </w:t>
       </w:r>
       <w:r>
         <w:rPr>
           <w:b/>
           <w:i/>
         </w:rPr>
-        <w:t>if</w:t>
-      </w:r>
-      <w:r>
-        <w:t xml:space="preserve"> statement. Due to the fact that the calculation is not stored in a variable, it must then also be calculated again when being assigned to the </w:t>
-      </w:r>
-      <w:r>
-        <w:t>minimum</w:t>
-      </w:r>
-      <w:r>
-        <w:t xml:space="preserve"> distance variable </w:t>
-      </w:r>
-      <w:proofErr w:type="spellStart"/>
+        <w:t>temp</w:t>
+      </w:r>
+      <w:r>
+        <w:t xml:space="preserve"> value for further use in the algorithm.</w:t>
+      </w:r>
+      <w:r>
+        <w:t xml:space="preserve"> </w:t>
+      </w:r>
+    </w:p>
+    <w:p>
+      <w:pPr>
+        <w:pStyle w:val="Heading3"/>
+      </w:pPr>
+      <w:r>
+        <w:t>2.</w:t>
+      </w:r>
+      <w:r>
+        <w:t>2</w:t>
+      </w:r>
+      <w:r>
+        <w:t>) Choice of Problem Size</w:t>
+      </w:r>
+    </w:p>
+    <w:p>
+      <w:pPr>
+        <w:rPr>
+          <w:color w:val="C00000"/>
+        </w:rPr>
+      </w:pPr>
+      <w:r>
+        <w:rPr>
+          <w:bCs/>
+          <w:iCs/>
+        </w:rPr>
+        <w:t xml:space="preserve">The choice of problem size for the algorithms is quite simple. </w:t>
+      </w:r>
+      <w:r>
+        <w:rPr>
+          <w:bCs/>
+          <w:iCs/>
+        </w:rPr>
+        <w:t xml:space="preserve">In both cases the problem size is the size of the given array, </w:t>
+      </w:r>
       <w:r>
         <w:rPr>
           <w:b/>
           <w:i/>
         </w:rPr>
-        <w:t>dmin</w:t>
-      </w:r>
-      <w:proofErr w:type="spellEnd"/>
-      <w:r>
-        <w:t xml:space="preserve"> online f. </w:t>
-      </w:r>
-      <w:r>
-        <w:t>Although the calculation on line f is not performed in every single loop it was still determined as a basic operation due to the significant difference in clock cycles between the minimum distance operation, and all other operations in the algorithm.</w:t>
+        <w:t>n.</w:t>
+      </w:r>
+      <w:r>
+        <w:rPr>
+          <w:bCs/>
+          <w:iCs/>
+        </w:rPr>
+        <w:t xml:space="preserve"> For testing purposes, </w:t>
+      </w:r>
+      <w:r>
+        <w:rPr>
+          <w:b/>
+          <w:i/>
+        </w:rPr>
+        <w:t>n</w:t>
+      </w:r>
+      <w:r>
+        <w:rPr>
+          <w:bCs/>
+          <w:iCs/>
+        </w:rPr>
+        <w:t xml:space="preserve"> was varied from 100 through to 10,000. Increments of 100 were used as test cases and provided sufficient data to show the growth of both algorithms</w:t>
+      </w:r>
+      <w:r>
+        <w:rPr>
+          <w:bCs/>
+          <w:iCs/>
+        </w:rPr>
+        <w:t xml:space="preserve"> and compare the gathered infromation</w:t>
+      </w:r>
+      <w:r>
+        <w:rPr>
+          <w:bCs/>
+          <w:iCs/>
+        </w:rPr>
+        <w:t>.</w:t>
       </w:r>
     </w:p>
     <w:p>
-      <w:r>
-        <w:t xml:space="preserve">Much the same as Levitin’s proposed algorithm, the basic operation for the given potential solution, </w:t>
-      </w:r>
-      <w:r>
-        <w:rPr>
-          <w:i/>
-        </w:rPr>
-        <w:t>MinDIstance2</w:t>
-      </w:r>
-      <w:r>
-        <w:rPr>
-          <w:i/>
-        </w:rPr>
-        <w:t xml:space="preserve">, </w:t>
-      </w:r>
-      <w:r>
-        <w:t xml:space="preserve">is any operation which calculates the absolute value between any two elements in </w:t>
-      </w:r>
-      <w:r>
-        <w:lastRenderedPageBreak/>
-        <w:t xml:space="preserve">the given array. </w:t>
-      </w:r>
-      <w:r>
-        <w:t>This operation can be seen on line</w:t>
-      </w:r>
-      <w:r>
-        <w:t xml:space="preserve"> e, where the calculate</w:t>
-      </w:r>
-      <w:r>
-        <w:t>d</w:t>
-      </w:r>
-      <w:r>
-        <w:t xml:space="preserve"> value is stored in the </w:t>
-      </w:r>
-      <w:r>
-        <w:rPr>
-          <w:b/>
-          <w:i/>
-        </w:rPr>
-        <w:t>temp</w:t>
-      </w:r>
-      <w:r>
-        <w:t xml:space="preserve"> value for further use in the algorithm.</w:t>
-      </w:r>
-      <w:r>
-        <w:t xml:space="preserve"> </w:t>
-      </w:r>
-    </w:p>
-    <w:p>
       <w:pPr>
         <w:pStyle w:val="Heading3"/>
       </w:pPr>
@@ -697,89 +1411,11 @@
         <w:t>2.</w:t>
       </w:r>
       <w:r>
-        <w:t>2</w:t>
-      </w:r>
-      <w:r>
-        <w:t>) Choice of Problem Size</w:t>
-      </w:r>
-    </w:p>
-    <w:p>
-      <w:pPr>
-        <w:rPr>
-          <w:b/>
-          <w:i/>
-          <w:color w:val="C00000"/>
-        </w:rPr>
-      </w:pPr>
-      <w:r>
-        <w:rPr>
-          <w:bCs/>
-          <w:iCs/>
-        </w:rPr>
-        <w:t xml:space="preserve">The choice of problem size for the algorithms is quite simple. </w:t>
-      </w:r>
-      <w:r>
-        <w:rPr>
-          <w:bCs/>
-          <w:iCs/>
-        </w:rPr>
-        <w:t xml:space="preserve">In both cases the problem size is the size of the given array, </w:t>
-      </w:r>
-      <w:r>
-        <w:rPr>
-          <w:b/>
-          <w:i/>
-        </w:rPr>
-        <w:t>n.</w:t>
-      </w:r>
-      <w:r>
-        <w:rPr>
-          <w:bCs/>
-          <w:iCs/>
-        </w:rPr>
-        <w:t xml:space="preserve"> For testing purposes, </w:t>
-      </w:r>
-      <w:r>
-        <w:rPr>
-          <w:b/>
-          <w:i/>
-        </w:rPr>
-        <w:t>n</w:t>
-      </w:r>
-      <w:r>
-        <w:rPr>
-          <w:bCs/>
-          <w:iCs/>
-        </w:rPr>
-        <w:t xml:space="preserve"> was varied from 100 through to 10,000. Increments of 100 were used as test cases and provided sufficient data to show the growth of both algorithms. </w:t>
-      </w:r>
-      <w:r>
-        <w:rPr>
-          <w:b/>
-          <w:i/>
-          <w:color w:val="C00000"/>
-        </w:rPr>
-        <w:t>MAY ADD MORE HERE. TUTOR SAID MINIMAL INFO NEEDED.</w:t>
-      </w:r>
-    </w:p>
-    <w:p>
-      <w:pPr>
-        <w:pStyle w:val="Heading3"/>
-      </w:pPr>
-      <w:r>
-        <w:t>2.</w:t>
-      </w:r>
-      <w:r>
         <w:t>3</w:t>
       </w:r>
       <w:r>
-        <w:t xml:space="preserve">) Average-Case Efficiency for </w:t>
-      </w:r>
-      <w:proofErr w:type="spellStart"/>
-      <w:r>
-        <w:t>MinDistance</w:t>
-      </w:r>
-      <w:proofErr w:type="spellEnd"/>
+        <w:t>) Average-Case Efficiency for MinDistance</w:t>
+      </w:r>
     </w:p>
     <w:p>
       <w:r>
@@ -813,7 +1449,6 @@
       <w:r>
         <w:t xml:space="preserve"> early exit condition. However, as we are interested in the basic operation, we can see that due to the loop counter check, </w:t>
       </w:r>
-      <w:proofErr w:type="spellStart"/>
       <w:r>
         <w:rPr>
           <w:b/>
@@ -823,7 +1458,6 @@
         </w:rPr>
         <w:t>i≠j</w:t>
       </w:r>
-      <w:proofErr w:type="spellEnd"/>
       <w:r>
         <w:t xml:space="preserve">, the basic operation will then occur </w:t>
       </w:r>
@@ -841,6 +1475,9 @@
       </w:r>
       <w:r>
         <w:t xml:space="preserve">loop. With large enough data pools, the data in the arrays can be said to have a standard distribution. This then means that the basic operation on line f will occur </w:t>
+      </w:r>
+      <w:r>
+        <w:t xml:space="preserve">in approximately half of the trial, or </w:t>
       </w:r>
       <w:r>
         <w:rPr>
@@ -1199,9 +1836,7 @@
       <w:pPr>
         <w:rPr>
           <w:rFonts w:eastAsiaTheme="minorEastAsia"/>
-          <w:b/>
           <w:bCs/>
-          <w:i/>
           <w:iCs/>
         </w:rPr>
       </w:pPr>
@@ -1375,18 +2010,190 @@
         </w:rPr>
         <w:t xml:space="preserve"> value, it can be overlooked. </w:t>
       </w:r>
+      <w:r>
+        <w:rPr>
+          <w:rFonts w:eastAsiaTheme="minorEastAsia"/>
+        </w:rPr>
+        <w:t>Big theta</w:t>
+      </w:r>
+      <w:r>
+        <w:rPr>
+          <w:rFonts w:eastAsiaTheme="minorEastAsia"/>
+        </w:rPr>
+        <w:t xml:space="preserve"> of </w:t>
+      </w:r>
+      <w:r>
+        <w:rPr>
+          <w:rFonts w:eastAsiaTheme="minorEastAsia"/>
+          <w:b/>
+          <w:i/>
+        </w:rPr>
+        <w:t>n</w:t>
+      </w:r>
+      <w:r>
+        <w:rPr>
+          <w:rFonts w:eastAsiaTheme="minorEastAsia"/>
+          <w:b/>
+          <w:i/>
+          <w:vertAlign w:val="superscript"/>
+        </w:rPr>
+        <w:t>2</w:t>
+      </w:r>
+      <w:r>
+        <w:rPr>
+          <w:rFonts w:eastAsiaTheme="minorEastAsia"/>
+        </w:rPr>
+        <w:t xml:space="preserve"> </w:t>
+      </w:r>
+      <w:r>
+        <w:rPr>
+          <w:rFonts w:eastAsiaTheme="minorEastAsia"/>
+        </w:rPr>
+        <w:t xml:space="preserve"> </w:t>
+      </w:r>
+      <m:oMath>
+        <m:r>
+          <w:rPr>
+            <w:rFonts w:ascii="Cambria Math" w:eastAsiaTheme="minorEastAsia" w:hAnsi="Cambria Math"/>
+          </w:rPr>
+          <m:t>(</m:t>
+        </m:r>
+        <m:r>
+          <w:rPr>
+            <w:rFonts w:ascii="Cambria Math" w:hAnsi="Cambria Math"/>
+          </w:rPr>
+          <m:t>Θ</m:t>
+        </m:r>
+        <m:d>
+          <m:dPr>
+            <m:ctrlPr>
+              <w:rPr>
+                <w:rFonts w:ascii="Cambria Math" w:eastAsiaTheme="minorEastAsia" w:hAnsi="Cambria Math"/>
+                <w:i/>
+              </w:rPr>
+            </m:ctrlPr>
+          </m:dPr>
+          <m:e>
+            <m:sSup>
+              <m:sSupPr>
+                <m:ctrlPr>
+                  <w:rPr>
+                    <w:rFonts w:ascii="Cambria Math" w:eastAsiaTheme="minorEastAsia" w:hAnsi="Cambria Math"/>
+                    <w:i/>
+                  </w:rPr>
+                </m:ctrlPr>
+              </m:sSupPr>
+              <m:e>
+                <m:r>
+                  <w:rPr>
+                    <w:rFonts w:ascii="Cambria Math" w:eastAsiaTheme="minorEastAsia" w:hAnsi="Cambria Math"/>
+                  </w:rPr>
+                  <m:t>n</m:t>
+                </m:r>
+              </m:e>
+              <m:sup>
+                <m:r>
+                  <w:rPr>
+                    <w:rFonts w:ascii="Cambria Math" w:eastAsiaTheme="minorEastAsia" w:hAnsi="Cambria Math"/>
+                  </w:rPr>
+                  <m:t>2</m:t>
+                </m:r>
+              </m:sup>
+            </m:sSup>
+          </m:e>
+        </m:d>
+        <m:r>
+          <w:rPr>
+            <w:rFonts w:ascii="Cambria Math" w:eastAsiaTheme="minorEastAsia" w:hAnsi="Cambria Math"/>
+          </w:rPr>
+          <m:t>)</m:t>
+        </m:r>
+      </m:oMath>
+      <w:r>
+        <w:rPr>
+          <w:rFonts w:eastAsiaTheme="minorEastAsia"/>
+        </w:rPr>
+        <w:t xml:space="preserve"> simply means that for the algorithm </w:t>
+      </w:r>
+      <w:r>
+        <w:rPr>
+          <w:rFonts w:eastAsiaTheme="minorEastAsia"/>
+          <w:i/>
+        </w:rPr>
+        <w:t xml:space="preserve">MinDistance </w:t>
+      </w:r>
+      <w:r>
+        <w:rPr>
+          <w:rFonts w:eastAsiaTheme="minorEastAsia"/>
+        </w:rPr>
+        <w:t>(or any algorithm of the same order of growth), there exist two constants C</w:t>
+      </w:r>
+      <w:r>
+        <w:rPr>
+          <w:rFonts w:eastAsiaTheme="minorEastAsia"/>
+          <w:vertAlign w:val="subscript"/>
+        </w:rPr>
+        <w:t>1</w:t>
+      </w:r>
+      <w:r>
+        <w:rPr>
+          <w:rFonts w:eastAsiaTheme="minorEastAsia"/>
+        </w:rPr>
+        <w:t xml:space="preserve"> and C</w:t>
+      </w:r>
+      <w:r>
+        <w:rPr>
+          <w:rFonts w:eastAsiaTheme="minorEastAsia"/>
+          <w:vertAlign w:val="subscript"/>
+        </w:rPr>
+        <w:t>2</w:t>
+      </w:r>
+      <w:r>
+        <w:rPr>
+          <w:rFonts w:eastAsiaTheme="minorEastAsia"/>
+        </w:rPr>
+        <w:t xml:space="preserve"> that when multiplied by </w:t>
+      </w:r>
+      <w:r>
+        <w:rPr>
+          <w:rFonts w:eastAsiaTheme="minorEastAsia"/>
+          <w:b/>
+          <w:i/>
+        </w:rPr>
+        <w:t>n</w:t>
+      </w:r>
+      <w:r>
+        <w:rPr>
+          <w:rFonts w:eastAsiaTheme="minorEastAsia"/>
+          <w:b/>
+          <w:i/>
+          <w:vertAlign w:val="superscript"/>
+        </w:rPr>
+        <w:t>2</w:t>
+      </w:r>
+      <w:r>
+        <w:rPr>
+          <w:rFonts w:eastAsiaTheme="minorEastAsia"/>
+        </w:rPr>
+        <w:t>, will bound the given function from above and below</w:t>
+      </w:r>
+      <w:r>
+        <w:rPr>
+          <w:rFonts w:eastAsiaTheme="minorEastAsia"/>
+        </w:rPr>
+        <w:t xml:space="preserve"> respectively</w:t>
+      </w:r>
+      <w:bookmarkStart w:id="0" w:name="_GoBack"/>
+      <w:bookmarkEnd w:id="0"/>
+      <w:r>
+        <w:rPr>
+          <w:rFonts w:eastAsiaTheme="minorEastAsia"/>
+        </w:rPr>
+        <w:t xml:space="preserve">. </w:t>
+      </w:r>
     </w:p>
     <w:p>
       <w:r>
-        <w:t>Generally, it is important to discuss both the worst-case and best-case efficiency when describing the average-case. However, due to the fact that the algorithm has no early exit condition</w:t>
-      </w:r>
-      <w:r>
-        <w:t xml:space="preserve"> and that the basic operation will always run the same number of times in this case</w:t>
-      </w:r>
-      <w:r>
-        <w:t xml:space="preserve">, all three efficiency cases will be the same. </w:t>
-      </w:r>
-      <w:r>
         <w:t>The proposed effic</w:t>
       </w:r>
       <w:r>
@@ -1452,7 +2259,13 @@
         <w:t>n-3</w:t>
       </w:r>
       <w:r>
-        <w:t xml:space="preserve"> iterations for the second, and so on. This occurs until final iteration where it will run </w:t>
+        <w:t xml:space="preserve"> iterations for the second, and so on. This occurs until </w:t>
+      </w:r>
+      <w:r>
+        <w:t xml:space="preserve">the </w:t>
+      </w:r>
+      <w:r>
+        <w:t xml:space="preserve">final iteration where it will run </w:t>
       </w:r>
       <w:r>
         <w:rPr>
@@ -1544,12 +2357,6 @@
               <w:rFonts w:ascii="Cambria Math" w:hAnsi="Cambria Math"/>
             </w:rPr>
             <m:t xml:space="preserve">= </m:t>
-          </m:r>
-          <m:r>
-            <w:rPr>
-              <w:rFonts w:ascii="Cambria Math" w:eastAsiaTheme="minorEastAsia" w:hAnsi="Cambria Math"/>
-            </w:rPr>
-            <m:t>1</m:t>
           </m:r>
           <m:d>
             <m:dPr>
@@ -1844,7 +2651,25 @@
         <w:rPr>
           <w:rFonts w:eastAsiaTheme="minorEastAsia"/>
         </w:rPr>
-        <w:t xml:space="preserve"> however, it can be seen that the average case efficiency is much lower. </w:t>
+        <w:t xml:space="preserve"> however, </w:t>
+      </w:r>
+      <w:r>
+        <w:rPr>
+          <w:rFonts w:eastAsiaTheme="minorEastAsia"/>
+        </w:rPr>
+        <w:t>the</w:t>
+      </w:r>
+      <w:r>
+        <w:rPr>
+          <w:rFonts w:eastAsiaTheme="minorEastAsia"/>
+        </w:rPr>
+        <w:t xml:space="preserve"> average case efficiency is approximately half that of Levitin’s. </w:t>
+      </w:r>
+      <w:r>
+        <w:rPr>
+          <w:rFonts w:eastAsiaTheme="minorEastAsia"/>
+        </w:rPr>
+        <w:t xml:space="preserve"> </w:t>
       </w:r>
     </w:p>
     <w:p>
@@ -1853,15 +2678,27 @@
       </w:pPr>
       <w:r>
         <w:lastRenderedPageBreak/>
-        <w:t>3 Methodology, Tools and Techniques</w:t>
+        <w:t>3</w:t>
+      </w:r>
+      <w:r>
+        <w:t>)</w:t>
+      </w:r>
+      <w:r>
+        <w:t xml:space="preserve"> Methodology, Tools and Techniques</w:t>
       </w:r>
     </w:p>
     <w:p>
       <w:pPr>
-        <w:pStyle w:val="Heading2"/>
-      </w:pPr>
-      <w:r>
-        <w:t xml:space="preserve">3.1 Program Environment </w:t>
+        <w:pStyle w:val="Heading3"/>
+      </w:pPr>
+      <w:r>
+        <w:t>3.1</w:t>
+      </w:r>
+      <w:r>
+        <w:t>)</w:t>
+      </w:r>
+      <w:r>
+        <w:t xml:space="preserve"> Program Environment </w:t>
       </w:r>
     </w:p>
     <w:p>
@@ -1918,10 +2755,16 @@
     </w:p>
     <w:p>
       <w:pPr>
-        <w:pStyle w:val="Heading2"/>
-      </w:pPr>
-      <w:r>
-        <w:t xml:space="preserve">3.2 Program Implementations </w:t>
+        <w:pStyle w:val="Heading3"/>
+      </w:pPr>
+      <w:r>
+        <w:t>3.2</w:t>
+      </w:r>
+      <w:r>
+        <w:t>)</w:t>
+      </w:r>
+      <w:r>
+        <w:t xml:space="preserve"> Program Implementations </w:t>
       </w:r>
     </w:p>
     <w:p>
@@ -1931,10 +2774,16 @@
     </w:p>
     <w:p>
       <w:pPr>
-        <w:pStyle w:val="Heading2"/>
-      </w:pPr>
-      <w:r>
-        <w:t xml:space="preserve">3.3 </w:t>
+        <w:pStyle w:val="Heading3"/>
+      </w:pPr>
+      <w:r>
+        <w:t>3.3</w:t>
+      </w:r>
+      <w:r>
+        <w:t>)</w:t>
+      </w:r>
+      <w:r>
+        <w:t xml:space="preserve"> </w:t>
       </w:r>
       <w:r>
         <w:t>G</w:t>
@@ -1981,15 +2830,27 @@
         <w:pStyle w:val="Heading1"/>
       </w:pPr>
       <w:r>
-        <w:t>4 Experimental Results</w:t>
+        <w:t>4</w:t>
+      </w:r>
+      <w:r>
+        <w:t>)</w:t>
+      </w:r>
+      <w:r>
+        <w:t xml:space="preserve"> Experimental Results</w:t>
       </w:r>
     </w:p>
     <w:p>
       <w:pPr>
-        <w:pStyle w:val="Heading2"/>
-      </w:pPr>
-      <w:r>
-        <w:t>4.1 Functional Testing</w:t>
+        <w:pStyle w:val="Heading3"/>
+      </w:pPr>
+      <w:r>
+        <w:t>4.1</w:t>
+      </w:r>
+      <w:r>
+        <w:t>)</w:t>
+      </w:r>
+      <w:r>
+        <w:t xml:space="preserve"> Functional Testing</w:t>
       </w:r>
     </w:p>
     <w:p>
@@ -2225,25 +3086,32 @@
         <w:spacing w:before="240" w:after="240"/>
       </w:pPr>
       <w:r>
-        <w:t>This confirms that the algorithm works even when given the extreme case of u</w:t>
-      </w:r>
-      <w:bookmarkStart w:id="0" w:name="_GoBack"/>
-      <w:bookmarkEnd w:id="0"/>
-      <w:r>
-        <w:t>nordered input. The tests shown here and other tests that were done on the algorithms demonstrate that each algorithm outputs the desired outputs.</w:t>
+        <w:t>This confirms that the algorithm works even when given the extreme case of unordered input. The tests shown here and other tests that were done on the algorithms demonstrate that each algorithm outputs the desired outputs.</w:t>
       </w:r>
     </w:p>
     <w:p>
       <w:pPr>
-        <w:pStyle w:val="Heading2"/>
-      </w:pPr>
-      <w:r>
-        <w:t>4.2 Average-Case Number of Basic Operations</w:t>
+        <w:pStyle w:val="Heading3"/>
+      </w:pPr>
+      <w:r>
+        <w:t>4.2</w:t>
+      </w:r>
+      <w:r>
+        <w:t>)</w:t>
+      </w:r>
+      <w:r>
+        <w:t xml:space="preserve"> Average-Case Number of Basic Operations</w:t>
       </w:r>
     </w:p>
     <w:p>
       <w:r>
-        <w:t>Figure 3 shows the results of counting the number of basic operations performed by both algorithms for sets of increasing sizes. The program that produced the data for the graph can be shown in Appendix E. 100 trials were done for each algorithm, incrementing in sizes of 100, with Each point in the graph representing one individual trial using randomly generated sets, these sets are the same for both algorithms for the corresponding set sizes.</w:t>
+        <w:t>Figure 3 shows the results of counting the number of basic operations performed by both algorithms for sets of increasing sizes. The program that produced the data for the graph can be shown in Appendix E. 100 trials were done for each algorithm, incr</w:t>
+      </w:r>
+      <w:r>
+        <w:t>ementing in sizes of 100, with e</w:t>
+      </w:r>
+      <w:r>
+        <w:t>ach point in the graph representing one individual trial using randomly generated sets, these sets are the same for both algorithms for the corresponding set sizes.</w:t>
       </w:r>
     </w:p>
     <w:p>
@@ -2328,35 +3196,152 @@
     </w:p>
     <w:p>
       <w:pPr>
-        <w:pStyle w:val="Heading2"/>
-      </w:pPr>
-      <w:r>
-        <w:t>4.3 Average Case Execution Time</w:t>
+        <w:pStyle w:val="Heading3"/>
+      </w:pPr>
+      <w:r>
+        <w:t>4.3</w:t>
+      </w:r>
+      <w:r>
+        <w:t>)</w:t>
+      </w:r>
+      <w:r>
+        <w:t xml:space="preserve"> Average Case Execution Time</w:t>
       </w:r>
     </w:p>
     <w:p>
-      <w:pPr>
-        <w:rPr>
-          <w:color w:val="FF0000"/>
-        </w:rPr>
-      </w:pPr>
-      <w:r>
-        <w:rPr>
-          <w:color w:val="FF0000"/>
-        </w:rPr>
-        <w:t>TODO</w:t>
-      </w:r>
-      <w:r>
-        <w:rPr>
-          <w:color w:val="FF0000"/>
-        </w:rPr>
-        <w:t xml:space="preserve"> </w:t>
+      <w:r>
+        <w:t>As stated above in section 3.3</w:t>
+      </w:r>
+      <w:r>
+        <w:t>, execution time testing was completed and the code can be seen in Appendix F. The code provided the d</w:t>
+      </w:r>
+      <w:r>
+        <w:t>ata represented in Figure 4. This</w:t>
+      </w:r>
+      <w:r>
+        <w:t xml:space="preserve"> figure shows the results from 100 trials. Each successive trial increased </w:t>
+      </w:r>
+      <w:r>
+        <w:t>the</w:t>
+      </w:r>
+      <w:r>
+        <w:t xml:space="preserve"> appendix size, </w:t>
+      </w:r>
+      <w:r>
+        <w:rPr>
+          <w:b/>
+          <w:i/>
+        </w:rPr>
+        <w:t>n</w:t>
+      </w:r>
+      <w:r>
+        <w:t>, by 100.</w:t>
+      </w:r>
+      <w:r>
+        <w:t xml:space="preserve"> It should be noted that the same sets of randomly generated data were used to run both algorithms. </w:t>
+      </w:r>
+      <w:r>
+        <w:t>Each point on the graph is the minimum dis</w:t>
+      </w:r>
+      <w:r>
+        <w:t xml:space="preserve">tance produced by the data set when run through the algorithms. </w:t>
       </w:r>
     </w:p>
     <w:p>
+      <w:r>
+        <w:t>It can be seen that although both algorithms are pa</w:t>
+      </w:r>
+      <w:r>
+        <w:t xml:space="preserve">rt of the same efficiency class, Levitin’s proposed algorithm has a much </w:t>
+      </w:r>
+      <w:r>
+        <w:t xml:space="preserve">larger constant multiplying the </w:t>
+      </w:r>
+      <w:r>
+        <w:t xml:space="preserve">function. This can be seen when looking at the results. </w:t>
+      </w:r>
+      <w:r>
+        <w:t xml:space="preserve">For example, the test run for array size 2000, took 18.7 seconds for Levitin’s algorithm, while the proposed solution took only 10.9. The time taken for all test on MinDistance2 were </w:t>
+      </w:r>
+      <w:r>
+        <w:lastRenderedPageBreak/>
+        <w:t xml:space="preserve">approximately half that of MinDistance1. Another example of this can be seen in the larger array size of 8500 where the algorithms produces 315.1 and 191.9 </w:t>
+      </w:r>
+      <w:r>
+        <w:t>respectively</w:t>
+      </w:r>
+      <w:r>
+        <w:t xml:space="preserve">. </w:t>
+      </w:r>
+      <w:r>
+        <w:t xml:space="preserve">Although both algorithms can be seen to fit in the efficiency class of big theta, the testing has shown that the proposed solution has a much greater efficiency. This simply shows that the two functions are bounded from above and below by different constant multipliers of </w:t>
+      </w:r>
+      <m:oMath>
+        <m:r>
+          <w:rPr>
+            <w:rFonts w:ascii="Cambria Math" w:hAnsi="Cambria Math"/>
+          </w:rPr>
+          <m:t>Θ</m:t>
+        </m:r>
+        <m:r>
+          <w:rPr>
+            <w:rFonts w:ascii="Cambria Math" w:eastAsiaTheme="minorEastAsia" w:hAnsi="Cambria Math"/>
+          </w:rPr>
+          <m:t>(</m:t>
+        </m:r>
+        <m:sSup>
+          <m:sSupPr>
+            <m:ctrlPr>
+              <w:rPr>
+                <w:rFonts w:ascii="Cambria Math" w:eastAsiaTheme="minorEastAsia" w:hAnsi="Cambria Math"/>
+                <w:i/>
+              </w:rPr>
+            </m:ctrlPr>
+          </m:sSupPr>
+          <m:e>
+            <m:r>
+              <w:rPr>
+                <w:rFonts w:ascii="Cambria Math" w:eastAsiaTheme="minorEastAsia" w:hAnsi="Cambria Math"/>
+              </w:rPr>
+              <m:t>n</m:t>
+            </m:r>
+          </m:e>
+          <m:sup>
+            <m:r>
+              <w:rPr>
+                <w:rFonts w:ascii="Cambria Math" w:eastAsiaTheme="minorEastAsia" w:hAnsi="Cambria Math"/>
+              </w:rPr>
+              <m:t>2</m:t>
+            </m:r>
+          </m:sup>
+        </m:sSup>
+        <m:r>
+          <w:rPr>
+            <w:rFonts w:ascii="Cambria Math" w:eastAsiaTheme="minorEastAsia" w:hAnsi="Cambria Math"/>
+          </w:rPr>
+          <m:t>)</m:t>
+        </m:r>
+      </m:oMath>
+      <w:r>
+        <w:rPr>
+          <w:rFonts w:eastAsiaTheme="minorEastAsia"/>
+        </w:rPr>
+        <w:t xml:space="preserve">. </w:t>
+      </w:r>
+    </w:p>
+    <w:p/>
+    <w:p>
+      <w:r>
+        <w:t xml:space="preserve"> </w:t>
+      </w:r>
+    </w:p>
+    <w:p>
       <w:pPr>
         <w:pStyle w:val="Heading1"/>
       </w:pPr>
+      <w:r>
+        <w:t xml:space="preserve">5) </w:t>
+      </w:r>
       <w:r>
         <w:t>References</w:t>
       </w:r>
@@ -2370,17 +3355,9 @@
         </w:numPr>
       </w:pPr>
       <w:r>
-        <w:t>Cplusplus.com (</w:t>
-      </w:r>
-      <w:proofErr w:type="spellStart"/>
-      <w:r>
-        <w:t>n.d</w:t>
-      </w:r>
-      <w:proofErr w:type="spellEnd"/>
-      <w:r>
-        <w:t xml:space="preserve">) rand. Retrieved May 13, 2017, from </w:t>
-      </w:r>
-      <w:hyperlink r:id="rId5" w:history="1">
+        <w:t xml:space="preserve">Cplusplus.com (n.d) rand. Retrieved May 13, 2017, from </w:t>
+      </w:r>
+      <w:hyperlink r:id="rId7" w:history="1">
         <w:r>
           <w:rPr>
             <w:rStyle w:val="Hyperlink"/>
@@ -2401,17 +3378,9 @@
         </w:numPr>
       </w:pPr>
       <w:r>
-        <w:t>Cplusplus.com (</w:t>
-      </w:r>
-      <w:proofErr w:type="spellStart"/>
-      <w:r>
-        <w:t>n.d</w:t>
-      </w:r>
-      <w:proofErr w:type="spellEnd"/>
-      <w:r>
-        <w:t xml:space="preserve">) time. Retrieved May 13, 2017, from </w:t>
-      </w:r>
-      <w:hyperlink r:id="rId6" w:history="1">
+        <w:t xml:space="preserve">Cplusplus.com (n.d) time. Retrieved May 13, 2017, from </w:t>
+      </w:r>
+      <w:hyperlink r:id="rId8" w:history="1">
         <w:r>
           <w:rPr>
             <w:rStyle w:val="Hyperlink"/>
@@ -2430,6 +3399,14 @@
       </w:pPr>
       <w:r>
         <w:t>Levitin, A. (2012). Introduction to The Design and Analysis of Algorithms (3rd ed.). Pearson Education Inc.</w:t>
+      </w:r>
+    </w:p>
+    <w:p>
+      <w:pPr>
+        <w:pStyle w:val="Heading2"/>
+      </w:pPr>
+      <w:r>
+        <w:br w:type="page"/>
       </w:r>
     </w:p>
     <w:p>
@@ -3011,16 +3988,8 @@
         <w:rPr>
           <w:rFonts w:eastAsiaTheme="minorEastAsia"/>
         </w:rPr>
-        <w:t xml:space="preserve">Figure 1: A. Levitin’s given algorithm – </w:t>
-      </w:r>
-      <w:proofErr w:type="spellStart"/>
-      <w:r>
-        <w:rPr>
-          <w:rFonts w:eastAsiaTheme="minorEastAsia"/>
-        </w:rPr>
-        <w:t>MinDistance</w:t>
-      </w:r>
-      <w:proofErr w:type="spellEnd"/>
+        <w:t>Figure 1: A. Levitin’s given algorithm – MinDistance</w:t>
+      </w:r>
     </w:p>
     <w:p>
       <w:pPr>
@@ -3522,7 +4491,31 @@
         <w:rPr>
           <w:rFonts w:eastAsiaTheme="minorEastAsia"/>
         </w:rPr>
-        <w:t>Figure 2: Proposed solution of greater efficiency – MinDsitance2</w:t>
+        <w:t>Figure 2: Proposed soluti</w:t>
+      </w:r>
+      <w:r>
+        <w:rPr>
+          <w:rFonts w:eastAsiaTheme="minorEastAsia"/>
+        </w:rPr>
+        <w:t>on of greater efficiency – MinD</w:t>
+      </w:r>
+      <w:r>
+        <w:rPr>
+          <w:rFonts w:eastAsiaTheme="minorEastAsia"/>
+        </w:rPr>
+        <w:t>i</w:t>
+      </w:r>
+      <w:r>
+        <w:rPr>
+          <w:rFonts w:eastAsiaTheme="minorEastAsia"/>
+        </w:rPr>
+        <w:t>s</w:t>
+      </w:r>
+      <w:r>
+        <w:rPr>
+          <w:rFonts w:eastAsiaTheme="minorEastAsia"/>
+        </w:rPr>
+        <w:t>tance2</w:t>
       </w:r>
     </w:p>
     <w:p>
@@ -3570,7 +4563,7 @@
             <wp:cNvGraphicFramePr/>
             <a:graphic xmlns:a="http://schemas.openxmlformats.org/drawingml/2006/main">
               <a:graphicData uri="http://schemas.openxmlformats.org/drawingml/2006/chart">
-                <c:chart xmlns:c="http://schemas.openxmlformats.org/drawingml/2006/chart" xmlns:r="http://schemas.openxmlformats.org/officeDocument/2006/relationships" r:id="rId7"/>
+                <c:chart xmlns:c="http://schemas.openxmlformats.org/drawingml/2006/chart" xmlns:r="http://schemas.openxmlformats.org/officeDocument/2006/relationships" r:id="rId9"/>
               </a:graphicData>
             </a:graphic>
           </wp:inline>
@@ -3582,6 +4575,7 @@
         <w:t>Figure 3: Measured number of basic operations for both algorithms for sets of increasing sizes. Each data point represents one individual test using randomly generated sets that are the same for both algorithms for the corresponding set sizes.</w:t>
       </w:r>
     </w:p>
+    <w:p/>
     <w:p>
       <w:r>
         <w:rPr>
@@ -3602,7 +4596,7 @@
             <wp:cNvGraphicFramePr/>
             <a:graphic xmlns:a="http://schemas.openxmlformats.org/drawingml/2006/main">
               <a:graphicData uri="http://schemas.openxmlformats.org/drawingml/2006/chart">
-                <c:chart xmlns:c="http://schemas.openxmlformats.org/drawingml/2006/chart" xmlns:r="http://schemas.openxmlformats.org/officeDocument/2006/relationships" r:id="rId8"/>
+                <c:chart xmlns:c="http://schemas.openxmlformats.org/drawingml/2006/chart" xmlns:r="http://schemas.openxmlformats.org/officeDocument/2006/relationships" r:id="rId10"/>
               </a:graphicData>
             </a:graphic>
           </wp:inline>
@@ -3612,19 +4606,6 @@
     <w:p>
       <w:r>
         <w:t>Figure 4: Measured execution time required to find the minimum distance in sets of increasing sizes for both algorithms. Each data point represents the average execution time for ten tests using distinct randomly generated sets. Each test is the same for both algorithms for the corresponding set size and test number.</w:t>
-      </w:r>
-    </w:p>
-    <w:p>
-      <w:pPr>
-        <w:rPr>
-          <w:rFonts w:eastAsiaTheme="minorEastAsia"/>
-        </w:rPr>
-      </w:pPr>
-      <w:r>
-        <w:rPr>
-          <w:rFonts w:eastAsiaTheme="minorEastAsia"/>
-        </w:rPr>
-        <w:br w:type="page"/>
       </w:r>
     </w:p>
     <w:p>
@@ -3670,10 +4651,10 @@
             <v:path o:extrusionok="f" gradientshapeok="t" o:connecttype="rect"/>
             <o:lock v:ext="edit" aspectratio="t"/>
           </v:shapetype>
-          <v:shape id="_x0000_i1025" type="#_x0000_t75" style="width:451.5pt;height:141.75pt" o:ole="">
-            <v:imagedata r:id="rId9" o:title=""/>
+          <v:shape id="_x0000_i1025" type="#_x0000_t75" style="width:451pt;height:141.95pt" o:ole="">
+            <v:imagedata r:id="rId11" o:title=""/>
           </v:shape>
-          <o:OLEObject Type="Embed" ProgID="Word.OpenDocumentText.12" ShapeID="_x0000_i1025" DrawAspect="Content" ObjectID="_1556747918" r:id="rId10"/>
+          <o:OLEObject Type="Embed" ProgID="Word.OpenDocumentText.12" ShapeID="_x0000_i1025" DrawAspect="Content" ObjectID="_1557166346" r:id="rId12"/>
         </w:object>
       </w:r>
     </w:p>
@@ -3709,10 +4690,10 @@
           <w:szCs w:val="28"/>
         </w:rPr>
         <w:object w:dxaOrig="9026" w:dyaOrig="3091">
-          <v:shape id="_x0000_i1026" type="#_x0000_t75" style="width:451.5pt;height:154.5pt" o:ole="">
-            <v:imagedata r:id="rId11" o:title=""/>
+          <v:shape id="_x0000_i1026" type="#_x0000_t75" style="width:451pt;height:154.85pt" o:ole="">
+            <v:imagedata r:id="rId13" o:title=""/>
           </v:shape>
-          <o:OLEObject Type="Embed" ProgID="Word.OpenDocumentText.12" ShapeID="_x0000_i1026" DrawAspect="Content" ObjectID="_1556747919" r:id="rId12"/>
+          <o:OLEObject Type="Embed" ProgID="Word.OpenDocumentText.12" ShapeID="_x0000_i1026" DrawAspect="Content" ObjectID="_1557166347" r:id="rId14"/>
         </w:object>
       </w:r>
     </w:p>
@@ -3757,10 +4738,10 @@
           <w:szCs w:val="28"/>
         </w:rPr>
         <w:object w:dxaOrig="9026" w:dyaOrig="5152">
-          <v:shape id="_x0000_i1027" type="#_x0000_t75" style="width:451.5pt;height:258pt" o:ole="">
-            <v:imagedata r:id="rId13" o:title=""/>
+          <v:shape id="_x0000_i1027" type="#_x0000_t75" style="width:451pt;height:258.1pt" o:ole="">
+            <v:imagedata r:id="rId15" o:title=""/>
           </v:shape>
-          <o:OLEObject Type="Embed" ProgID="Word.OpenDocumentText.12" ShapeID="_x0000_i1027" DrawAspect="Content" ObjectID="_1556747920" r:id="rId14"/>
+          <o:OLEObject Type="Embed" ProgID="Word.OpenDocumentText.12" ShapeID="_x0000_i1027" DrawAspect="Content" ObjectID="_1557166348" r:id="rId16"/>
         </w:object>
       </w:r>
     </w:p>
@@ -3808,10 +4789,10 @@
           <w:szCs w:val="28"/>
         </w:rPr>
         <w:object w:dxaOrig="9026" w:dyaOrig="4281">
-          <v:shape id="_x0000_i1028" type="#_x0000_t75" style="width:451.5pt;height:213.75pt" o:ole="">
-            <v:imagedata r:id="rId15" o:title=""/>
+          <v:shape id="_x0000_i1028" type="#_x0000_t75" style="width:451pt;height:213.95pt" o:ole="">
+            <v:imagedata r:id="rId17" o:title=""/>
           </v:shape>
-          <o:OLEObject Type="Embed" ProgID="Word.OpenDocumentText.12" ShapeID="_x0000_i1028" DrawAspect="Content" ObjectID="_1556747921" r:id="rId16"/>
+          <o:OLEObject Type="Embed" ProgID="Word.OpenDocumentText.12" ShapeID="_x0000_i1028" DrawAspect="Content" ObjectID="_1557166349" r:id="rId18"/>
         </w:object>
       </w:r>
     </w:p>
@@ -3859,10 +4840,10 @@
           <w:szCs w:val="28"/>
         </w:rPr>
         <w:object w:dxaOrig="9026" w:dyaOrig="3606">
-          <v:shape id="_x0000_i1029" type="#_x0000_t75" style="width:451.5pt;height:180.75pt" o:ole="">
-            <v:imagedata r:id="rId17" o:title=""/>
+          <v:shape id="_x0000_i1029" type="#_x0000_t75" style="width:451pt;height:180.7pt" o:ole="">
+            <v:imagedata r:id="rId19" o:title=""/>
           </v:shape>
-          <o:OLEObject Type="Embed" ProgID="Word.OpenDocumentText.12" ShapeID="_x0000_i1029" DrawAspect="Content" ObjectID="_1556747922" r:id="rId18"/>
+          <o:OLEObject Type="Embed" ProgID="Word.OpenDocumentText.12" ShapeID="_x0000_i1029" DrawAspect="Content" ObjectID="_1557166350" r:id="rId20"/>
         </w:object>
       </w:r>
     </w:p>
@@ -3919,10 +4900,10 @@
           <w:szCs w:val="28"/>
         </w:rPr>
         <w:object w:dxaOrig="9026" w:dyaOrig="4637">
-          <v:shape id="_x0000_i1030" type="#_x0000_t75" style="width:451.5pt;height:232.5pt" o:ole="">
-            <v:imagedata r:id="rId19" o:title=""/>
+          <v:shape id="_x0000_i1030" type="#_x0000_t75" style="width:451pt;height:232.3pt" o:ole="">
+            <v:imagedata r:id="rId21" o:title=""/>
           </v:shape>
-          <o:OLEObject Type="Embed" ProgID="Word.OpenDocumentText.12" ShapeID="_x0000_i1030" DrawAspect="Content" ObjectID="_1556747923" r:id="rId20"/>
+          <o:OLEObject Type="Embed" ProgID="Word.OpenDocumentText.12" ShapeID="_x0000_i1030" DrawAspect="Content" ObjectID="_1557166351" r:id="rId22"/>
         </w:object>
       </w:r>
     </w:p>
@@ -3992,10 +4973,10 @@
           <w:szCs w:val="28"/>
         </w:rPr>
         <w:object w:dxaOrig="9026" w:dyaOrig="7470">
-          <v:shape id="_x0000_i1031" type="#_x0000_t75" style="width:451.5pt;height:373.5pt" o:ole="">
-            <v:imagedata r:id="rId21" o:title=""/>
+          <v:shape id="_x0000_i1031" type="#_x0000_t75" style="width:451pt;height:373.6pt" o:ole="">
+            <v:imagedata r:id="rId23" o:title=""/>
           </v:shape>
-          <o:OLEObject Type="Embed" ProgID="Word.OpenDocumentText.12" ShapeID="_x0000_i1031" DrawAspect="Content" ObjectID="_1556747924" r:id="rId22"/>
+          <o:OLEObject Type="Embed" ProgID="Word.OpenDocumentText.12" ShapeID="_x0000_i1031" DrawAspect="Content" ObjectID="_1557166352" r:id="rId24"/>
         </w:object>
       </w:r>
     </w:p>
@@ -4035,7 +5016,9 @@
     <w:sectPr>
       <w:pgSz w:w="11906" w:h="16838"/>
       <w:pgMar w:top="1440" w:right="1440" w:bottom="1440" w:left="1440" w:header="708" w:footer="708" w:gutter="0"/>
+      <w:pgNumType w:start="0"/>
       <w:cols w:space="708"/>
+      <w:titlePg/>
       <w:docGrid w:linePitch="360"/>
     </w:sectPr>
   </w:body>
@@ -5593,6 +6576,7 @@
   </w:style>
   <w:style w:type="paragraph" w:styleId="NoSpacing">
     <w:name w:val="No Spacing"/>
+    <w:link w:val="NoSpacingChar"/>
     <w:uiPriority w:val="1"/>
     <w:qFormat/>
     <w:rsid w:val="00CF4DE6"/>
@@ -5624,6 +6608,13 @@
       <w:iCs/>
       <w:color w:val="2F5496" w:themeColor="accent1" w:themeShade="BF"/>
     </w:rPr>
+  </w:style>
+  <w:style w:type="character" w:customStyle="1" w:styleId="NoSpacingChar">
+    <w:name w:val="No Spacing Char"/>
+    <w:basedOn w:val="DefaultParagraphFont"/>
+    <w:link w:val="NoSpacing"/>
+    <w:uiPriority w:val="1"/>
+    <w:rsid w:val="0001467B"/>
   </w:style>
 </w:styles>
 </file>
@@ -10209,6 +11200,616 @@
 </cs:chartStyle>
 </file>
 
+<file path=word/glossary/document.xml><?xml version="1.0" encoding="utf-8"?>
+<w:glossaryDocument xmlns:wpc="http://schemas.microsoft.com/office/word/2010/wordprocessingCanvas" xmlns:cx="http://schemas.microsoft.com/office/drawing/2014/chartex" xmlns:cx1="http://schemas.microsoft.com/office/drawing/2015/9/8/chartex" xmlns:cx2="http://schemas.microsoft.com/office/drawing/2015/10/21/chartex" xmlns:cx3="http://schemas.microsoft.com/office/drawing/2016/5/9/chartex" xmlns:cx4="http://schemas.microsoft.com/office/drawing/2016/5/10/chartex" xmlns:cx5="http://schemas.microsoft.com/office/drawing/2016/5/11/chartex" xmlns:cx6="http://schemas.microsoft.com/office/drawing/2016/5/12/chartex" xmlns:cx7="http://schemas.microsoft.com/office/drawing/2016/5/13/chartex" xmlns:cx8="http://schemas.microsoft.com/office/drawing/2016/5/14/chartex" xmlns:mc="http://schemas.openxmlformats.org/markup-compatibility/2006" xmlns:o="urn:schemas-microsoft-com:office:office" xmlns:r="http://schemas.openxmlformats.org/officeDocument/2006/relationships" xmlns:m="http://schemas.openxmlformats.org/officeDocument/2006/math" xmlns:v="urn:schemas-microsoft-com:vml" xmlns:wp14="http://schemas.microsoft.com/office/word/2010/wordprocessingDrawing" xmlns:wp="http://schemas.openxmlformats.org/drawingml/2006/wordprocessingDrawing" xmlns:w10="urn:schemas-microsoft-com:office:word" xmlns:w="http://schemas.openxmlformats.org/wordprocessingml/2006/main" xmlns:w14="http://schemas.microsoft.com/office/word/2010/wordml" xmlns:w15="http://schemas.microsoft.com/office/word/2012/wordml" xmlns:w16se="http://schemas.microsoft.com/office/word/2015/wordml/symex" xmlns:wpg="http://schemas.microsoft.com/office/word/2010/wordprocessingGroup" xmlns:wpi="http://schemas.microsoft.com/office/word/2010/wordprocessingInk" xmlns:wne="http://schemas.microsoft.com/office/word/2006/wordml" xmlns:wps="http://schemas.microsoft.com/office/word/2010/wordprocessingShape" mc:Ignorable="w14 w15 w16se wp14">
+  <w:docParts>
+    <w:docPart>
+      <w:docPartPr>
+        <w:name w:val="31A0DD0E7C744E72A950D6AE62CEF856"/>
+        <w:category>
+          <w:name w:val="General"/>
+          <w:gallery w:val="placeholder"/>
+        </w:category>
+        <w:types>
+          <w:type w:val="bbPlcHdr"/>
+        </w:types>
+        <w:behaviors>
+          <w:behavior w:val="content"/>
+        </w:behaviors>
+        <w:guid w:val="{72F74258-F580-4F72-BC4E-1F22833BA7E0}"/>
+      </w:docPartPr>
+      <w:docPartBody>
+        <w:p>
+          <w:pPr>
+            <w:pStyle w:val="31A0DD0E7C744E72A950D6AE62CEF856"/>
+          </w:pPr>
+          <w:r>
+            <w:rPr>
+              <w:rFonts w:asciiTheme="majorHAnsi" w:eastAsiaTheme="majorEastAsia" w:hAnsiTheme="majorHAnsi" w:cstheme="majorBidi"/>
+              <w:caps/>
+              <w:color w:val="4472C4" w:themeColor="accent1"/>
+              <w:sz w:val="80"/>
+              <w:szCs w:val="80"/>
+            </w:rPr>
+            <w:t>[Document title]</w:t>
+          </w:r>
+        </w:p>
+      </w:docPartBody>
+    </w:docPart>
+    <w:docPart>
+      <w:docPartPr>
+        <w:name w:val="E3D2D292E6F142D7BE118AD4A74DF121"/>
+        <w:category>
+          <w:name w:val="General"/>
+          <w:gallery w:val="placeholder"/>
+        </w:category>
+        <w:types>
+          <w:type w:val="bbPlcHdr"/>
+        </w:types>
+        <w:behaviors>
+          <w:behavior w:val="content"/>
+        </w:behaviors>
+        <w:guid w:val="{1B512F46-6C3A-4895-8D97-7236E98786F3}"/>
+      </w:docPartPr>
+      <w:docPartBody>
+        <w:p>
+          <w:pPr>
+            <w:pStyle w:val="E3D2D292E6F142D7BE118AD4A74DF121"/>
+          </w:pPr>
+          <w:r>
+            <w:rPr>
+              <w:color w:val="4472C4" w:themeColor="accent1"/>
+              <w:sz w:val="28"/>
+              <w:szCs w:val="28"/>
+            </w:rPr>
+            <w:t>[Document subtitle]</w:t>
+          </w:r>
+        </w:p>
+      </w:docPartBody>
+    </w:docPart>
+  </w:docParts>
+</w:glossaryDocument>
+</file>
+
+<file path=word/glossary/fontTable.xml><?xml version="1.0" encoding="utf-8"?>
+<w:fonts xmlns:mc="http://schemas.openxmlformats.org/markup-compatibility/2006" xmlns:r="http://schemas.openxmlformats.org/officeDocument/2006/relationships" xmlns:w="http://schemas.openxmlformats.org/wordprocessingml/2006/main" xmlns:w14="http://schemas.microsoft.com/office/word/2010/wordml" xmlns:w15="http://schemas.microsoft.com/office/word/2012/wordml" xmlns:w16se="http://schemas.microsoft.com/office/word/2015/wordml/symex" mc:Ignorable="w14 w15 w16se">
+  <w:font w:name="Times New Roman">
+    <w:panose1 w:val="02020603050405020304"/>
+    <w:charset w:val="00"/>
+    <w:family w:val="roman"/>
+    <w:pitch w:val="variable"/>
+    <w:sig w:usb0="E0002EFF" w:usb1="C000785B" w:usb2="00000009" w:usb3="00000000" w:csb0="000001FF" w:csb1="00000000"/>
+  </w:font>
+  <w:font w:name="Calibri">
+    <w:panose1 w:val="020F0502020204030204"/>
+    <w:charset w:val="00"/>
+    <w:family w:val="swiss"/>
+    <w:pitch w:val="variable"/>
+    <w:sig w:usb0="E0002AFF" w:usb1="C000247B" w:usb2="00000009" w:usb3="00000000" w:csb0="000001FF" w:csb1="00000000"/>
+  </w:font>
+  <w:font w:name="Arial">
+    <w:panose1 w:val="020B0604020202020204"/>
+    <w:charset w:val="00"/>
+    <w:family w:val="swiss"/>
+    <w:pitch w:val="variable"/>
+    <w:sig w:usb0="E0002EFF" w:usb1="C0007843" w:usb2="00000009" w:usb3="00000000" w:csb0="000001FF" w:csb1="00000000"/>
+  </w:font>
+  <w:font w:name="Calibri Light">
+    <w:panose1 w:val="020F0302020204030204"/>
+    <w:charset w:val="00"/>
+    <w:family w:val="swiss"/>
+    <w:pitch w:val="variable"/>
+    <w:sig w:usb0="E0002AFF" w:usb1="C000247B" w:usb2="00000009" w:usb3="00000000" w:csb0="000001FF" w:csb1="00000000"/>
+  </w:font>
+  <w:font w:name="SimSun">
+    <w:altName w:val="宋体"/>
+    <w:panose1 w:val="02010600030101010101"/>
+    <w:charset w:val="86"/>
+    <w:family w:val="auto"/>
+    <w:pitch w:val="variable"/>
+    <w:sig w:usb0="00000003" w:usb1="288F0000" w:usb2="00000016" w:usb3="00000000" w:csb0="00040001" w:csb1="00000000"/>
+  </w:font>
+  <w:font w:name="Cambria Math">
+    <w:panose1 w:val="02040503050406030204"/>
+    <w:charset w:val="00"/>
+    <w:family w:val="roman"/>
+    <w:pitch w:val="variable"/>
+    <w:sig w:usb0="E00002FF" w:usb1="420024FF" w:usb2="00000000" w:usb3="00000000" w:csb0="0000019F" w:csb1="00000000"/>
+  </w:font>
+  <w:font w:name="Consolas">
+    <w:panose1 w:val="020B0609020204030204"/>
+    <w:charset w:val="00"/>
+    <w:family w:val="modern"/>
+    <w:pitch w:val="fixed"/>
+    <w:sig w:usb0="E00006FF" w:usb1="0000FCFF" w:usb2="00000001" w:usb3="00000000" w:csb0="0000019F" w:csb1="00000000"/>
+  </w:font>
+</w:fonts>
+</file>
+
+<file path=word/glossary/settings.xml><?xml version="1.0" encoding="utf-8"?>
+<w:settings xmlns:mc="http://schemas.openxmlformats.org/markup-compatibility/2006" xmlns:o="urn:schemas-microsoft-com:office:office" xmlns:r="http://schemas.openxmlformats.org/officeDocument/2006/relationships" xmlns:m="http://schemas.openxmlformats.org/officeDocument/2006/math" xmlns:v="urn:schemas-microsoft-com:vml" xmlns:w10="urn:schemas-microsoft-com:office:word" xmlns:w="http://schemas.openxmlformats.org/wordprocessingml/2006/main" xmlns:w14="http://schemas.microsoft.com/office/word/2010/wordml" xmlns:w15="http://schemas.microsoft.com/office/word/2012/wordml" xmlns:w16se="http://schemas.microsoft.com/office/word/2015/wordml/symex" xmlns:sl="http://schemas.openxmlformats.org/schemaLibrary/2006/main" mc:Ignorable="w14 w15 w16se">
+  <w:view w:val="normal"/>
+  <w:defaultTabStop w:val="720"/>
+  <w:characterSpacingControl w:val="doNotCompress"/>
+  <w:compat>
+    <w:useFELayout/>
+    <w:compatSetting w:name="compatibilityMode" w:uri="http://schemas.microsoft.com/office/word" w:val="15"/>
+    <w:compatSetting w:name="overrideTableStyleFontSizeAndJustification" w:uri="http://schemas.microsoft.com/office/word" w:val="1"/>
+    <w:compatSetting w:name="enableOpenTypeFeatures" w:uri="http://schemas.microsoft.com/office/word" w:val="1"/>
+    <w:compatSetting w:name="doNotFlipMirrorIndents" w:uri="http://schemas.microsoft.com/office/word" w:val="1"/>
+    <w:compatSetting w:name="differentiateMultirowTableHeaders" w:uri="http://schemas.microsoft.com/office/word" w:val="1"/>
+  </w:compat>
+  <w:rsids>
+    <w:rsidRoot w:val="00925A5E"/>
+    <w:rsid w:val="00624B34"/>
+    <w:rsid w:val="0068205D"/>
+    <w:rsid w:val="00925A5E"/>
+    <w:rsid w:val="00C035F5"/>
+    <w:rsid w:val="00E765B6"/>
+  </w:rsids>
+  <m:mathPr>
+    <m:mathFont m:val="Cambria Math"/>
+    <m:brkBin m:val="before"/>
+    <m:brkBinSub m:val="--"/>
+    <m:smallFrac m:val="0"/>
+    <m:dispDef/>
+    <m:lMargin m:val="0"/>
+    <m:rMargin m:val="0"/>
+    <m:defJc m:val="centerGroup"/>
+    <m:wrapIndent m:val="1440"/>
+    <m:intLim m:val="subSup"/>
+    <m:naryLim m:val="undOvr"/>
+  </m:mathPr>
+  <w:themeFontLang w:val="en-AU"/>
+  <w:clrSchemeMapping w:bg1="light1" w:t1="dark1" w:bg2="light2" w:t2="dark2" w:accent1="accent1" w:accent2="accent2" w:accent3="accent3" w:accent4="accent4" w:accent5="accent5" w:accent6="accent6" w:hyperlink="hyperlink" w:followedHyperlink="followedHyperlink"/>
+  <w:decimalSymbol w:val="."/>
+  <w:listSeparator w:val=","/>
+  <w15:chartTrackingRefBased/>
+</w:settings>
+</file>
+
+<file path=word/glossary/styles.xml><?xml version="1.0" encoding="utf-8"?>
+<w:styles xmlns:mc="http://schemas.openxmlformats.org/markup-compatibility/2006" xmlns:r="http://schemas.openxmlformats.org/officeDocument/2006/relationships" xmlns:w="http://schemas.openxmlformats.org/wordprocessingml/2006/main" xmlns:w14="http://schemas.microsoft.com/office/word/2010/wordml" xmlns:w15="http://schemas.microsoft.com/office/word/2012/wordml" xmlns:w16se="http://schemas.microsoft.com/office/word/2015/wordml/symex" mc:Ignorable="w14 w15 w16se">
+  <w:docDefaults>
+    <w:rPrDefault>
+      <w:rPr>
+        <w:rFonts w:asciiTheme="minorHAnsi" w:eastAsiaTheme="minorEastAsia" w:hAnsiTheme="minorHAnsi" w:cstheme="minorBidi"/>
+        <w:sz w:val="22"/>
+        <w:szCs w:val="22"/>
+        <w:lang w:val="en-AU" w:eastAsia="en-AU" w:bidi="ar-SA"/>
+      </w:rPr>
+    </w:rPrDefault>
+    <w:pPrDefault>
+      <w:pPr>
+        <w:spacing w:after="160" w:line="259" w:lineRule="auto"/>
+      </w:pPr>
+    </w:pPrDefault>
+  </w:docDefaults>
+  <w:latentStyles w:defLockedState="0" w:defUIPriority="99" w:defSemiHidden="0" w:defUnhideWhenUsed="0" w:defQFormat="0" w:count="374">
+    <w:lsdException w:name="Normal" w:uiPriority="0" w:qFormat="1"/>
+    <w:lsdException w:name="heading 1" w:uiPriority="9" w:qFormat="1"/>
+    <w:lsdException w:name="heading 2" w:semiHidden="1" w:uiPriority="9" w:unhideWhenUsed="1" w:qFormat="1"/>
+    <w:lsdException w:name="heading 3" w:semiHidden="1" w:uiPriority="9" w:unhideWhenUsed="1" w:qFormat="1"/>
+    <w:lsdException w:name="heading 4" w:semiHidden="1" w:uiPriority="9" w:unhideWhenUsed="1" w:qFormat="1"/>
+    <w:lsdException w:name="heading 5" w:semiHidden="1" w:uiPriority="9" w:unhideWhenUsed="1" w:qFormat="1"/>
+    <w:lsdException w:name="heading 6" w:semiHidden="1" w:uiPriority="9" w:unhideWhenUsed="1" w:qFormat="1"/>
+    <w:lsdException w:name="heading 7" w:semiHidden="1" w:uiPriority="9" w:unhideWhenUsed="1" w:qFormat="1"/>
+    <w:lsdException w:name="heading 8" w:semiHidden="1" w:uiPriority="9" w:unhideWhenUsed="1" w:qFormat="1"/>
+    <w:lsdException w:name="heading 9" w:semiHidden="1" w:uiPriority="9" w:unhideWhenUsed="1" w:qFormat="1"/>
+    <w:lsdException w:name="index 1" w:semiHidden="1" w:unhideWhenUsed="1"/>
+    <w:lsdException w:name="index 2" w:semiHidden="1" w:unhideWhenUsed="1"/>
+    <w:lsdException w:name="index 3" w:semiHidden="1" w:unhideWhenUsed="1"/>
+    <w:lsdException w:name="index 4" w:semiHidden="1" w:unhideWhenUsed="1"/>
+    <w:lsdException w:name="index 5" w:semiHidden="1" w:unhideWhenUsed="1"/>
+    <w:lsdException w:name="index 6" w:semiHidden="1" w:unhideWhenUsed="1"/>
+    <w:lsdException w:name="index 7" w:semiHidden="1" w:unhideWhenUsed="1"/>
+    <w:lsdException w:name="index 8" w:semiHidden="1" w:unhideWhenUsed="1"/>
+    <w:lsdException w:name="index 9" w:semiHidden="1" w:unhideWhenUsed="1"/>
+    <w:lsdException w:name="toc 1" w:semiHidden="1" w:uiPriority="39" w:unhideWhenUsed="1"/>
+    <w:lsdException w:name="toc 2" w:semiHidden="1" w:uiPriority="39" w:unhideWhenUsed="1"/>
+    <w:lsdException w:name="toc 3" w:semiHidden="1" w:uiPriority="39" w:unhideWhenUsed="1"/>
+    <w:lsdException w:name="toc 4" w:semiHidden="1" w:uiPriority="39" w:unhideWhenUsed="1"/>
+    <w:lsdException w:name="toc 5" w:semiHidden="1" w:uiPriority="39" w:unhideWhenUsed="1"/>
+    <w:lsdException w:name="toc 6" w:semiHidden="1" w:uiPriority="39" w:unhideWhenUsed="1"/>
+    <w:lsdException w:name="toc 7" w:semiHidden="1" w:uiPriority="39" w:unhideWhenUsed="1"/>
+    <w:lsdException w:name="toc 8" w:semiHidden="1" w:uiPriority="39" w:unhideWhenUsed="1"/>
+    <w:lsdException w:name="toc 9" w:semiHidden="1" w:uiPriority="39" w:unhideWhenUsed="1"/>
+    <w:lsdException w:name="Normal Indent" w:semiHidden="1" w:unhideWhenUsed="1"/>
+    <w:lsdException w:name="footnote text" w:semiHidden="1" w:unhideWhenUsed="1"/>
+    <w:lsdException w:name="annotation text" w:semiHidden="1" w:unhideWhenUsed="1"/>
+    <w:lsdException w:name="header" w:semiHidden="1" w:unhideWhenUsed="1"/>
+    <w:lsdException w:name="footer" w:semiHidden="1" w:unhideWhenUsed="1"/>
+    <w:lsdException w:name="index heading" w:semiHidden="1" w:unhideWhenUsed="1"/>
+    <w:lsdException w:name="caption" w:semiHidden="1" w:uiPriority="35" w:unhideWhenUsed="1" w:qFormat="1"/>
+    <w:lsdException w:name="table of figures" w:semiHidden="1" w:unhideWhenUsed="1"/>
+    <w:lsdException w:name="envelope address" w:semiHidden="1" w:unhideWhenUsed="1"/>
+    <w:lsdException w:name="envelope return" w:semiHidden="1" w:unhideWhenUsed="1"/>
+    <w:lsdException w:name="footnote reference" w:semiHidden="1" w:unhideWhenUsed="1"/>
+    <w:lsdException w:name="annotation reference" w:semiHidden="1" w:unhideWhenUsed="1"/>
+    <w:lsdException w:name="line number" w:semiHidden="1" w:unhideWhenUsed="1"/>
+    <w:lsdException w:name="page number" w:semiHidden="1" w:unhideWhenUsed="1"/>
+    <w:lsdException w:name="endnote reference" w:semiHidden="1" w:unhideWhenUsed="1"/>
+    <w:lsdException w:name="endnote text" w:semiHidden="1" w:unhideWhenUsed="1"/>
+    <w:lsdException w:name="table of authorities" w:semiHidden="1" w:unhideWhenUsed="1"/>
+    <w:lsdException w:name="macro" w:semiHidden="1" w:unhideWhenUsed="1"/>
+    <w:lsdException w:name="toa heading" w:semiHidden="1" w:unhideWhenUsed="1"/>
+    <w:lsdException w:name="List" w:semiHidden="1" w:unhideWhenUsed="1"/>
+    <w:lsdException w:name="List Bullet" w:semiHidden="1" w:unhideWhenUsed="1"/>
+    <w:lsdException w:name="List Number" w:semiHidden="1" w:unhideWhenUsed="1"/>
+    <w:lsdException w:name="List 2" w:semiHidden="1" w:unhideWhenUsed="1"/>
+    <w:lsdException w:name="List 3" w:semiHidden="1" w:unhideWhenUsed="1"/>
+    <w:lsdException w:name="List 4" w:semiHidden="1" w:unhideWhenUsed="1"/>
+    <w:lsdException w:name="List 5" w:semiHidden="1" w:unhideWhenUsed="1"/>
+    <w:lsdException w:name="List Bullet 2" w:semiHidden="1" w:unhideWhenUsed="1"/>
+    <w:lsdException w:name="List Bullet 3" w:semiHidden="1" w:unhideWhenUsed="1"/>
+    <w:lsdException w:name="List Bullet 4" w:semiHidden="1" w:unhideWhenUsed="1"/>
+    <w:lsdException w:name="List Bullet 5" w:semiHidden="1" w:unhideWhenUsed="1"/>
+    <w:lsdException w:name="List Number 2" w:semiHidden="1" w:unhideWhenUsed="1"/>
+    <w:lsdException w:name="List Number 3" w:semiHidden="1" w:unhideWhenUsed="1"/>
+    <w:lsdException w:name="List Number 4" w:semiHidden="1" w:unhideWhenUsed="1"/>
+    <w:lsdException w:name="List Number 5" w:semiHidden="1" w:unhideWhenUsed="1"/>
+    <w:lsdException w:name="Title" w:uiPriority="10" w:qFormat="1"/>
+    <w:lsdException w:name="Closing" w:semiHidden="1" w:unhideWhenUsed="1"/>
+    <w:lsdException w:name="Signature" w:semiHidden="1" w:unhideWhenUsed="1"/>
+    <w:lsdException w:name="Default Paragraph Font" w:semiHidden="1" w:uiPriority="1" w:unhideWhenUsed="1"/>
+    <w:lsdException w:name="Body Text" w:semiHidden="1" w:unhideWhenUsed="1"/>
+    <w:lsdException w:name="Body Text Indent" w:semiHidden="1" w:unhideWhenUsed="1"/>
+    <w:lsdException w:name="List Continue" w:semiHidden="1" w:unhideWhenUsed="1"/>
+    <w:lsdException w:name="List Continue 2" w:semiHidden="1" w:unhideWhenUsed="1"/>
+    <w:lsdException w:name="List Continue 3" w:semiHidden="1" w:unhideWhenUsed="1"/>
+    <w:lsdException w:name="List Continue 4" w:semiHidden="1" w:unhideWhenUsed="1"/>
+    <w:lsdException w:name="List Continue 5" w:semiHidden="1" w:unhideWhenUsed="1"/>
+    <w:lsdException w:name="Message Header" w:semiHidden="1" w:unhideWhenUsed="1"/>
+    <w:lsdException w:name="Subtitle" w:uiPriority="11" w:qFormat="1"/>
+    <w:lsdException w:name="Salutation" w:semiHidden="1" w:unhideWhenUsed="1"/>
+    <w:lsdException w:name="Date" w:semiHidden="1" w:unhideWhenUsed="1"/>
+    <w:lsdException w:name="Body Text First Indent" w:semiHidden="1" w:unhideWhenUsed="1"/>
+    <w:lsdException w:name="Body Text First Indent 2" w:semiHidden="1" w:unhideWhenUsed="1"/>
+    <w:lsdException w:name="Note Heading" w:semiHidden="1" w:unhideWhenUsed="1"/>
+    <w:lsdException w:name="Body Text 2" w:semiHidden="1" w:unhideWhenUsed="1"/>
+    <w:lsdException w:name="Body Text 3" w:semiHidden="1" w:unhideWhenUsed="1"/>
+    <w:lsdException w:name="Body Text Indent 2" w:semiHidden="1" w:unhideWhenUsed="1"/>
+    <w:lsdException w:name="Body Text Indent 3" w:semiHidden="1" w:unhideWhenUsed="1"/>
+    <w:lsdException w:name="Block Text" w:semiHidden="1" w:unhideWhenUsed="1"/>
+    <w:lsdException w:name="Hyperlink" w:semiHidden="1" w:unhideWhenUsed="1"/>
+    <w:lsdException w:name="FollowedHyperlink" w:semiHidden="1" w:unhideWhenUsed="1"/>
+    <w:lsdException w:name="Strong" w:uiPriority="22" w:qFormat="1"/>
+    <w:lsdException w:name="Emphasis" w:uiPriority="20" w:qFormat="1"/>
+    <w:lsdException w:name="Document Map" w:semiHidden="1" w:unhideWhenUsed="1"/>
+    <w:lsdException w:name="Plain Text" w:semiHidden="1" w:unhideWhenUsed="1"/>
+    <w:lsdException w:name="E-mail Signature" w:semiHidden="1" w:unhideWhenUsed="1"/>
+    <w:lsdException w:name="HTML Top of Form" w:semiHidden="1" w:unhideWhenUsed="1"/>
+    <w:lsdException w:name="HTML Bottom of Form" w:semiHidden="1" w:unhideWhenUsed="1"/>
+    <w:lsdException w:name="Normal (Web)" w:semiHidden="1" w:unhideWhenUsed="1"/>
+    <w:lsdException w:name="HTML Acronym" w:semiHidden="1" w:unhideWhenUsed="1"/>
+    <w:lsdException w:name="HTML Address" w:semiHidden="1" w:unhideWhenUsed="1"/>
+    <w:lsdException w:name="HTML Cite" w:semiHidden="1" w:unhideWhenUsed="1"/>
+    <w:lsdException w:name="HTML Code" w:semiHidden="1" w:unhideWhenUsed="1"/>
+    <w:lsdException w:name="HTML Definition" w:semiHidden="1" w:unhideWhenUsed="1"/>
+    <w:lsdException w:name="HTML Keyboard" w:semiHidden="1" w:unhideWhenUsed="1"/>
+    <w:lsdException w:name="HTML Preformatted" w:semiHidden="1" w:unhideWhenUsed="1"/>
+    <w:lsdException w:name="HTML Sample" w:semiHidden="1" w:unhideWhenUsed="1"/>
+    <w:lsdException w:name="HTML Typewriter" w:semiHidden="1" w:unhideWhenUsed="1"/>
+    <w:lsdException w:name="HTML Variable" w:semiHidden="1" w:unhideWhenUsed="1"/>
+    <w:lsdException w:name="Normal Table" w:semiHidden="1" w:unhideWhenUsed="1"/>
+    <w:lsdException w:name="annotation subject" w:semiHidden="1" w:unhideWhenUsed="1"/>
+    <w:lsdException w:name="No List" w:semiHidden="1" w:unhideWhenUsed="1"/>
+    <w:lsdException w:name="Outline List 1" w:semiHidden="1" w:unhideWhenUsed="1"/>
+    <w:lsdException w:name="Outline List 2" w:semiHidden="1" w:unhideWhenUsed="1"/>
+    <w:lsdException w:name="Outline List 3" w:semiHidden="1" w:unhideWhenUsed="1"/>
+    <w:lsdException w:name="Table Simple 1" w:semiHidden="1" w:unhideWhenUsed="1"/>
+    <w:lsdException w:name="Table Simple 2" w:semiHidden="1" w:unhideWhenUsed="1"/>
+    <w:lsdException w:name="Table Simple 3" w:semiHidden="1" w:unhideWhenUsed="1"/>
+    <w:lsdException w:name="Table Classic 1" w:semiHidden="1" w:unhideWhenUsed="1"/>
+    <w:lsdException w:name="Table Classic 2" w:semiHidden="1" w:unhideWhenUsed="1"/>
+    <w:lsdException w:name="Table Classic 3" w:semiHidden="1" w:unhideWhenUsed="1"/>
+    <w:lsdException w:name="Table Classic 4" w:semiHidden="1" w:unhideWhenUsed="1"/>
+    <w:lsdException w:name="Table Colorful 1" w:semiHidden="1" w:unhideWhenUsed="1"/>
+    <w:lsdException w:name="Table Colorful 2" w:semiHidden="1" w:unhideWhenUsed="1"/>
+    <w:lsdException w:name="Table Colorful 3" w:semiHidden="1" w:unhideWhenUsed="1"/>
+    <w:lsdException w:name="Table Columns 1" w:semiHidden="1" w:unhideWhenUsed="1"/>
+    <w:lsdException w:name="Table Columns 2" w:semiHidden="1" w:unhideWhenUsed="1"/>
+    <w:lsdException w:name="Table Columns 3" w:semiHidden="1" w:unhideWhenUsed="1"/>
+    <w:lsdException w:name="Table Columns 4" w:semiHidden="1" w:unhideWhenUsed="1"/>
+    <w:lsdException w:name="Table Columns 5" w:semiHidden="1" w:unhideWhenUsed="1"/>
+    <w:lsdException w:name="Table Grid 1" w:semiHidden="1" w:unhideWhenUsed="1"/>
+    <w:lsdException w:name="Table Grid 2" w:semiHidden="1" w:unhideWhenUsed="1"/>
+    <w:lsdException w:name="Table Grid 3" w:semiHidden="1" w:unhideWhenUsed="1"/>
+    <w:lsdException w:name="Table Grid 4" w:semiHidden="1" w:unhideWhenUsed="1"/>
+    <w:lsdException w:name="Table Grid 5" w:semiHidden="1" w:unhideWhenUsed="1"/>
+    <w:lsdException w:name="Table Grid 6" w:semiHidden="1" w:unhideWhenUsed="1"/>
+    <w:lsdException w:name="Table Grid 7" w:semiHidden="1" w:unhideWhenUsed="1"/>
+    <w:lsdException w:name="Table Grid 8" w:semiHidden="1" w:unhideWhenUsed="1"/>
+    <w:lsdException w:name="Table List 1" w:semiHidden="1" w:unhideWhenUsed="1"/>
+    <w:lsdException w:name="Table List 2" w:semiHidden="1" w:unhideWhenUsed="1"/>
+    <w:lsdException w:name="Table List 3" w:semiHidden="1" w:unhideWhenUsed="1"/>
+    <w:lsdException w:name="Table List 4" w:semiHidden="1" w:unhideWhenUsed="1"/>
+    <w:lsdException w:name="Table List 5" w:semiHidden="1" w:unhideWhenUsed="1"/>
+    <w:lsdException w:name="Table List 6" w:semiHidden="1" w:unhideWhenUsed="1"/>
+    <w:lsdException w:name="Table List 7" w:semiHidden="1" w:unhideWhenUsed="1"/>
+    <w:lsdException w:name="Table List 8" w:semiHidden="1" w:unhideWhenUsed="1"/>
+    <w:lsdException w:name="Table 3D effects 1" w:semiHidden="1" w:unhideWhenUsed="1"/>
+    <w:lsdException w:name="Table 3D effects 2" w:semiHidden="1" w:unhideWhenUsed="1"/>
+    <w:lsdException w:name="Table 3D effects 3" w:semiHidden="1" w:unhideWhenUsed="1"/>
+    <w:lsdException w:name="Table Contemporary" w:semiHidden="1" w:unhideWhenUsed="1"/>
+    <w:lsdException w:name="Table Elegant" w:semiHidden="1" w:unhideWhenUsed="1"/>
+    <w:lsdException w:name="Table Professional" w:semiHidden="1" w:unhideWhenUsed="1"/>
+    <w:lsdException w:name="Table Subtle 1" w:semiHidden="1" w:unhideWhenUsed="1"/>
+    <w:lsdException w:name="Table Subtle 2" w:semiHidden="1" w:unhideWhenUsed="1"/>
+    <w:lsdException w:name="Table Web 1" w:semiHidden="1" w:unhideWhenUsed="1"/>
+    <w:lsdException w:name="Table Web 2" w:semiHidden="1" w:unhideWhenUsed="1"/>
+    <w:lsdException w:name="Table Web 3" w:semiHidden="1" w:unhideWhenUsed="1"/>
+    <w:lsdException w:name="Balloon Text" w:semiHidden="1" w:unhideWhenUsed="1"/>
+    <w:lsdException w:name="Table Grid" w:uiPriority="39"/>
+    <w:lsdException w:name="Table Theme" w:semiHidden="1" w:unhideWhenUsed="1"/>
+    <w:lsdException w:name="Placeholder Text" w:semiHidden="1"/>
+    <w:lsdException w:name="No Spacing" w:uiPriority="1" w:qFormat="1"/>
+    <w:lsdException w:name="Light Shading" w:uiPriority="60"/>
+    <w:lsdException w:name="Light List" w:uiPriority="61"/>
+    <w:lsdException w:name="Light Grid" w:uiPriority="62"/>
+    <w:lsdException w:name="Medium Shading 1" w:uiPriority="63"/>
+    <w:lsdException w:name="Medium Shading 2" w:uiPriority="64"/>
+    <w:lsdException w:name="Medium List 1" w:uiPriority="65"/>
+    <w:lsdException w:name="Medium List 2" w:uiPriority="66"/>
+    <w:lsdException w:name="Medium Grid 1" w:uiPriority="67"/>
+    <w:lsdException w:name="Medium Grid 2" w:uiPriority="68"/>
+    <w:lsdException w:name="Medium Grid 3" w:uiPriority="69"/>
+    <w:lsdException w:name="Dark List" w:uiPriority="70"/>
+    <w:lsdException w:name="Colorful Shading" w:uiPriority="71"/>
+    <w:lsdException w:name="Colorful List" w:uiPriority="72"/>
+    <w:lsdException w:name="Colorful Grid" w:uiPriority="73"/>
+    <w:lsdException w:name="Light Shading Accent 1" w:uiPriority="60"/>
+    <w:lsdException w:name="Light List Accent 1" w:uiPriority="61"/>
+    <w:lsdException w:name="Light Grid Accent 1" w:uiPriority="62"/>
+    <w:lsdException w:name="Medium Shading 1 Accent 1" w:uiPriority="63"/>
+    <w:lsdException w:name="Medium Shading 2 Accent 1" w:uiPriority="64"/>
+    <w:lsdException w:name="Medium List 1 Accent 1" w:uiPriority="65"/>
+    <w:lsdException w:name="Revision" w:semiHidden="1"/>
+    <w:lsdException w:name="List Paragraph" w:uiPriority="34" w:qFormat="1"/>
+    <w:lsdException w:name="Quote" w:uiPriority="29" w:qFormat="1"/>
+    <w:lsdException w:name="Intense Quote" w:uiPriority="30" w:qFormat="1"/>
+    <w:lsdException w:name="Medium List 2 Accent 1" w:uiPriority="66"/>
+    <w:lsdException w:name="Medium Grid 1 Accent 1" w:uiPriority="67"/>
+    <w:lsdException w:name="Medium Grid 2 Accent 1" w:uiPriority="68"/>
+    <w:lsdException w:name="Medium Grid 3 Accent 1" w:uiPriority="69"/>
+    <w:lsdException w:name="Dark List Accent 1" w:uiPriority="70"/>
+    <w:lsdException w:name="Colorful Shading Accent 1" w:uiPriority="71"/>
+    <w:lsdException w:name="Colorful List Accent 1" w:uiPriority="72"/>
+    <w:lsdException w:name="Colorful Grid Accent 1" w:uiPriority="73"/>
+    <w:lsdException w:name="Light Shading Accent 2" w:uiPriority="60"/>
+    <w:lsdException w:name="Light List Accent 2" w:uiPriority="61"/>
+    <w:lsdException w:name="Light Grid Accent 2" w:uiPriority="62"/>
+    <w:lsdException w:name="Medium Shading 1 Accent 2" w:uiPriority="63"/>
+    <w:lsdException w:name="Medium Shading 2 Accent 2" w:uiPriority="64"/>
+    <w:lsdException w:name="Medium List 1 Accent 2" w:uiPriority="65"/>
+    <w:lsdException w:name="Medium List 2 Accent 2" w:uiPriority="66"/>
+    <w:lsdException w:name="Medium Grid 1 Accent 2" w:uiPriority="67"/>
+    <w:lsdException w:name="Medium Grid 2 Accent 2" w:uiPriority="68"/>
+    <w:lsdException w:name="Medium Grid 3 Accent 2" w:uiPriority="69"/>
+    <w:lsdException w:name="Dark List Accent 2" w:uiPriority="70"/>
+    <w:lsdException w:name="Colorful Shading Accent 2" w:uiPriority="71"/>
+    <w:lsdException w:name="Colorful List Accent 2" w:uiPriority="72"/>
+    <w:lsdException w:name="Colorful Grid Accent 2" w:uiPriority="73"/>
+    <w:lsdException w:name="Light Shading Accent 3" w:uiPriority="60"/>
+    <w:lsdException w:name="Light List Accent 3" w:uiPriority="61"/>
+    <w:lsdException w:name="Light Grid Accent 3" w:uiPriority="62"/>
+    <w:lsdException w:name="Medium Shading 1 Accent 3" w:uiPriority="63"/>
+    <w:lsdException w:name="Medium Shading 2 Accent 3" w:uiPriority="64"/>
+    <w:lsdException w:name="Medium List 1 Accent 3" w:uiPriority="65"/>
+    <w:lsdException w:name="Medium List 2 Accent 3" w:uiPriority="66"/>
+    <w:lsdException w:name="Medium Grid 1 Accent 3" w:uiPriority="67"/>
+    <w:lsdException w:name="Medium Grid 2 Accent 3" w:uiPriority="68"/>
+    <w:lsdException w:name="Medium Grid 3 Accent 3" w:uiPriority="69"/>
+    <w:lsdException w:name="Dark List Accent 3" w:uiPriority="70"/>
+    <w:lsdException w:name="Colorful Shading Accent 3" w:uiPriority="71"/>
+    <w:lsdException w:name="Colorful List Accent 3" w:uiPriority="72"/>
+    <w:lsdException w:name="Colorful Grid Accent 3" w:uiPriority="73"/>
+    <w:lsdException w:name="Light Shading Accent 4" w:uiPriority="60"/>
+    <w:lsdException w:name="Light List Accent 4" w:uiPriority="61"/>
+    <w:lsdException w:name="Light Grid Accent 4" w:uiPriority="62"/>
+    <w:lsdException w:name="Medium Shading 1 Accent 4" w:uiPriority="63"/>
+    <w:lsdException w:name="Medium Shading 2 Accent 4" w:uiPriority="64"/>
+    <w:lsdException w:name="Medium List 1 Accent 4" w:uiPriority="65"/>
+    <w:lsdException w:name="Medium List 2 Accent 4" w:uiPriority="66"/>
+    <w:lsdException w:name="Medium Grid 1 Accent 4" w:uiPriority="67"/>
+    <w:lsdException w:name="Medium Grid 2 Accent 4" w:uiPriority="68"/>
+    <w:lsdException w:name="Medium Grid 3 Accent 4" w:uiPriority="69"/>
+    <w:lsdException w:name="Dark List Accent 4" w:uiPriority="70"/>
+    <w:lsdException w:name="Colorful Shading Accent 4" w:uiPriority="71"/>
+    <w:lsdException w:name="Colorful List Accent 4" w:uiPriority="72"/>
+    <w:lsdException w:name="Colorful Grid Accent 4" w:uiPriority="73"/>
+    <w:lsdException w:name="Light Shading Accent 5" w:uiPriority="60"/>
+    <w:lsdException w:name="Light List Accent 5" w:uiPriority="61"/>
+    <w:lsdException w:name="Light Grid Accent 5" w:uiPriority="62"/>
+    <w:lsdException w:name="Medium Shading 1 Accent 5" w:uiPriority="63"/>
+    <w:lsdException w:name="Medium Shading 2 Accent 5" w:uiPriority="64"/>
+    <w:lsdException w:name="Medium List 1 Accent 5" w:uiPriority="65"/>
+    <w:lsdException w:name="Medium List 2 Accent 5" w:uiPriority="66"/>
+    <w:lsdException w:name="Medium Grid 1 Accent 5" w:uiPriority="67"/>
+    <w:lsdException w:name="Medium Grid 2 Accent 5" w:uiPriority="68"/>
+    <w:lsdException w:name="Medium Grid 3 Accent 5" w:uiPriority="69"/>
+    <w:lsdException w:name="Dark List Accent 5" w:uiPriority="70"/>
+    <w:lsdException w:name="Colorful Shading Accent 5" w:uiPriority="71"/>
+    <w:lsdException w:name="Colorful List Accent 5" w:uiPriority="72"/>
+    <w:lsdException w:name="Colorful Grid Accent 5" w:uiPriority="73"/>
+    <w:lsdException w:name="Light Shading Accent 6" w:uiPriority="60"/>
+    <w:lsdException w:name="Light List Accent 6" w:uiPriority="61"/>
+    <w:lsdException w:name="Light Grid Accent 6" w:uiPriority="62"/>
+    <w:lsdException w:name="Medium Shading 1 Accent 6" w:uiPriority="63"/>
+    <w:lsdException w:name="Medium Shading 2 Accent 6" w:uiPriority="64"/>
+    <w:lsdException w:name="Medium List 1 Accent 6" w:uiPriority="65"/>
+    <w:lsdException w:name="Medium List 2 Accent 6" w:uiPriority="66"/>
+    <w:lsdException w:name="Medium Grid 1 Accent 6" w:uiPriority="67"/>
+    <w:lsdException w:name="Medium Grid 2 Accent 6" w:uiPriority="68"/>
+    <w:lsdException w:name="Medium Grid 3 Accent 6" w:uiPriority="69"/>
+    <w:lsdException w:name="Dark List Accent 6" w:uiPriority="70"/>
+    <w:lsdException w:name="Colorful Shading Accent 6" w:uiPriority="71"/>
+    <w:lsdException w:name="Colorful List Accent 6" w:uiPriority="72"/>
+    <w:lsdException w:name="Colorful Grid Accent 6" w:uiPriority="73"/>
+    <w:lsdException w:name="Subtle Emphasis" w:uiPriority="19" w:qFormat="1"/>
+    <w:lsdException w:name="Intense Emphasis" w:uiPriority="21" w:qFormat="1"/>
+    <w:lsdException w:name="Subtle Reference" w:uiPriority="31" w:qFormat="1"/>
+    <w:lsdException w:name="Intense Reference" w:uiPriority="32" w:qFormat="1"/>
+    <w:lsdException w:name="Book Title" w:uiPriority="33" w:qFormat="1"/>
+    <w:lsdException w:name="Bibliography" w:semiHidden="1" w:uiPriority="37" w:unhideWhenUsed="1"/>
+    <w:lsdException w:name="TOC Heading" w:semiHidden="1" w:uiPriority="39" w:unhideWhenUsed="1" w:qFormat="1"/>
+    <w:lsdException w:name="Plain Table 1" w:uiPriority="41"/>
+    <w:lsdException w:name="Plain Table 2" w:uiPriority="42"/>
+    <w:lsdException w:name="Plain Table 3" w:uiPriority="43"/>
+    <w:lsdException w:name="Plain Table 4" w:uiPriority="44"/>
+    <w:lsdException w:name="Plain Table 5" w:uiPriority="45"/>
+    <w:lsdException w:name="Grid Table Light" w:uiPriority="40"/>
+    <w:lsdException w:name="Grid Table 1 Light" w:uiPriority="46"/>
+    <w:lsdException w:name="Grid Table 2" w:uiPriority="47"/>
+    <w:lsdException w:name="Grid Table 3" w:uiPriority="48"/>
+    <w:lsdException w:name="Grid Table 4" w:uiPriority="49"/>
+    <w:lsdException w:name="Grid Table 5 Dark" w:uiPriority="50"/>
+    <w:lsdException w:name="Grid Table 6 Colorful" w:uiPriority="51"/>
+    <w:lsdException w:name="Grid Table 7 Colorful" w:uiPriority="52"/>
+    <w:lsdException w:name="Grid Table 1 Light Accent 1" w:uiPriority="46"/>
+    <w:lsdException w:name="Grid Table 2 Accent 1" w:uiPriority="47"/>
+    <w:lsdException w:name="Grid Table 3 Accent 1" w:uiPriority="48"/>
+    <w:lsdException w:name="Grid Table 4 Accent 1" w:uiPriority="49"/>
+    <w:lsdException w:name="Grid Table 5 Dark Accent 1" w:uiPriority="50"/>
+    <w:lsdException w:name="Grid Table 6 Colorful Accent 1" w:uiPriority="51"/>
+    <w:lsdException w:name="Grid Table 7 Colorful Accent 1" w:uiPriority="52"/>
+    <w:lsdException w:name="Grid Table 1 Light Accent 2" w:uiPriority="46"/>
+    <w:lsdException w:name="Grid Table 2 Accent 2" w:uiPriority="47"/>
+    <w:lsdException w:name="Grid Table 3 Accent 2" w:uiPriority="48"/>
+    <w:lsdException w:name="Grid Table 4 Accent 2" w:uiPriority="49"/>
+    <w:lsdException w:name="Grid Table 5 Dark Accent 2" w:uiPriority="50"/>
+    <w:lsdException w:name="Grid Table 6 Colorful Accent 2" w:uiPriority="51"/>
+    <w:lsdException w:name="Grid Table 7 Colorful Accent 2" w:uiPriority="52"/>
+    <w:lsdException w:name="Grid Table 1 Light Accent 3" w:uiPriority="46"/>
+    <w:lsdException w:name="Grid Table 2 Accent 3" w:uiPriority="47"/>
+    <w:lsdException w:name="Grid Table 3 Accent 3" w:uiPriority="48"/>
+    <w:lsdException w:name="Grid Table 4 Accent 3" w:uiPriority="49"/>
+    <w:lsdException w:name="Grid Table 5 Dark Accent 3" w:uiPriority="50"/>
+    <w:lsdException w:name="Grid Table 6 Colorful Accent 3" w:uiPriority="51"/>
+    <w:lsdException w:name="Grid Table 7 Colorful Accent 3" w:uiPriority="52"/>
+    <w:lsdException w:name="Grid Table 1 Light Accent 4" w:uiPriority="46"/>
+    <w:lsdException w:name="Grid Table 2 Accent 4" w:uiPriority="47"/>
+    <w:lsdException w:name="Grid Table 3 Accent 4" w:uiPriority="48"/>
+    <w:lsdException w:name="Grid Table 4 Accent 4" w:uiPriority="49"/>
+    <w:lsdException w:name="Grid Table 5 Dark Accent 4" w:uiPriority="50"/>
+    <w:lsdException w:name="Grid Table 6 Colorful Accent 4" w:uiPriority="51"/>
+    <w:lsdException w:name="Grid Table 7 Colorful Accent 4" w:uiPriority="52"/>
+    <w:lsdException w:name="Grid Table 1 Light Accent 5" w:uiPriority="46"/>
+    <w:lsdException w:name="Grid Table 2 Accent 5" w:uiPriority="47"/>
+    <w:lsdException w:name="Grid Table 3 Accent 5" w:uiPriority="48"/>
+    <w:lsdException w:name="Grid Table 4 Accent 5" w:uiPriority="49"/>
+    <w:lsdException w:name="Grid Table 5 Dark Accent 5" w:uiPriority="50"/>
+    <w:lsdException w:name="Grid Table 6 Colorful Accent 5" w:uiPriority="51"/>
+    <w:lsdException w:name="Grid Table 7 Colorful Accent 5" w:uiPriority="52"/>
+    <w:lsdException w:name="Grid Table 1 Light Accent 6" w:uiPriority="46"/>
+    <w:lsdException w:name="Grid Table 2 Accent 6" w:uiPriority="47"/>
+    <w:lsdException w:name="Grid Table 3 Accent 6" w:uiPriority="48"/>
+    <w:lsdException w:name="Grid Table 4 Accent 6" w:uiPriority="49"/>
+    <w:lsdException w:name="Grid Table 5 Dark Accent 6" w:uiPriority="50"/>
+    <w:lsdException w:name="Grid Table 6 Colorful Accent 6" w:uiPriority="51"/>
+    <w:lsdException w:name="Grid Table 7 Colorful Accent 6" w:uiPriority="52"/>
+    <w:lsdException w:name="List Table 1 Light" w:uiPriority="46"/>
+    <w:lsdException w:name="List Table 2" w:uiPriority="47"/>
+    <w:lsdException w:name="List Table 3" w:uiPriority="48"/>
+    <w:lsdException w:name="List Table 4" w:uiPriority="49"/>
+    <w:lsdException w:name="List Table 5 Dark" w:uiPriority="50"/>
+    <w:lsdException w:name="List Table 6 Colorful" w:uiPriority="51"/>
+    <w:lsdException w:name="List Table 7 Colorful" w:uiPriority="52"/>
+    <w:lsdException w:name="List Table 1 Light Accent 1" w:uiPriority="46"/>
+    <w:lsdException w:name="List Table 2 Accent 1" w:uiPriority="47"/>
+    <w:lsdException w:name="List Table 3 Accent 1" w:uiPriority="48"/>
+    <w:lsdException w:name="List Table 4 Accent 1" w:uiPriority="49"/>
+    <w:lsdException w:name="List Table 5 Dark Accent 1" w:uiPriority="50"/>
+    <w:lsdException w:name="List Table 6 Colorful Accent 1" w:uiPriority="51"/>
+    <w:lsdException w:name="List Table 7 Colorful Accent 1" w:uiPriority="52"/>
+    <w:lsdException w:name="List Table 1 Light Accent 2" w:uiPriority="46"/>
+    <w:lsdException w:name="List Table 2 Accent 2" w:uiPriority="47"/>
+    <w:lsdException w:name="List Table 3 Accent 2" w:uiPriority="48"/>
+    <w:lsdException w:name="List Table 4 Accent 2" w:uiPriority="49"/>
+    <w:lsdException w:name="List Table 5 Dark Accent 2" w:uiPriority="50"/>
+    <w:lsdException w:name="List Table 6 Colorful Accent 2" w:uiPriority="51"/>
+    <w:lsdException w:name="List Table 7 Colorful Accent 2" w:uiPriority="52"/>
+    <w:lsdException w:name="List Table 1 Light Accent 3" w:uiPriority="46"/>
+    <w:lsdException w:name="List Table 2 Accent 3" w:uiPriority="47"/>
+    <w:lsdException w:name="List Table 3 Accent 3" w:uiPriority="48"/>
+    <w:lsdException w:name="List Table 4 Accent 3" w:uiPriority="49"/>
+    <w:lsdException w:name="List Table 5 Dark Accent 3" w:uiPriority="50"/>
+    <w:lsdException w:name="List Table 6 Colorful Accent 3" w:uiPriority="51"/>
+    <w:lsdException w:name="List Table 7 Colorful Accent 3" w:uiPriority="52"/>
+    <w:lsdException w:name="List Table 1 Light Accent 4" w:uiPriority="46"/>
+    <w:lsdException w:name="List Table 2 Accent 4" w:uiPriority="47"/>
+    <w:lsdException w:name="List Table 3 Accent 4" w:uiPriority="48"/>
+    <w:lsdException w:name="List Table 4 Accent 4" w:uiPriority="49"/>
+    <w:lsdException w:name="List Table 5 Dark Accent 4" w:uiPriority="50"/>
+    <w:lsdException w:name="List Table 6 Colorful Accent 4" w:uiPriority="51"/>
+    <w:lsdException w:name="List Table 7 Colorful Accent 4" w:uiPriority="52"/>
+    <w:lsdException w:name="List Table 1 Light Accent 5" w:uiPriority="46"/>
+    <w:lsdException w:name="List Table 2 Accent 5" w:uiPriority="47"/>
+    <w:lsdException w:name="List Table 3 Accent 5" w:uiPriority="48"/>
+    <w:lsdException w:name="List Table 4 Accent 5" w:uiPriority="49"/>
+    <w:lsdException w:name="List Table 5 Dark Accent 5" w:uiPriority="50"/>
+    <w:lsdException w:name="List Table 6 Colorful Accent 5" w:uiPriority="51"/>
+    <w:lsdException w:name="List Table 7 Colorful Accent 5" w:uiPriority="52"/>
+    <w:lsdException w:name="List Table 1 Light Accent 6" w:uiPriority="46"/>
+    <w:lsdException w:name="List Table 2 Accent 6" w:uiPriority="47"/>
+    <w:lsdException w:name="List Table 3 Accent 6" w:uiPriority="48"/>
+    <w:lsdException w:name="List Table 4 Accent 6" w:uiPriority="49"/>
+    <w:lsdException w:name="List Table 5 Dark Accent 6" w:uiPriority="50"/>
+    <w:lsdException w:name="List Table 6 Colorful Accent 6" w:uiPriority="51"/>
+    <w:lsdException w:name="List Table 7 Colorful Accent 6" w:uiPriority="52"/>
+    <w:lsdException w:name="Mention" w:semiHidden="1" w:unhideWhenUsed="1"/>
+    <w:lsdException w:name="Smart Hyperlink" w:semiHidden="1" w:unhideWhenUsed="1"/>
+    <w:lsdException w:name="Hashtag" w:semiHidden="1" w:unhideWhenUsed="1"/>
+  </w:latentStyles>
+  <w:style w:type="paragraph" w:default="1" w:styleId="Normal">
+    <w:name w:val="Normal"/>
+    <w:qFormat/>
+  </w:style>
+  <w:style w:type="character" w:default="1" w:styleId="DefaultParagraphFont">
+    <w:name w:val="Default Paragraph Font"/>
+    <w:uiPriority w:val="1"/>
+    <w:semiHidden/>
+    <w:unhideWhenUsed/>
+  </w:style>
+  <w:style w:type="table" w:default="1" w:styleId="TableNormal">
+    <w:name w:val="Normal Table"/>
+    <w:uiPriority w:val="99"/>
+    <w:semiHidden/>
+    <w:unhideWhenUsed/>
+    <w:tblPr>
+      <w:tblInd w:w="0" w:type="dxa"/>
+      <w:tblCellMar>
+        <w:top w:w="0" w:type="dxa"/>
+        <w:left w:w="108" w:type="dxa"/>
+        <w:bottom w:w="0" w:type="dxa"/>
+        <w:right w:w="108" w:type="dxa"/>
+      </w:tblCellMar>
+    </w:tblPr>
+  </w:style>
+  <w:style w:type="numbering" w:default="1" w:styleId="NoList">
+    <w:name w:val="No List"/>
+    <w:uiPriority w:val="99"/>
+    <w:semiHidden/>
+    <w:unhideWhenUsed/>
+  </w:style>
+  <w:style w:type="paragraph" w:customStyle="1" w:styleId="31A0DD0E7C744E72A950D6AE62CEF856">
+    <w:name w:val="31A0DD0E7C744E72A950D6AE62CEF856"/>
+    <w:rsid w:val="00925A5E"/>
+  </w:style>
+  <w:style w:type="paragraph" w:customStyle="1" w:styleId="E3D2D292E6F142D7BE118AD4A74DF121">
+    <w:name w:val="E3D2D292E6F142D7BE118AD4A74DF121"/>
+    <w:rsid w:val="00925A5E"/>
+  </w:style>
+</w:styles>
+</file>
+
+<file path=word/glossary/webSettings.xml><?xml version="1.0" encoding="utf-8"?>
+<w:webSettings xmlns:mc="http://schemas.openxmlformats.org/markup-compatibility/2006" xmlns:r="http://schemas.openxmlformats.org/officeDocument/2006/relationships" xmlns:w="http://schemas.openxmlformats.org/wordprocessingml/2006/main" xmlns:w14="http://schemas.microsoft.com/office/word/2010/wordml" xmlns:w15="http://schemas.microsoft.com/office/word/2012/wordml" xmlns:w16se="http://schemas.microsoft.com/office/word/2015/wordml/symex" mc:Ignorable="w14 w15 w16se">
+  <w:optimizeForBrowser/>
+  <w:allowPNG/>
+</w:webSettings>
+</file>
+
 <file path=word/theme/theme1.xml><?xml version="1.0" encoding="utf-8"?>
 <a:theme xmlns:a="http://schemas.openxmlformats.org/drawingml/2006/main" name="Office Theme">
   <a:themeElements>

</xml_diff>